<commit_message>
changes to Carmen Miranda
</commit_message>
<xml_diff>
--- a/1_Templated Entries/READY/Miranda, Carmen (Lior) Templated KB (check linked songs).docx
+++ b/1_Templated Entries/READY/Miranda, Carmen (Lior) Templated KB (check linked songs).docx
@@ -1,6 +1,6 @@
 
 <file path=word/document.xml><?xml version="1.0" encoding="utf-8"?>
-<w:document xmlns:wpc="http://schemas.microsoft.com/office/word/2010/wordprocessingCanvas" xmlns:mc="http://schemas.openxmlformats.org/markup-compatibility/2006" xmlns:o="urn:schemas-microsoft-com:office:office" xmlns:r="http://schemas.openxmlformats.org/officeDocument/2006/relationships" xmlns:m="http://schemas.openxmlformats.org/officeDocument/2006/math" xmlns:v="urn:schemas-microsoft-com:vml" xmlns:wp14="http://schemas.microsoft.com/office/word/2010/wordprocessingDrawing" xmlns:wp="http://schemas.openxmlformats.org/drawingml/2006/wordprocessingDrawing" xmlns:w10="urn:schemas-microsoft-com:office:word" xmlns:w="http://schemas.openxmlformats.org/wordprocessingml/2006/main" xmlns:w14="http://schemas.microsoft.com/office/word/2010/wordml" xmlns:wpg="http://schemas.microsoft.com/office/word/2010/wordprocessingGroup" xmlns:wpi="http://schemas.microsoft.com/office/word/2010/wordprocessingInk" xmlns:wne="http://schemas.microsoft.com/office/word/2006/wordml" xmlns:wps="http://schemas.microsoft.com/office/word/2010/wordprocessingShape" mc:Ignorable="w14 wp14">
+<w:document xmlns:wpc="http://schemas.microsoft.com/office/word/2010/wordprocessingCanvas" xmlns:mo="http://schemas.microsoft.com/office/mac/office/2008/main" xmlns:mc="http://schemas.openxmlformats.org/markup-compatibility/2006" xmlns:mv="urn:schemas-microsoft-com:mac:vml" xmlns:o="urn:schemas-microsoft-com:office:office" xmlns:r="http://schemas.openxmlformats.org/officeDocument/2006/relationships" xmlns:m="http://schemas.openxmlformats.org/officeDocument/2006/math" xmlns:v="urn:schemas-microsoft-com:vml" xmlns:wp14="http://schemas.microsoft.com/office/word/2010/wordprocessingDrawing" xmlns:wp="http://schemas.openxmlformats.org/drawingml/2006/wordprocessingDrawing" xmlns:w10="urn:schemas-microsoft-com:office:word" xmlns:w="http://schemas.openxmlformats.org/wordprocessingml/2006/main" xmlns:w14="http://schemas.microsoft.com/office/word/2010/wordml" xmlns:w15="http://schemas.microsoft.com/office/word/2012/wordml" xmlns:wpg="http://schemas.microsoft.com/office/word/2010/wordprocessingGroup" xmlns:wpi="http://schemas.microsoft.com/office/word/2010/wordprocessingInk" xmlns:wne="http://schemas.microsoft.com/office/word/2006/wordml" xmlns:wps="http://schemas.microsoft.com/office/word/2010/wordprocessingShape" mc:Ignorable="w14 w15 wp14">
   <w:body>
     <w:tbl>
       <w:tblPr>
@@ -17,7 +17,7 @@
         <w:tblLook w:val="04A0" w:firstRow="1" w:lastRow="0" w:firstColumn="1" w:lastColumn="0" w:noHBand="0" w:noVBand="1"/>
       </w:tblPr>
       <w:tblGrid>
-        <w:gridCol w:w="498"/>
+        <w:gridCol w:w="491"/>
         <w:gridCol w:w="1296"/>
         <w:gridCol w:w="2073"/>
         <w:gridCol w:w="2551"/>
@@ -527,12 +527,7 @@
                   </w:rPr>
                 </w:pPr>
                 <w:r>
-                  <w:t xml:space="preserve">Portuguese-born Brazilian singer, dancer and actress Carmen Miranda defied 20th century social and theatrical conventions to become a modern pop icon, an emblem of Hollywood’s Latina stereotype, and an ambassador of American intercontinental diplomacy. Inspired by the new sounds and bohemian aesthetics of Rio’s entertainment district where she was raised, Miranda embodied modern fashion and Latin femininity. After achieving musical success in Brazil, Miranda </w:t>
-                </w:r>
-                <w:bookmarkStart w:id="0" w:name="_GoBack"/>
-                <w:bookmarkEnd w:id="0"/>
-                <w:r>
-                  <w:t xml:space="preserve">and her band brought samba rhythms to American and international audiences in the 1940s through Broadway, expanding recording technologies, and cinema. Miranda’s appearances in Fox musicals including </w:t>
+                  <w:t xml:space="preserve">Portuguese-born Brazilian singer, dancer and actress Carmen Miranda defied 20th century social and theatrical conventions to become a modern pop icon, an emblem of Hollywood’s Latina stereotype, and an ambassador of American intercontinental diplomacy. Inspired by the new sounds and bohemian aesthetics of Rio’s entertainment district where she was raised, Miranda embodied modern fashion and Latin femininity. After achieving musical success in Brazil, Miranda and her band brought samba rhythms to American and international audiences in the 1940s through Broadway, expanding recording technologies, and cinema. Miranda’s appearances in Fox musicals including </w:t>
                 </w:r>
                 <w:r>
                   <w:rPr>
@@ -2486,16 +2481,8 @@
                   <w:rPr>
                     <w:lang w:val="en-CA"/>
                   </w:rPr>
-                  <w:t xml:space="preserve">Chattanooga Choo </w:t>
-                </w:r>
-                <w:proofErr w:type="spellStart"/>
-                <w:r>
-                  <w:rPr>
-                    <w:lang w:val="en-CA"/>
-                  </w:rPr>
-                  <w:t>Choo</w:t>
-                </w:r>
-                <w:proofErr w:type="spellEnd"/>
+                  <w:t>Chattanooga Choo Choo</w:t>
+                </w:r>
                 <w:r>
                   <w:rPr>
                     <w:lang w:val="en-CA"/>
@@ -2506,58 +2493,473 @@
               <w:p>
                 <w:pPr>
                   <w:rPr>
+                    <w:lang w:val="en-CA"/>
+                  </w:rPr>
+                </w:pPr>
+                <w:r>
+                  <w:rPr>
+                    <w:lang w:val="en-CA"/>
+                  </w:rPr>
+                  <w:t xml:space="preserve">1947 </w:t>
+                </w:r>
+                <w:r>
+                  <w:rPr>
+                    <w:lang w:val="en-CA"/>
+                  </w:rPr>
+                  <w:t>‘</w:t>
+                </w:r>
+                <w:r>
+                  <w:rPr>
+                    <w:lang w:val="en-CA"/>
+                  </w:rPr>
+                  <w:t>The Matador</w:t>
+                </w:r>
+                <w:r>
+                  <w:rPr>
+                    <w:lang w:val="en-CA"/>
+                  </w:rPr>
+                  <w:t>’</w:t>
+                </w:r>
+                <w:r>
+                  <w:rPr>
+                    <w:lang w:val="en-CA"/>
+                  </w:rPr>
+                  <w:t xml:space="preserve"> (recorded with The Andrews Sisters and Vic Schoen), </w:t>
+                </w:r>
+                <w:r>
+                  <w:rPr>
+                    <w:lang w:val="en-CA"/>
+                  </w:rPr>
+                  <w:t>‘</w:t>
+                </w:r>
+                <w:r>
+                  <w:rPr>
+                    <w:lang w:val="en-CA"/>
+                  </w:rPr>
+                  <w:t>The Wedding Samba</w:t>
+                </w:r>
+                <w:r>
+                  <w:rPr>
+                    <w:lang w:val="en-CA"/>
+                  </w:rPr>
+                  <w:t>’</w:t>
+                </w:r>
+              </w:p>
+              <w:p>
+                <w:pPr>
+                  <w:rPr>
+                    <w:lang w:val="en-CA"/>
+                  </w:rPr>
+                </w:pPr>
+              </w:p>
+              <w:p>
+                <w:pPr>
+                  <w:pStyle w:val="Heading2"/>
+                  <w:outlineLvl w:val="1"/>
+                  <w:rPr>
+                    <w:lang w:val="en-CA"/>
+                  </w:rPr>
+                </w:pPr>
+                <w:r>
+                  <w:rPr>
+                    <w:lang w:val="en-CA"/>
+                  </w:rPr>
+                  <w:t>Linked Songs/Videos</w:t>
+                </w:r>
+              </w:p>
+              <w:p>
+                <w:r>
+                  <w:t xml:space="preserve">Carmen initially entered the public spotlight when her single </w:t>
+                </w:r>
+                <w:r>
+                  <w:rPr>
+                    <w:i/>
+                    <w:iCs/>
+                  </w:rPr>
+                  <w:t>Tai</w:t>
+                </w:r>
+                <w:r>
+                  <w:t xml:space="preserve"> (</w:t>
+                </w:r>
+                <w:hyperlink r:id="rId8" w:history="1">
+                  <w:r>
+                    <w:rPr>
+                      <w:rStyle w:val="Hyperlink0"/>
+                      <w:sz w:val="22"/>
+                      <w:szCs w:val="22"/>
+                    </w:rPr>
+                    <w:t>www.vagalume.com.br/carmen-miranda/pra-voce-gostar-de-mim-tai.html</w:t>
+                  </w:r>
+                </w:hyperlink>
+                <w:r>
+                  <w:t>) became a Rio carnival hit in 1930</w:t>
+                </w:r>
+                <w:r>
+                  <w:t>.</w:t>
+                </w:r>
+              </w:p>
+              <w:p/>
+              <w:p>
+                <w:r>
+                  <w:t xml:space="preserve">Miranda’s </w:t>
+                </w:r>
+                <w:proofErr w:type="spellStart"/>
+                <w:r>
+                  <w:t>Bahiana</w:t>
+                </w:r>
+                <w:proofErr w:type="spellEnd"/>
+                <w:r>
+                  <w:t xml:space="preserve"> image later became analogous with her </w:t>
+                </w:r>
+                <w:proofErr w:type="spellStart"/>
+                <w:r>
+                  <w:t>Tutti</w:t>
+                </w:r>
+                <w:proofErr w:type="spellEnd"/>
+                <w:r>
+                  <w:t xml:space="preserve"> </w:t>
+                </w:r>
+                <w:proofErr w:type="spellStart"/>
+                <w:r>
+                  <w:t>Fruitti</w:t>
+                </w:r>
+                <w:proofErr w:type="spellEnd"/>
+                <w:r>
+                  <w:t xml:space="preserve"> hat (</w:t>
+                </w:r>
+                <w:hyperlink r:id="rId9" w:history="1">
+                  <w:r>
+                    <w:rPr>
+                      <w:rStyle w:val="Hyperlink"/>
+                    </w:rPr>
+                    <w:t>https://www.youtube.com/watch?v=TLsTUN1wVrc</w:t>
+                  </w:r>
+                </w:hyperlink>
+                <w:r>
+                  <w:t xml:space="preserve">), inspired by the baskets carried by </w:t>
+                </w:r>
+                <w:proofErr w:type="spellStart"/>
+                <w:r>
+                  <w:t>Bahianas</w:t>
+                </w:r>
+                <w:proofErr w:type="spellEnd"/>
+                <w:r>
+                  <w:t xml:space="preserve"> on their heads, was further appropriated for pin-up posters and eventually became trademarked Disney cartoons.</w:t>
+                </w:r>
+              </w:p>
+              <w:p>
+                <w:pPr>
+                  <w:rPr>
+                    <w:lang w:val="en-CA"/>
+                  </w:rPr>
+                </w:pPr>
+              </w:p>
+              <w:p>
+                <w:pPr>
+                  <w:rPr>
+                    <w:u w:val="single"/>
+                    <w:lang w:val="en-CA"/>
+                  </w:rPr>
+                </w:pPr>
+                <w:r>
+                  <w:rPr>
+                    <w:lang w:val="en-CA"/>
+                  </w:rPr>
+                  <w:t xml:space="preserve">Her lead role in </w:t>
+                </w:r>
+                <w:r>
+                  <w:rPr>
+                    <w:i/>
+                    <w:iCs/>
+                    <w:lang w:val="en-CA"/>
+                  </w:rPr>
+                  <w:t>Banana da terra</w:t>
+                </w:r>
+                <w:r>
+                  <w:rPr>
+                    <w:lang w:val="en-CA"/>
+                  </w:rPr>
+                  <w:t xml:space="preserve"> by </w:t>
+                </w:r>
+                <w:proofErr w:type="spellStart"/>
+                <w:r>
+                  <w:rPr>
+                    <w:lang w:val="en-CA"/>
+                  </w:rPr>
+                  <w:t>Sonofilmes</w:t>
+                </w:r>
+                <w:proofErr w:type="spellEnd"/>
+                <w:r>
+                  <w:rPr>
+                    <w:lang w:val="en-CA"/>
+                  </w:rPr>
+                  <w:t xml:space="preserve">, where she introduced the hit tune, </w:t>
+                </w:r>
+                <w:r>
+                  <w:rPr>
+                    <w:i/>
+                    <w:iCs/>
+                    <w:lang w:val="en-CA"/>
+                  </w:rPr>
+                  <w:t xml:space="preserve">O que é que a </w:t>
+                </w:r>
+                <w:proofErr w:type="spellStart"/>
+                <w:r>
+                  <w:rPr>
+                    <w:i/>
+                    <w:iCs/>
+                    <w:lang w:val="en-CA"/>
+                  </w:rPr>
+                  <w:t>Baiana</w:t>
+                </w:r>
+                <w:proofErr w:type="spellEnd"/>
+                <w:r>
+                  <w:rPr>
+                    <w:i/>
+                    <w:iCs/>
+                    <w:lang w:val="en-CA"/>
+                  </w:rPr>
+                  <w:t xml:space="preserve"> tem</w:t>
+                </w:r>
+                <w:r>
+                  <w:rPr>
+                    <w:lang w:val="en-CA"/>
+                  </w:rPr>
+                  <w:t xml:space="preserve"> (</w:t>
+                </w:r>
+                <w:hyperlink r:id="rId10" w:history="1">
+                  <w:r>
+                    <w:rPr>
+                      <w:rStyle w:val="Hyperlink"/>
+                    </w:rPr>
+                    <w:t>http://www.kboing.com.br/carmen-miranda/1-1065414/</w:t>
+                  </w:r>
+                </w:hyperlink>
+                <w:r>
+                  <w:rPr>
+                    <w:lang w:val="en-CA"/>
+                  </w:rPr>
+                  <w:t>), consolidated her vogue Afro-Latina look while stirring protests of cultural exploitation among Brazilian audiences.</w:t>
+                </w:r>
+              </w:p>
+              <w:p>
+                <w:pPr>
+                  <w:rPr>
+                    <w:lang w:val="en-CA"/>
+                  </w:rPr>
+                </w:pPr>
+              </w:p>
+              <w:p>
+                <w:pPr>
+                  <w:rPr>
+                    <w:lang w:val="en-CA"/>
+                  </w:rPr>
+                </w:pPr>
+                <w:r>
+                  <w:rPr>
+                    <w:lang w:val="en-CA"/>
+                  </w:rPr>
+                  <w:t xml:space="preserve">Choreographically, she integrated Latin steps with musical theatre and jazz footwork, as evidenced by her 1941 hit </w:t>
+                </w:r>
+                <w:proofErr w:type="spellStart"/>
+                <w:r>
+                  <w:rPr>
+                    <w:i/>
+                    <w:iCs/>
+                    <w:lang w:val="en-CA"/>
+                  </w:rPr>
+                  <w:t>Chica</w:t>
+                </w:r>
+                <w:proofErr w:type="spellEnd"/>
+                <w:r>
+                  <w:rPr>
+                    <w:i/>
+                    <w:iCs/>
+                    <w:lang w:val="en-CA"/>
+                  </w:rPr>
+                  <w:t xml:space="preserve"> </w:t>
+                </w:r>
+                <w:proofErr w:type="spellStart"/>
+                <w:r>
+                  <w:rPr>
+                    <w:i/>
+                    <w:iCs/>
+                    <w:lang w:val="en-CA"/>
+                  </w:rPr>
+                  <w:t>Chica</w:t>
+                </w:r>
+                <w:proofErr w:type="spellEnd"/>
+                <w:r>
+                  <w:rPr>
+                    <w:i/>
+                    <w:iCs/>
+                    <w:lang w:val="en-CA"/>
+                  </w:rPr>
+                  <w:t xml:space="preserve"> Boom Chic </w:t>
+                </w:r>
+                <w:r>
+                  <w:rPr>
+                    <w:iCs/>
+                    <w:lang w:val="en-CA"/>
+                  </w:rPr>
+                  <w:t>(</w:t>
+                </w:r>
+                <w:hyperlink r:id="rId11" w:history="1">
+                  <w:r>
+                    <w:rPr>
+                      <w:rStyle w:val="Hyperlink"/>
+                    </w:rPr>
+                    <w:t>https://www.youtube.com/watch?v=KHJLm6WNEv4</w:t>
+                  </w:r>
+                </w:hyperlink>
+                <w:r>
+                  <w:rPr>
+                    <w:lang w:val="en-CA"/>
+                  </w:rPr>
+                  <w:t>).</w:t>
+                </w:r>
+              </w:p>
+              <w:p>
+                <w:pPr>
+                  <w:rPr>
+                    <w:rFonts w:eastAsia="Calibri" w:cs="Calibri"/>
+                    <w:u w:val="single"/>
+                    <w:lang w:val="en-CA"/>
+                  </w:rPr>
+                </w:pPr>
+              </w:p>
+              <w:p>
+                <w:pPr>
+                  <w:rPr>
+                    <w:lang w:val="en-CA"/>
+                  </w:rPr>
+                </w:pPr>
+                <w:r>
+                  <w:rPr>
+                    <w:lang w:val="en-CA"/>
+                  </w:rPr>
+                  <w:t xml:space="preserve">These fusions of Euro-American and Afro-Brazilian music and dance forms blazed the trail for countless transnational collaborations between Brazilian and American artists and producers in the twentieth and twenty-first centuries; notable examples include </w:t>
+                </w:r>
+                <w:proofErr w:type="spellStart"/>
+                <w:r>
+                  <w:rPr>
+                    <w:lang w:val="en-CA"/>
+                  </w:rPr>
+                  <w:t>Bossa</w:t>
+                </w:r>
+                <w:proofErr w:type="spellEnd"/>
+                <w:r>
+                  <w:rPr>
+                    <w:lang w:val="en-CA"/>
+                  </w:rPr>
+                  <w:t xml:space="preserve"> Nova classic,  ‘The Girl From Ipanema’ written by Antonio </w:t>
+                </w:r>
+                <w:proofErr w:type="spellStart"/>
+                <w:r>
+                  <w:rPr>
+                    <w:lang w:val="en-CA"/>
+                  </w:rPr>
+                  <w:t>Jobim</w:t>
+                </w:r>
+                <w:proofErr w:type="spellEnd"/>
+                <w:r>
+                  <w:rPr>
+                    <w:lang w:val="en-CA"/>
+                  </w:rPr>
+                  <w:t xml:space="preserve"> and recorded in 1964 by Stan Getz alongside </w:t>
+                </w:r>
+                <w:proofErr w:type="spellStart"/>
+                <w:r>
+                  <w:rPr>
+                    <w:lang w:val="en-CA"/>
+                  </w:rPr>
+                  <w:t>Astrud</w:t>
+                </w:r>
+                <w:proofErr w:type="spellEnd"/>
+                <w:r>
+                  <w:rPr>
+                    <w:lang w:val="en-CA"/>
+                  </w:rPr>
+                  <w:t xml:space="preserve"> </w:t>
+                </w:r>
+                <w:r>
+                  <w:rPr>
+                    <w:lang w:val="en-CA"/>
+                  </w:rPr>
+                  <w:lastRenderedPageBreak/>
+                  <w:t>Gilberto (</w:t>
+                </w:r>
+                <w:hyperlink r:id="rId12" w:history="1">
+                  <w:r>
+                    <w:rPr>
+                      <w:rStyle w:val="Hyperlink"/>
+                    </w:rPr>
+                    <w:t>https://www.youtube.com/watch?v=UJkxFhFRFDA</w:t>
+                  </w:r>
+                </w:hyperlink>
+                <w:r>
+                  <w:rPr>
+                    <w:lang w:val="en-CA"/>
+                  </w:rPr>
+                  <w:t>), the 2006 hit remake of Sergio Mendes’ ‘Mas Que Nada’ (</w:t>
+                </w:r>
+                <w:hyperlink r:id="rId13" w:history="1">
+                  <w:r>
+                    <w:rPr>
+                      <w:rStyle w:val="Hyperlink"/>
+                    </w:rPr>
+                    <w:t>https://www.youtube.com/watch?v=Tfa6fRjPlUE</w:t>
+                  </w:r>
+                </w:hyperlink>
+                <w:r>
+                  <w:rPr>
+                    <w:lang w:val="en-CA"/>
+                  </w:rPr>
+                  <w:t xml:space="preserve">) featuring Black Eyed Peas, and the FIFA 2014 anthem sung by Jennifer Lopez with percussion by samba-reggae sensation </w:t>
+                </w:r>
+                <w:proofErr w:type="spellStart"/>
+                <w:r>
+                  <w:rPr>
+                    <w:lang w:val="en-CA"/>
+                  </w:rPr>
+                  <w:t>Olodum</w:t>
+                </w:r>
+                <w:proofErr w:type="spellEnd"/>
+                <w:r>
+                  <w:rPr>
+                    <w:lang w:val="en-CA"/>
+                  </w:rPr>
+                  <w:t xml:space="preserve"> (</w:t>
+                </w:r>
+                <w:hyperlink r:id="rId14" w:history="1">
+                  <w:r>
+                    <w:rPr>
+                      <w:rStyle w:val="Hyperlink"/>
+                    </w:rPr>
+                    <w:t>https://www.youtube.com/watch?v=TGtWWb9emYI</w:t>
+                  </w:r>
+                  <w:r>
+                    <w:rPr>
+                      <w:rStyle w:val="Hyperlink"/>
+                      <w:lang w:val="en-CA"/>
+                    </w:rPr>
+                    <w:t>)</w:t>
+                  </w:r>
+                </w:hyperlink>
+                <w:r>
+                  <w:rPr>
+                    <w:lang w:val="en-CA"/>
+                  </w:rPr>
+                  <w:t>.</w:t>
+                </w:r>
+              </w:p>
+              <w:p>
+                <w:pPr>
+                  <w:rPr>
                     <w:rFonts w:eastAsia="Times New Roman" w:cs="Times New Roman"/>
                     <w:lang w:val="en-CA"/>
                   </w:rPr>
                 </w:pPr>
-                <w:r>
-                  <w:rPr>
-                    <w:lang w:val="en-CA"/>
-                  </w:rPr>
-                  <w:t xml:space="preserve">1947 </w:t>
-                </w:r>
-                <w:r>
-                  <w:rPr>
-                    <w:lang w:val="en-CA"/>
-                  </w:rPr>
-                  <w:t>‘</w:t>
-                </w:r>
-                <w:r>
-                  <w:rPr>
-                    <w:lang w:val="en-CA"/>
-                  </w:rPr>
-                  <w:t>The Matador</w:t>
-                </w:r>
-                <w:r>
-                  <w:rPr>
-                    <w:lang w:val="en-CA"/>
-                  </w:rPr>
-                  <w:t>’</w:t>
-                </w:r>
-                <w:r>
-                  <w:rPr>
-                    <w:lang w:val="en-CA"/>
-                  </w:rPr>
-                  <w:t xml:space="preserve"> (recorded with The Andrews Sisters and Vic Schoen), </w:t>
-                </w:r>
-                <w:r>
-                  <w:rPr>
-                    <w:lang w:val="en-CA"/>
-                  </w:rPr>
-                  <w:t>‘</w:t>
-                </w:r>
-                <w:r>
-                  <w:rPr>
-                    <w:lang w:val="en-CA"/>
-                  </w:rPr>
-                  <w:t>The Wedding Samba</w:t>
-                </w:r>
-                <w:r>
-                  <w:rPr>
-                    <w:lang w:val="en-CA"/>
-                  </w:rPr>
-                  <w:t>’</w:t>
-                </w:r>
               </w:p>
             </w:tc>
           </w:sdtContent>
@@ -2947,6 +3349,8 @@
                     </w:r>
                   </w:sdtContent>
                 </w:sdt>
+                <w:bookmarkStart w:id="0" w:name="_GoBack"/>
+                <w:bookmarkEnd w:id="0"/>
               </w:p>
               <w:p>
                 <w:pPr>
@@ -3071,396 +3475,7 @@
                   </w:rPr>
                 </w:pPr>
               </w:p>
-              <w:p>
-                <w:pPr>
-                  <w:pStyle w:val="Heading2"/>
-                  <w:rPr>
-                    <w:lang w:val="en-CA"/>
-                  </w:rPr>
-                </w:pPr>
-                <w:r>
-                  <w:rPr>
-                    <w:lang w:val="en-CA"/>
-                  </w:rPr>
-                  <w:t>Linked Songs/Videos</w:t>
-                </w:r>
-              </w:p>
-              <w:p>
-                <w:r>
-                  <w:t>Carmen</w:t>
-                </w:r>
-                <w:r>
-                  <w:t xml:space="preserve"> initially entered the public spotlight when her single </w:t>
-                </w:r>
-                <w:r>
-                  <w:rPr>
-                    <w:i/>
-                    <w:iCs/>
-                  </w:rPr>
-                  <w:t>Tai</w:t>
-                </w:r>
-                <w:r>
-                  <w:t xml:space="preserve"> (</w:t>
-                </w:r>
-                <w:hyperlink r:id="rId9" w:history="1">
-                  <w:r>
-                    <w:rPr>
-                      <w:rStyle w:val="Hyperlink0"/>
-                      <w:sz w:val="22"/>
-                      <w:szCs w:val="22"/>
-                    </w:rPr>
-                    <w:t>www.vagalume.com.br/carmen-miranda/pra-voce-gostar-de-mim-tai.html</w:t>
-                  </w:r>
-                </w:hyperlink>
-                <w:r>
-                  <w:t>) became a Rio carnival hit in 1930</w:t>
-                </w:r>
-                <w:r>
-                  <w:t>.</w:t>
-                </w:r>
-              </w:p>
               <w:p/>
-              <w:p>
-                <w:r>
-                  <w:t>M</w:t>
-                </w:r>
-                <w:r>
-                  <w:t>i</w:t>
-                </w:r>
-                <w:r>
-                  <w:t xml:space="preserve">randa’s </w:t>
-                </w:r>
-                <w:proofErr w:type="spellStart"/>
-                <w:r>
-                  <w:t>Bahiana</w:t>
-                </w:r>
-                <w:proofErr w:type="spellEnd"/>
-                <w:r>
-                  <w:t xml:space="preserve"> image later became analogous with her </w:t>
-                </w:r>
-                <w:proofErr w:type="spellStart"/>
-                <w:r>
-                  <w:t>Tutti</w:t>
-                </w:r>
-                <w:proofErr w:type="spellEnd"/>
-                <w:r>
-                  <w:t xml:space="preserve"> </w:t>
-                </w:r>
-                <w:proofErr w:type="spellStart"/>
-                <w:r>
-                  <w:t>Fruitti</w:t>
-                </w:r>
-                <w:proofErr w:type="spellEnd"/>
-                <w:r>
-                  <w:t xml:space="preserve"> hat (</w:t>
-                </w:r>
-                <w:hyperlink r:id="rId10" w:history="1">
-                  <w:r>
-                    <w:rPr>
-                      <w:rStyle w:val="Hyperlink"/>
-                    </w:rPr>
-                    <w:t>https://www.youtube.com/watch?v=TLsTUN1wVrc</w:t>
-                  </w:r>
-                </w:hyperlink>
-                <w:r>
-                  <w:t xml:space="preserve">), inspired by the baskets carried by </w:t>
-                </w:r>
-                <w:proofErr w:type="spellStart"/>
-                <w:r>
-                  <w:t>Bahianas</w:t>
-                </w:r>
-                <w:proofErr w:type="spellEnd"/>
-                <w:r>
-                  <w:t xml:space="preserve"> on their heads, was further appropriated for pin-up posters and eventually became trademarked Disney cartoons.</w:t>
-                </w:r>
-              </w:p>
-              <w:p>
-                <w:pPr>
-                  <w:rPr>
-                    <w:lang w:val="en-CA"/>
-                  </w:rPr>
-                </w:pPr>
-              </w:p>
-              <w:p>
-                <w:pPr>
-                  <w:rPr>
-                    <w:u w:val="single"/>
-                    <w:lang w:val="en-CA"/>
-                  </w:rPr>
-                </w:pPr>
-                <w:r>
-                  <w:rPr>
-                    <w:lang w:val="en-CA"/>
-                  </w:rPr>
-                  <w:t xml:space="preserve">Her lead role in </w:t>
-                </w:r>
-                <w:r>
-                  <w:rPr>
-                    <w:i/>
-                    <w:iCs/>
-                    <w:lang w:val="en-CA"/>
-                  </w:rPr>
-                  <w:t>Banana da terra</w:t>
-                </w:r>
-                <w:r>
-                  <w:rPr>
-                    <w:lang w:val="en-CA"/>
-                  </w:rPr>
-                  <w:t xml:space="preserve"> by </w:t>
-                </w:r>
-                <w:proofErr w:type="spellStart"/>
-                <w:r>
-                  <w:rPr>
-                    <w:lang w:val="en-CA"/>
-                  </w:rPr>
-                  <w:t>Sonofilmes</w:t>
-                </w:r>
-                <w:proofErr w:type="spellEnd"/>
-                <w:r>
-                  <w:rPr>
-                    <w:lang w:val="en-CA"/>
-                  </w:rPr>
-                  <w:t xml:space="preserve">, where she introduced the hit tune, </w:t>
-                </w:r>
-                <w:r>
-                  <w:rPr>
-                    <w:i/>
-                    <w:iCs/>
-                    <w:lang w:val="en-CA"/>
-                  </w:rPr>
-                  <w:t xml:space="preserve">O que é que a </w:t>
-                </w:r>
-                <w:proofErr w:type="spellStart"/>
-                <w:r>
-                  <w:rPr>
-                    <w:i/>
-                    <w:iCs/>
-                    <w:lang w:val="en-CA"/>
-                  </w:rPr>
-                  <w:t>Baiana</w:t>
-                </w:r>
-                <w:proofErr w:type="spellEnd"/>
-                <w:r>
-                  <w:rPr>
-                    <w:i/>
-                    <w:iCs/>
-                    <w:lang w:val="en-CA"/>
-                  </w:rPr>
-                  <w:t xml:space="preserve"> tem</w:t>
-                </w:r>
-                <w:r>
-                  <w:rPr>
-                    <w:lang w:val="en-CA"/>
-                  </w:rPr>
-                  <w:t xml:space="preserve"> (</w:t>
-                </w:r>
-                <w:hyperlink r:id="rId11" w:history="1">
-                  <w:r>
-                    <w:rPr>
-                      <w:rStyle w:val="Hyperlink"/>
-                    </w:rPr>
-                    <w:t>http://www.kboing.com.br/carmen-miranda/1-1065414/</w:t>
-                  </w:r>
-                </w:hyperlink>
-                <w:r>
-                  <w:rPr>
-                    <w:lang w:val="en-CA"/>
-                  </w:rPr>
-                  <w:t>), consolidated her vogue Afro-Latina look while stirring protests of cultural exploitation among Brazilian audiences.</w:t>
-                </w:r>
-              </w:p>
-              <w:p>
-                <w:pPr>
-                  <w:rPr>
-                    <w:lang w:val="en-CA"/>
-                  </w:rPr>
-                </w:pPr>
-              </w:p>
-              <w:p>
-                <w:pPr>
-                  <w:rPr>
-                    <w:lang w:val="en-CA"/>
-                  </w:rPr>
-                </w:pPr>
-                <w:r>
-                  <w:rPr>
-                    <w:lang w:val="en-CA"/>
-                  </w:rPr>
-                  <w:t xml:space="preserve">Choreographically, she integrated Latin steps with musical theatre and jazz footwork, as evidenced by her 1941 hit </w:t>
-                </w:r>
-                <w:proofErr w:type="spellStart"/>
-                <w:r>
-                  <w:rPr>
-                    <w:i/>
-                    <w:iCs/>
-                    <w:lang w:val="en-CA"/>
-                  </w:rPr>
-                  <w:t>Chica</w:t>
-                </w:r>
-                <w:proofErr w:type="spellEnd"/>
-                <w:r>
-                  <w:rPr>
-                    <w:i/>
-                    <w:iCs/>
-                    <w:lang w:val="en-CA"/>
-                  </w:rPr>
-                  <w:t xml:space="preserve"> </w:t>
-                </w:r>
-                <w:proofErr w:type="spellStart"/>
-                <w:r>
-                  <w:rPr>
-                    <w:i/>
-                    <w:iCs/>
-                    <w:lang w:val="en-CA"/>
-                  </w:rPr>
-                  <w:t>Chica</w:t>
-                </w:r>
-                <w:proofErr w:type="spellEnd"/>
-                <w:r>
-                  <w:rPr>
-                    <w:i/>
-                    <w:iCs/>
-                    <w:lang w:val="en-CA"/>
-                  </w:rPr>
-                  <w:t xml:space="preserve"> Boom Chic </w:t>
-                </w:r>
-                <w:r>
-                  <w:rPr>
-                    <w:iCs/>
-                    <w:lang w:val="en-CA"/>
-                  </w:rPr>
-                  <w:t>(</w:t>
-                </w:r>
-                <w:hyperlink r:id="rId12" w:history="1">
-                  <w:r>
-                    <w:rPr>
-                      <w:rStyle w:val="Hyperlink"/>
-                    </w:rPr>
-                    <w:t>https://www.youtube.com/watch?v=KHJLm6WNEv4</w:t>
-                  </w:r>
-                </w:hyperlink>
-                <w:r>
-                  <w:rPr>
-                    <w:lang w:val="en-CA"/>
-                  </w:rPr>
-                  <w:t>).</w:t>
-                </w:r>
-              </w:p>
-              <w:p>
-                <w:pPr>
-                  <w:rPr>
-                    <w:rFonts w:eastAsia="Calibri" w:cs="Calibri"/>
-                    <w:u w:val="single"/>
-                    <w:lang w:val="en-CA"/>
-                  </w:rPr>
-                </w:pPr>
-              </w:p>
-              <w:p>
-                <w:r>
-                  <w:rPr>
-                    <w:lang w:val="en-CA"/>
-                  </w:rPr>
-                  <w:t xml:space="preserve">These fusions of Euro-American and Afro-Brazilian music and dance forms blazed the trail for countless transnational collaborations between Brazilian and American artists and producers in the twentieth and twenty-first centuries; notable examples include </w:t>
-                </w:r>
-                <w:proofErr w:type="spellStart"/>
-                <w:r>
-                  <w:rPr>
-                    <w:lang w:val="en-CA"/>
-                  </w:rPr>
-                  <w:t>Bossa</w:t>
-                </w:r>
-                <w:proofErr w:type="spellEnd"/>
-                <w:r>
-                  <w:rPr>
-                    <w:lang w:val="en-CA"/>
-                  </w:rPr>
-                  <w:t xml:space="preserve"> Nova classic,  ‘The Girl From Ipanema’ written by Antonio </w:t>
-                </w:r>
-                <w:proofErr w:type="spellStart"/>
-                <w:r>
-                  <w:rPr>
-                    <w:lang w:val="en-CA"/>
-                  </w:rPr>
-                  <w:t>Jobim</w:t>
-                </w:r>
-                <w:proofErr w:type="spellEnd"/>
-                <w:r>
-                  <w:rPr>
-                    <w:lang w:val="en-CA"/>
-                  </w:rPr>
-                  <w:t xml:space="preserve"> and recorded in 1964 by Stan Getz alongside </w:t>
-                </w:r>
-                <w:proofErr w:type="spellStart"/>
-                <w:r>
-                  <w:rPr>
-                    <w:lang w:val="en-CA"/>
-                  </w:rPr>
-                  <w:t>Astrud</w:t>
-                </w:r>
-                <w:proofErr w:type="spellEnd"/>
-                <w:r>
-                  <w:rPr>
-                    <w:lang w:val="en-CA"/>
-                  </w:rPr>
-                  <w:t xml:space="preserve"> Gilberto (</w:t>
-                </w:r>
-                <w:hyperlink r:id="rId13" w:history="1">
-                  <w:r>
-                    <w:rPr>
-                      <w:rStyle w:val="Hyperlink"/>
-                    </w:rPr>
-                    <w:t>https://www.youtube.com/watch?v=UJkxFhFRFDA</w:t>
-                  </w:r>
-                </w:hyperlink>
-                <w:r>
-                  <w:rPr>
-                    <w:lang w:val="en-CA"/>
-                  </w:rPr>
-                  <w:t>), the 2006 hit remake of Sergio Mendes’ ‘Mas Que Nada’ (</w:t>
-                </w:r>
-                <w:hyperlink r:id="rId14" w:history="1">
-                  <w:r>
-                    <w:rPr>
-                      <w:rStyle w:val="Hyperlink"/>
-                    </w:rPr>
-                    <w:t>https://www.youtube.com/watch?v=Tfa6fRjPlUE</w:t>
-                  </w:r>
-                </w:hyperlink>
-                <w:r>
-                  <w:rPr>
-                    <w:lang w:val="en-CA"/>
-                  </w:rPr>
-                  <w:t xml:space="preserve">) featuring Black Eyed Peas, and the FIFA 2014 anthem sung by Jennifer Lopez with percussion by samba-reggae sensation </w:t>
-                </w:r>
-                <w:proofErr w:type="spellStart"/>
-                <w:r>
-                  <w:rPr>
-                    <w:lang w:val="en-CA"/>
-                  </w:rPr>
-                  <w:t>Olodum</w:t>
-                </w:r>
-                <w:proofErr w:type="spellEnd"/>
-                <w:r>
-                  <w:rPr>
-                    <w:lang w:val="en-CA"/>
-                  </w:rPr>
-                  <w:t xml:space="preserve"> (</w:t>
-                </w:r>
-                <w:hyperlink r:id="rId15" w:history="1">
-                  <w:r>
-                    <w:rPr>
-                      <w:rStyle w:val="Hyperlink"/>
-                    </w:rPr>
-                    <w:t>https://www.youtube.com/watch?v=TGtWWb9emYI</w:t>
-                  </w:r>
-                </w:hyperlink>
-                <w:r>
-                  <w:rPr>
-                    <w:lang w:val="en-CA"/>
-                  </w:rPr>
-                  <w:t>).</w:t>
-                </w:r>
-              </w:p>
             </w:sdtContent>
           </w:sdt>
         </w:tc>
@@ -3473,7 +3488,7 @@
     </w:p>
     <w:p/>
     <w:sectPr>
-      <w:headerReference w:type="default" r:id="rId16"/>
+      <w:headerReference w:type="default" r:id="rId15"/>
       <w:pgSz w:w="11906" w:h="16838"/>
       <w:pgMar w:top="1440" w:right="1440" w:bottom="1440" w:left="1440" w:header="708" w:footer="708" w:gutter="0"/>
       <w:cols w:space="708"/>
@@ -3484,7 +3499,7 @@
 </file>
 
 <file path=word/endnotes.xml><?xml version="1.0" encoding="utf-8"?>
-<w:endnotes xmlns:wpc="http://schemas.microsoft.com/office/word/2010/wordprocessingCanvas" xmlns:mc="http://schemas.openxmlformats.org/markup-compatibility/2006" xmlns:o="urn:schemas-microsoft-com:office:office" xmlns:r="http://schemas.openxmlformats.org/officeDocument/2006/relationships" xmlns:m="http://schemas.openxmlformats.org/officeDocument/2006/math" xmlns:v="urn:schemas-microsoft-com:vml" xmlns:wp14="http://schemas.microsoft.com/office/word/2010/wordprocessingDrawing" xmlns:wp="http://schemas.openxmlformats.org/drawingml/2006/wordprocessingDrawing" xmlns:w10="urn:schemas-microsoft-com:office:word" xmlns:w="http://schemas.openxmlformats.org/wordprocessingml/2006/main" xmlns:w14="http://schemas.microsoft.com/office/word/2010/wordml" xmlns:wpg="http://schemas.microsoft.com/office/word/2010/wordprocessingGroup" xmlns:wpi="http://schemas.microsoft.com/office/word/2010/wordprocessingInk" xmlns:wne="http://schemas.microsoft.com/office/word/2006/wordml" xmlns:wps="http://schemas.microsoft.com/office/word/2010/wordprocessingShape" mc:Ignorable="w14 wp14">
+<w:endnotes xmlns:wpc="http://schemas.microsoft.com/office/word/2010/wordprocessingCanvas" xmlns:mo="http://schemas.microsoft.com/office/mac/office/2008/main" xmlns:mc="http://schemas.openxmlformats.org/markup-compatibility/2006" xmlns:mv="urn:schemas-microsoft-com:mac:vml" xmlns:o="urn:schemas-microsoft-com:office:office" xmlns:r="http://schemas.openxmlformats.org/officeDocument/2006/relationships" xmlns:m="http://schemas.openxmlformats.org/officeDocument/2006/math" xmlns:v="urn:schemas-microsoft-com:vml" xmlns:wp14="http://schemas.microsoft.com/office/word/2010/wordprocessingDrawing" xmlns:wp="http://schemas.openxmlformats.org/drawingml/2006/wordprocessingDrawing" xmlns:w10="urn:schemas-microsoft-com:office:word" xmlns:w="http://schemas.openxmlformats.org/wordprocessingml/2006/main" xmlns:w14="http://schemas.microsoft.com/office/word/2010/wordml" xmlns:w15="http://schemas.microsoft.com/office/word/2012/wordml" xmlns:wpg="http://schemas.microsoft.com/office/word/2010/wordprocessingGroup" xmlns:wpi="http://schemas.microsoft.com/office/word/2010/wordprocessingInk" xmlns:wne="http://schemas.microsoft.com/office/word/2006/wordml" xmlns:wps="http://schemas.microsoft.com/office/word/2010/wordprocessingShape" mc:Ignorable="w14 w15 wp14">
   <w:endnote w:type="separator" w:id="-1">
     <w:p>
       <w:pPr>
@@ -3509,7 +3524,7 @@
 </file>
 
 <file path=word/footnotes.xml><?xml version="1.0" encoding="utf-8"?>
-<w:footnotes xmlns:wpc="http://schemas.microsoft.com/office/word/2010/wordprocessingCanvas" xmlns:mc="http://schemas.openxmlformats.org/markup-compatibility/2006" xmlns:o="urn:schemas-microsoft-com:office:office" xmlns:r="http://schemas.openxmlformats.org/officeDocument/2006/relationships" xmlns:m="http://schemas.openxmlformats.org/officeDocument/2006/math" xmlns:v="urn:schemas-microsoft-com:vml" xmlns:wp14="http://schemas.microsoft.com/office/word/2010/wordprocessingDrawing" xmlns:wp="http://schemas.openxmlformats.org/drawingml/2006/wordprocessingDrawing" xmlns:w10="urn:schemas-microsoft-com:office:word" xmlns:w="http://schemas.openxmlformats.org/wordprocessingml/2006/main" xmlns:w14="http://schemas.microsoft.com/office/word/2010/wordml" xmlns:wpg="http://schemas.microsoft.com/office/word/2010/wordprocessingGroup" xmlns:wpi="http://schemas.microsoft.com/office/word/2010/wordprocessingInk" xmlns:wne="http://schemas.microsoft.com/office/word/2006/wordml" xmlns:wps="http://schemas.microsoft.com/office/word/2010/wordprocessingShape" mc:Ignorable="w14 wp14">
+<w:footnotes xmlns:wpc="http://schemas.microsoft.com/office/word/2010/wordprocessingCanvas" xmlns:mo="http://schemas.microsoft.com/office/mac/office/2008/main" xmlns:mc="http://schemas.openxmlformats.org/markup-compatibility/2006" xmlns:mv="urn:schemas-microsoft-com:mac:vml" xmlns:o="urn:schemas-microsoft-com:office:office" xmlns:r="http://schemas.openxmlformats.org/officeDocument/2006/relationships" xmlns:m="http://schemas.openxmlformats.org/officeDocument/2006/math" xmlns:v="urn:schemas-microsoft-com:vml" xmlns:wp14="http://schemas.microsoft.com/office/word/2010/wordprocessingDrawing" xmlns:wp="http://schemas.openxmlformats.org/drawingml/2006/wordprocessingDrawing" xmlns:w10="urn:schemas-microsoft-com:office:word" xmlns:w="http://schemas.openxmlformats.org/wordprocessingml/2006/main" xmlns:w14="http://schemas.microsoft.com/office/word/2010/wordml" xmlns:w15="http://schemas.microsoft.com/office/word/2012/wordml" xmlns:wpg="http://schemas.microsoft.com/office/word/2010/wordprocessingGroup" xmlns:wpi="http://schemas.microsoft.com/office/word/2010/wordprocessingInk" xmlns:wne="http://schemas.microsoft.com/office/word/2006/wordml" xmlns:wps="http://schemas.microsoft.com/office/word/2010/wordprocessingShape" mc:Ignorable="w14 w15 wp14">
   <w:footnote w:type="separator" w:id="-1">
     <w:p>
       <w:pPr>
@@ -3534,7 +3549,7 @@
 </file>
 
 <file path=word/header1.xml><?xml version="1.0" encoding="utf-8"?>
-<w:hdr xmlns:wpc="http://schemas.microsoft.com/office/word/2010/wordprocessingCanvas" xmlns:mc="http://schemas.openxmlformats.org/markup-compatibility/2006" xmlns:o="urn:schemas-microsoft-com:office:office" xmlns:r="http://schemas.openxmlformats.org/officeDocument/2006/relationships" xmlns:m="http://schemas.openxmlformats.org/officeDocument/2006/math" xmlns:v="urn:schemas-microsoft-com:vml" xmlns:wp14="http://schemas.microsoft.com/office/word/2010/wordprocessingDrawing" xmlns:wp="http://schemas.openxmlformats.org/drawingml/2006/wordprocessingDrawing" xmlns:w10="urn:schemas-microsoft-com:office:word" xmlns:w="http://schemas.openxmlformats.org/wordprocessingml/2006/main" xmlns:w14="http://schemas.microsoft.com/office/word/2010/wordml" xmlns:wpg="http://schemas.microsoft.com/office/word/2010/wordprocessingGroup" xmlns:wpi="http://schemas.microsoft.com/office/word/2010/wordprocessingInk" xmlns:wne="http://schemas.microsoft.com/office/word/2006/wordml" xmlns:wps="http://schemas.microsoft.com/office/word/2010/wordprocessingShape" mc:Ignorable="w14 wp14">
+<w:hdr xmlns:wpc="http://schemas.microsoft.com/office/word/2010/wordprocessingCanvas" xmlns:mo="http://schemas.microsoft.com/office/mac/office/2008/main" xmlns:mc="http://schemas.openxmlformats.org/markup-compatibility/2006" xmlns:mv="urn:schemas-microsoft-com:mac:vml" xmlns:o="urn:schemas-microsoft-com:office:office" xmlns:r="http://schemas.openxmlformats.org/officeDocument/2006/relationships" xmlns:m="http://schemas.openxmlformats.org/officeDocument/2006/math" xmlns:v="urn:schemas-microsoft-com:vml" xmlns:wp14="http://schemas.microsoft.com/office/word/2010/wordprocessingDrawing" xmlns:wp="http://schemas.openxmlformats.org/drawingml/2006/wordprocessingDrawing" xmlns:w10="urn:schemas-microsoft-com:office:word" xmlns:w="http://schemas.openxmlformats.org/wordprocessingml/2006/main" xmlns:w14="http://schemas.microsoft.com/office/word/2010/wordml" xmlns:w15="http://schemas.microsoft.com/office/word/2012/wordml" xmlns:wpg="http://schemas.microsoft.com/office/word/2010/wordprocessingGroup" xmlns:wpi="http://schemas.microsoft.com/office/word/2010/wordprocessingInk" xmlns:wne="http://schemas.microsoft.com/office/word/2006/wordml" xmlns:wps="http://schemas.microsoft.com/office/word/2010/wordprocessingShape" mc:Ignorable="w14 w15 wp14">
   <w:p>
     <w:pPr>
       <w:pStyle w:val="Header"/>
@@ -3578,7 +3593,7 @@
 </file>
 
 <file path=word/numbering.xml><?xml version="1.0" encoding="utf-8"?>
-<w:numbering xmlns:wpc="http://schemas.microsoft.com/office/word/2010/wordprocessingCanvas" xmlns:mc="http://schemas.openxmlformats.org/markup-compatibility/2006" xmlns:o="urn:schemas-microsoft-com:office:office" xmlns:r="http://schemas.openxmlformats.org/officeDocument/2006/relationships" xmlns:m="http://schemas.openxmlformats.org/officeDocument/2006/math" xmlns:v="urn:schemas-microsoft-com:vml" xmlns:wp14="http://schemas.microsoft.com/office/word/2010/wordprocessingDrawing" xmlns:wp="http://schemas.openxmlformats.org/drawingml/2006/wordprocessingDrawing" xmlns:w10="urn:schemas-microsoft-com:office:word" xmlns:w="http://schemas.openxmlformats.org/wordprocessingml/2006/main" xmlns:w14="http://schemas.microsoft.com/office/word/2010/wordml" xmlns:wpg="http://schemas.microsoft.com/office/word/2010/wordprocessingGroup" xmlns:wpi="http://schemas.microsoft.com/office/word/2010/wordprocessingInk" xmlns:wne="http://schemas.microsoft.com/office/word/2006/wordml" xmlns:wps="http://schemas.microsoft.com/office/word/2010/wordprocessingShape" mc:Ignorable="w14 wp14">
+<w:numbering xmlns:wpc="http://schemas.microsoft.com/office/word/2010/wordprocessingCanvas" xmlns:mo="http://schemas.microsoft.com/office/mac/office/2008/main" xmlns:mc="http://schemas.openxmlformats.org/markup-compatibility/2006" xmlns:mv="urn:schemas-microsoft-com:mac:vml" xmlns:o="urn:schemas-microsoft-com:office:office" xmlns:r="http://schemas.openxmlformats.org/officeDocument/2006/relationships" xmlns:m="http://schemas.openxmlformats.org/officeDocument/2006/math" xmlns:v="urn:schemas-microsoft-com:vml" xmlns:wp14="http://schemas.microsoft.com/office/word/2010/wordprocessingDrawing" xmlns:wp="http://schemas.openxmlformats.org/drawingml/2006/wordprocessingDrawing" xmlns:w10="urn:schemas-microsoft-com:office:word" xmlns:w="http://schemas.openxmlformats.org/wordprocessingml/2006/main" xmlns:w14="http://schemas.microsoft.com/office/word/2010/wordml" xmlns:w15="http://schemas.microsoft.com/office/word/2012/wordml" xmlns:wpg="http://schemas.microsoft.com/office/word/2010/wordprocessingGroup" xmlns:wpi="http://schemas.microsoft.com/office/word/2010/wordprocessingInk" xmlns:wne="http://schemas.microsoft.com/office/word/2006/wordml" xmlns:wps="http://schemas.microsoft.com/office/word/2010/wordprocessingShape" mc:Ignorable="w14 w15 wp14">
   <w:abstractNum w:abstractNumId="0">
     <w:nsid w:val="FFFFFF7C"/>
     <w:multiLevelType w:val="singleLevel"/>
@@ -3915,7 +3930,7 @@
 </file>
 
 <file path=word/styles.xml><?xml version="1.0" encoding="utf-8"?>
-<w:styles xmlns:mc="http://schemas.openxmlformats.org/markup-compatibility/2006" xmlns:r="http://schemas.openxmlformats.org/officeDocument/2006/relationships" xmlns:w="http://schemas.openxmlformats.org/wordprocessingml/2006/main" xmlns:w14="http://schemas.microsoft.com/office/word/2010/wordml" mc:Ignorable="w14">
+<w:styles xmlns:mc="http://schemas.openxmlformats.org/markup-compatibility/2006" xmlns:r="http://schemas.openxmlformats.org/officeDocument/2006/relationships" xmlns:w="http://schemas.openxmlformats.org/wordprocessingml/2006/main" xmlns:w14="http://schemas.microsoft.com/office/word/2010/wordml" xmlns:w15="http://schemas.microsoft.com/office/word/2012/wordml" mc:Ignorable="w14 w15">
   <w:docDefaults>
     <w:rPrDefault>
       <w:rPr>
@@ -3931,200 +3946,387 @@
       </w:pPr>
     </w:pPrDefault>
   </w:docDefaults>
-  <w:latentStyles w:defLockedState="0" w:defUIPriority="99" w:defSemiHidden="1" w:defUnhideWhenUsed="0" w:defQFormat="0" w:count="267">
-    <w:lsdException w:name="Normal" w:semiHidden="0" w:uiPriority="0" w:qFormat="1"/>
-    <w:lsdException w:name="heading 1" w:semiHidden="0" w:uiPriority="9" w:qFormat="1"/>
-    <w:lsdException w:name="heading 2" w:uiPriority="9" w:unhideWhenUsed="1" w:qFormat="1"/>
-    <w:lsdException w:name="heading 3" w:uiPriority="9" w:unhideWhenUsed="1" w:qFormat="1"/>
-    <w:lsdException w:name="heading 4" w:uiPriority="9" w:unhideWhenUsed="1" w:qFormat="1"/>
-    <w:lsdException w:name="heading 5" w:uiPriority="9" w:unhideWhenUsed="1" w:qFormat="1"/>
-    <w:lsdException w:name="heading 6" w:uiPriority="9" w:unhideWhenUsed="1" w:qFormat="1"/>
-    <w:lsdException w:name="heading 7" w:uiPriority="9" w:unhideWhenUsed="1" w:qFormat="1"/>
-    <w:lsdException w:name="heading 8" w:uiPriority="9" w:unhideWhenUsed="1" w:qFormat="1"/>
-    <w:lsdException w:name="heading 9" w:uiPriority="9" w:unhideWhenUsed="1" w:qFormat="1"/>
-    <w:lsdException w:name="toc 1" w:uiPriority="39" w:unhideWhenUsed="1"/>
-    <w:lsdException w:name="toc 2" w:uiPriority="39" w:unhideWhenUsed="1"/>
-    <w:lsdException w:name="toc 3" w:uiPriority="39" w:unhideWhenUsed="1"/>
-    <w:lsdException w:name="toc 4" w:uiPriority="39" w:unhideWhenUsed="1"/>
-    <w:lsdException w:name="toc 5" w:uiPriority="39" w:unhideWhenUsed="1"/>
-    <w:lsdException w:name="toc 6" w:uiPriority="39" w:unhideWhenUsed="1"/>
-    <w:lsdException w:name="toc 7" w:uiPriority="39" w:unhideWhenUsed="1"/>
-    <w:lsdException w:name="toc 8" w:uiPriority="39" w:unhideWhenUsed="1"/>
-    <w:lsdException w:name="toc 9" w:uiPriority="39" w:unhideWhenUsed="1"/>
-    <w:lsdException w:name="Normal Indent" w:unhideWhenUsed="1"/>
-    <w:lsdException w:name="header" w:unhideWhenUsed="1"/>
-    <w:lsdException w:name="footer" w:unhideWhenUsed="1"/>
-    <w:lsdException w:name="caption" w:uiPriority="35" w:qFormat="1"/>
-    <w:lsdException w:name="List" w:unhideWhenUsed="1"/>
-    <w:lsdException w:name="List 2" w:unhideWhenUsed="1"/>
-    <w:lsdException w:name="List 3" w:unhideWhenUsed="1"/>
-    <w:lsdException w:name="List 4" w:unhideWhenUsed="1"/>
-    <w:lsdException w:name="List 5" w:unhideWhenUsed="1"/>
-    <w:lsdException w:name="Title" w:uiPriority="10" w:qFormat="1"/>
-    <w:lsdException w:name="Default Paragraph Font" w:uiPriority="1" w:unhideWhenUsed="1"/>
+  <w:latentStyles w:defLockedState="0" w:defUIPriority="99" w:defSemiHidden="0" w:defUnhideWhenUsed="0" w:defQFormat="0" w:count="380">
+    <w:lsdException w:name="Normal" w:uiPriority="0" w:qFormat="1"/>
+    <w:lsdException w:name="heading 1" w:uiPriority="9" w:qFormat="1"/>
+    <w:lsdException w:name="heading 2" w:semiHidden="1" w:uiPriority="9" w:unhideWhenUsed="1" w:qFormat="1"/>
+    <w:lsdException w:name="heading 3" w:semiHidden="1" w:uiPriority="9" w:unhideWhenUsed="1" w:qFormat="1"/>
+    <w:lsdException w:name="heading 4" w:semiHidden="1" w:uiPriority="9" w:unhideWhenUsed="1" w:qFormat="1"/>
+    <w:lsdException w:name="heading 5" w:semiHidden="1" w:uiPriority="9" w:unhideWhenUsed="1" w:qFormat="1"/>
+    <w:lsdException w:name="heading 6" w:semiHidden="1" w:uiPriority="9" w:unhideWhenUsed="1" w:qFormat="1"/>
+    <w:lsdException w:name="heading 7" w:semiHidden="1" w:uiPriority="9" w:unhideWhenUsed="1" w:qFormat="1"/>
+    <w:lsdException w:name="heading 8" w:semiHidden="1" w:uiPriority="9" w:unhideWhenUsed="1" w:qFormat="1"/>
+    <w:lsdException w:name="heading 9" w:semiHidden="1" w:uiPriority="9" w:unhideWhenUsed="1" w:qFormat="1"/>
+    <w:lsdException w:name="index 1" w:semiHidden="1" w:unhideWhenUsed="1"/>
+    <w:lsdException w:name="index 2" w:semiHidden="1" w:unhideWhenUsed="1"/>
+    <w:lsdException w:name="index 3" w:semiHidden="1" w:unhideWhenUsed="1"/>
+    <w:lsdException w:name="index 4" w:semiHidden="1" w:unhideWhenUsed="1"/>
+    <w:lsdException w:name="index 5" w:semiHidden="1" w:unhideWhenUsed="1"/>
+    <w:lsdException w:name="index 6" w:semiHidden="1" w:unhideWhenUsed="1"/>
+    <w:lsdException w:name="index 7" w:semiHidden="1" w:unhideWhenUsed="1"/>
+    <w:lsdException w:name="index 8" w:semiHidden="1" w:unhideWhenUsed="1"/>
+    <w:lsdException w:name="index 9" w:semiHidden="1" w:unhideWhenUsed="1"/>
+    <w:lsdException w:name="toc 1" w:semiHidden="1" w:uiPriority="39" w:unhideWhenUsed="1"/>
+    <w:lsdException w:name="toc 2" w:semiHidden="1" w:uiPriority="39" w:unhideWhenUsed="1"/>
+    <w:lsdException w:name="toc 3" w:semiHidden="1" w:uiPriority="39" w:unhideWhenUsed="1"/>
+    <w:lsdException w:name="toc 4" w:semiHidden="1" w:uiPriority="39" w:unhideWhenUsed="1"/>
+    <w:lsdException w:name="toc 5" w:semiHidden="1" w:uiPriority="39" w:unhideWhenUsed="1"/>
+    <w:lsdException w:name="toc 6" w:semiHidden="1" w:uiPriority="39" w:unhideWhenUsed="1"/>
+    <w:lsdException w:name="toc 7" w:semiHidden="1" w:uiPriority="39" w:unhideWhenUsed="1"/>
+    <w:lsdException w:name="toc 8" w:semiHidden="1" w:uiPriority="39" w:unhideWhenUsed="1"/>
+    <w:lsdException w:name="toc 9" w:semiHidden="1" w:uiPriority="39" w:unhideWhenUsed="1"/>
+    <w:lsdException w:name="Normal Indent" w:semiHidden="1" w:unhideWhenUsed="1"/>
+    <w:lsdException w:name="footnote text" w:semiHidden="1" w:unhideWhenUsed="1"/>
+    <w:lsdException w:name="annotation text" w:semiHidden="1" w:unhideWhenUsed="1"/>
+    <w:lsdException w:name="header" w:semiHidden="1" w:unhideWhenUsed="1"/>
+    <w:lsdException w:name="footer" w:semiHidden="1" w:unhideWhenUsed="1"/>
+    <w:lsdException w:name="index heading" w:semiHidden="1" w:unhideWhenUsed="1"/>
+    <w:lsdException w:name="caption" w:semiHidden="1" w:uiPriority="35" w:unhideWhenUsed="1" w:qFormat="1"/>
+    <w:lsdException w:name="table of figures" w:semiHidden="1" w:unhideWhenUsed="1"/>
+    <w:lsdException w:name="envelope address" w:semiHidden="1" w:unhideWhenUsed="1"/>
+    <w:lsdException w:name="envelope return" w:semiHidden="1" w:unhideWhenUsed="1"/>
+    <w:lsdException w:name="footnote reference" w:semiHidden="1" w:unhideWhenUsed="1"/>
+    <w:lsdException w:name="annotation reference" w:semiHidden="1" w:unhideWhenUsed="1"/>
+    <w:lsdException w:name="line number" w:semiHidden="1" w:unhideWhenUsed="1"/>
+    <w:lsdException w:name="page number" w:semiHidden="1" w:unhideWhenUsed="1"/>
+    <w:lsdException w:name="endnote reference" w:semiHidden="1" w:unhideWhenUsed="1"/>
+    <w:lsdException w:name="endnote text" w:semiHidden="1" w:unhideWhenUsed="1"/>
+    <w:lsdException w:name="table of authorities" w:semiHidden="1" w:unhideWhenUsed="1"/>
+    <w:lsdException w:name="macro" w:semiHidden="1" w:unhideWhenUsed="1"/>
+    <w:lsdException w:name="toa heading" w:semiHidden="1" w:unhideWhenUsed="1"/>
+    <w:lsdException w:name="List" w:semiHidden="1" w:unhideWhenUsed="1"/>
+    <w:lsdException w:name="List Bullet" w:semiHidden="1" w:unhideWhenUsed="1"/>
+    <w:lsdException w:name="List Number" w:semiHidden="1"/>
+    <w:lsdException w:name="List 2" w:semiHidden="1" w:unhideWhenUsed="1"/>
+    <w:lsdException w:name="List 3" w:semiHidden="1" w:unhideWhenUsed="1"/>
+    <w:lsdException w:name="List 4" w:semiHidden="1" w:unhideWhenUsed="1"/>
+    <w:lsdException w:name="List 5" w:semiHidden="1" w:unhideWhenUsed="1"/>
+    <w:lsdException w:name="List Bullet 2" w:semiHidden="1"/>
+    <w:lsdException w:name="List Bullet 3" w:semiHidden="1"/>
+    <w:lsdException w:name="List Bullet 4" w:semiHidden="1"/>
+    <w:lsdException w:name="List Bullet 5" w:semiHidden="1"/>
+    <w:lsdException w:name="List Number 2" w:semiHidden="1"/>
+    <w:lsdException w:name="List Number 3" w:semiHidden="1"/>
+    <w:lsdException w:name="List Number 4" w:semiHidden="1"/>
+    <w:lsdException w:name="List Number 5" w:semiHidden="1"/>
+    <w:lsdException w:name="Title" w:semiHidden="1" w:uiPriority="10" w:qFormat="1"/>
+    <w:lsdException w:name="Closing" w:semiHidden="1" w:unhideWhenUsed="1"/>
+    <w:lsdException w:name="Signature" w:semiHidden="1" w:unhideWhenUsed="1"/>
+    <w:lsdException w:name="Default Paragraph Font" w:semiHidden="1" w:uiPriority="1" w:unhideWhenUsed="1"/>
+    <w:lsdException w:name="Body Text" w:semiHidden="1" w:unhideWhenUsed="1"/>
+    <w:lsdException w:name="Body Text Indent" w:semiHidden="1" w:unhideWhenUsed="1"/>
+    <w:lsdException w:name="List Continue" w:semiHidden="1" w:unhideWhenUsed="1"/>
+    <w:lsdException w:name="List Continue 2" w:semiHidden="1" w:unhideWhenUsed="1"/>
+    <w:lsdException w:name="List Continue 3" w:semiHidden="1" w:unhideWhenUsed="1"/>
+    <w:lsdException w:name="List Continue 4" w:semiHidden="1" w:unhideWhenUsed="1"/>
+    <w:lsdException w:name="List Continue 5" w:semiHidden="1" w:unhideWhenUsed="1"/>
+    <w:lsdException w:name="Message Header" w:semiHidden="1" w:unhideWhenUsed="1"/>
     <w:lsdException w:name="Subtitle" w:uiPriority="11" w:qFormat="1"/>
+    <w:lsdException w:name="Salutation" w:semiHidden="1" w:unhideWhenUsed="1"/>
+    <w:lsdException w:name="Date" w:semiHidden="1" w:unhideWhenUsed="1"/>
+    <w:lsdException w:name="Body Text First Indent" w:semiHidden="1" w:unhideWhenUsed="1"/>
+    <w:lsdException w:name="Body Text First Indent 2" w:semiHidden="1" w:unhideWhenUsed="1"/>
+    <w:lsdException w:name="Note Heading" w:semiHidden="1" w:unhideWhenUsed="1"/>
+    <w:lsdException w:name="Body Text 2" w:semiHidden="1" w:unhideWhenUsed="1"/>
+    <w:lsdException w:name="Body Text 3" w:semiHidden="1" w:unhideWhenUsed="1"/>
+    <w:lsdException w:name="Body Text Indent 2" w:semiHidden="1" w:unhideWhenUsed="1"/>
+    <w:lsdException w:name="Body Text Indent 3" w:semiHidden="1"/>
+    <w:lsdException w:name="Block Text" w:semiHidden="1"/>
+    <w:lsdException w:name="Hyperlink" w:semiHidden="1"/>
+    <w:lsdException w:name="FollowedHyperlink" w:semiHidden="1"/>
     <w:lsdException w:name="Strong" w:uiPriority="22" w:qFormat="1"/>
     <w:lsdException w:name="Emphasis" w:uiPriority="20" w:qFormat="1"/>
-    <w:lsdException w:name="HTML Top of Form" w:unhideWhenUsed="1"/>
-    <w:lsdException w:name="HTML Bottom of Form" w:unhideWhenUsed="1"/>
-    <w:lsdException w:name="Normal Table" w:unhideWhenUsed="1"/>
-    <w:lsdException w:name="No List" w:unhideWhenUsed="1"/>
-    <w:lsdException w:name="Outline List 1" w:unhideWhenUsed="1"/>
-    <w:lsdException w:name="Outline List 2" w:unhideWhenUsed="1"/>
-    <w:lsdException w:name="Outline List 3" w:unhideWhenUsed="1"/>
-    <w:lsdException w:name="Table Simple 1" w:unhideWhenUsed="1"/>
-    <w:lsdException w:name="Table Simple 2" w:unhideWhenUsed="1"/>
-    <w:lsdException w:name="Table Simple 3" w:unhideWhenUsed="1"/>
-    <w:lsdException w:name="Table Classic 1" w:unhideWhenUsed="1"/>
-    <w:lsdException w:name="Table Classic 2" w:unhideWhenUsed="1"/>
-    <w:lsdException w:name="Table Classic 3" w:unhideWhenUsed="1"/>
-    <w:lsdException w:name="Table Classic 4" w:unhideWhenUsed="1"/>
-    <w:lsdException w:name="Table Colorful 1" w:unhideWhenUsed="1"/>
-    <w:lsdException w:name="Table Colorful 2" w:unhideWhenUsed="1"/>
-    <w:lsdException w:name="Table Colorful 3" w:unhideWhenUsed="1"/>
-    <w:lsdException w:name="Table Columns 1" w:unhideWhenUsed="1"/>
-    <w:lsdException w:name="Table Columns 2" w:unhideWhenUsed="1"/>
-    <w:lsdException w:name="Table Columns 3" w:unhideWhenUsed="1"/>
-    <w:lsdException w:name="Table Columns 4" w:unhideWhenUsed="1"/>
-    <w:lsdException w:name="Table Columns 5" w:unhideWhenUsed="1"/>
-    <w:lsdException w:name="Table Grid 1" w:unhideWhenUsed="1"/>
-    <w:lsdException w:name="Table Grid 2" w:unhideWhenUsed="1"/>
-    <w:lsdException w:name="Table Grid 3" w:unhideWhenUsed="1"/>
-    <w:lsdException w:name="Table Grid 4" w:unhideWhenUsed="1"/>
-    <w:lsdException w:name="Table Grid 5" w:unhideWhenUsed="1"/>
-    <w:lsdException w:name="Table Grid 6" w:unhideWhenUsed="1"/>
-    <w:lsdException w:name="Table Grid 7" w:unhideWhenUsed="1"/>
-    <w:lsdException w:name="Table Grid 8" w:unhideWhenUsed="1"/>
-    <w:lsdException w:name="Table List 1" w:unhideWhenUsed="1"/>
-    <w:lsdException w:name="Table List 2" w:unhideWhenUsed="1"/>
-    <w:lsdException w:name="Table List 3" w:unhideWhenUsed="1"/>
-    <w:lsdException w:name="Table List 4" w:unhideWhenUsed="1"/>
-    <w:lsdException w:name="Table List 5" w:unhideWhenUsed="1"/>
-    <w:lsdException w:name="Table List 6" w:unhideWhenUsed="1"/>
-    <w:lsdException w:name="Table List 7" w:unhideWhenUsed="1"/>
-    <w:lsdException w:name="Table List 8" w:unhideWhenUsed="1"/>
-    <w:lsdException w:name="Table 3D effects 1" w:unhideWhenUsed="1"/>
-    <w:lsdException w:name="Table 3D effects 2" w:unhideWhenUsed="1"/>
-    <w:lsdException w:name="Table 3D effects 3" w:unhideWhenUsed="1"/>
-    <w:lsdException w:name="Table Contemporary" w:unhideWhenUsed="1"/>
-    <w:lsdException w:name="Table Elegant" w:unhideWhenUsed="1"/>
-    <w:lsdException w:name="Table Professional" w:unhideWhenUsed="1"/>
-    <w:lsdException w:name="Table Subtle 1" w:unhideWhenUsed="1"/>
-    <w:lsdException w:name="Table Subtle 2" w:unhideWhenUsed="1"/>
-    <w:lsdException w:name="Table Web 1" w:unhideWhenUsed="1"/>
-    <w:lsdException w:name="Table Web 2" w:unhideWhenUsed="1"/>
-    <w:lsdException w:name="Table Web 3" w:unhideWhenUsed="1"/>
-    <w:lsdException w:name="Table Grid" w:semiHidden="0" w:uiPriority="39"/>
-    <w:lsdException w:name="Table Theme" w:unhideWhenUsed="1"/>
-    <w:lsdException w:name="No Spacing" w:uiPriority="1" w:qFormat="1"/>
-    <w:lsdException w:name="Light Shading" w:semiHidden="0" w:uiPriority="60"/>
-    <w:lsdException w:name="Light List" w:semiHidden="0" w:uiPriority="61"/>
-    <w:lsdException w:name="Light Grid" w:semiHidden="0" w:uiPriority="62"/>
-    <w:lsdException w:name="Medium Shading 1" w:semiHidden="0" w:uiPriority="63"/>
-    <w:lsdException w:name="Medium Shading 2" w:semiHidden="0" w:uiPriority="64"/>
-    <w:lsdException w:name="Medium List 1" w:semiHidden="0" w:uiPriority="65"/>
-    <w:lsdException w:name="Medium List 2" w:semiHidden="0" w:uiPriority="66"/>
-    <w:lsdException w:name="Medium Grid 1" w:semiHidden="0" w:uiPriority="67"/>
-    <w:lsdException w:name="Medium Grid 2" w:semiHidden="0" w:uiPriority="68"/>
-    <w:lsdException w:name="Medium Grid 3" w:semiHidden="0" w:uiPriority="69"/>
-    <w:lsdException w:name="Dark List" w:semiHidden="0" w:uiPriority="70"/>
-    <w:lsdException w:name="Colorful Shading" w:semiHidden="0" w:uiPriority="71"/>
-    <w:lsdException w:name="Colorful List" w:semiHidden="0" w:uiPriority="72"/>
-    <w:lsdException w:name="Colorful Grid" w:semiHidden="0" w:uiPriority="73"/>
-    <w:lsdException w:name="Light Shading Accent 1" w:semiHidden="0" w:uiPriority="60"/>
-    <w:lsdException w:name="Light List Accent 1" w:semiHidden="0" w:uiPriority="61"/>
-    <w:lsdException w:name="Light Grid Accent 1" w:semiHidden="0" w:uiPriority="62"/>
-    <w:lsdException w:name="Medium Shading 1 Accent 1" w:semiHidden="0" w:uiPriority="63"/>
-    <w:lsdException w:name="Medium Shading 2 Accent 1" w:semiHidden="0" w:uiPriority="64"/>
-    <w:lsdException w:name="Medium List 1 Accent 1" w:semiHidden="0" w:uiPriority="65"/>
+    <w:lsdException w:name="Document Map" w:semiHidden="1" w:unhideWhenUsed="1"/>
+    <w:lsdException w:name="Plain Text" w:semiHidden="1" w:unhideWhenUsed="1"/>
+    <w:lsdException w:name="E-mail Signature" w:semiHidden="1" w:unhideWhenUsed="1"/>
+    <w:lsdException w:name="HTML Top of Form" w:semiHidden="1" w:unhideWhenUsed="1"/>
+    <w:lsdException w:name="HTML Bottom of Form" w:semiHidden="1" w:unhideWhenUsed="1"/>
+    <w:lsdException w:name="Normal (Web)" w:semiHidden="1" w:unhideWhenUsed="1"/>
+    <w:lsdException w:name="HTML Acronym" w:semiHidden="1" w:unhideWhenUsed="1"/>
+    <w:lsdException w:name="HTML Address" w:semiHidden="1" w:unhideWhenUsed="1"/>
+    <w:lsdException w:name="HTML Cite" w:semiHidden="1" w:unhideWhenUsed="1"/>
+    <w:lsdException w:name="HTML Code" w:semiHidden="1" w:unhideWhenUsed="1"/>
+    <w:lsdException w:name="HTML Definition" w:semiHidden="1" w:unhideWhenUsed="1"/>
+    <w:lsdException w:name="HTML Keyboard" w:semiHidden="1" w:unhideWhenUsed="1"/>
+    <w:lsdException w:name="HTML Preformatted" w:semiHidden="1" w:unhideWhenUsed="1"/>
+    <w:lsdException w:name="HTML Sample" w:semiHidden="1" w:unhideWhenUsed="1"/>
+    <w:lsdException w:name="HTML Typewriter" w:semiHidden="1" w:unhideWhenUsed="1"/>
+    <w:lsdException w:name="HTML Variable" w:semiHidden="1" w:unhideWhenUsed="1"/>
+    <w:lsdException w:name="Normal Table" w:semiHidden="1" w:unhideWhenUsed="1"/>
+    <w:lsdException w:name="annotation subject" w:semiHidden="1" w:unhideWhenUsed="1"/>
+    <w:lsdException w:name="No List" w:semiHidden="1" w:unhideWhenUsed="1"/>
+    <w:lsdException w:name="Outline List 1" w:semiHidden="1" w:unhideWhenUsed="1"/>
+    <w:lsdException w:name="Outline List 2" w:semiHidden="1" w:unhideWhenUsed="1"/>
+    <w:lsdException w:name="Outline List 3" w:semiHidden="1" w:unhideWhenUsed="1"/>
+    <w:lsdException w:name="Table Simple 1" w:semiHidden="1" w:unhideWhenUsed="1"/>
+    <w:lsdException w:name="Table Simple 2" w:semiHidden="1" w:unhideWhenUsed="1"/>
+    <w:lsdException w:name="Table Simple 3" w:semiHidden="1" w:unhideWhenUsed="1"/>
+    <w:lsdException w:name="Table Classic 1" w:semiHidden="1" w:unhideWhenUsed="1"/>
+    <w:lsdException w:name="Table Classic 2" w:semiHidden="1" w:unhideWhenUsed="1"/>
+    <w:lsdException w:name="Table Classic 3" w:semiHidden="1" w:unhideWhenUsed="1"/>
+    <w:lsdException w:name="Table Classic 4" w:semiHidden="1" w:unhideWhenUsed="1"/>
+    <w:lsdException w:name="Table Colorful 1" w:semiHidden="1" w:unhideWhenUsed="1"/>
+    <w:lsdException w:name="Table Colorful 2" w:semiHidden="1" w:unhideWhenUsed="1"/>
+    <w:lsdException w:name="Table Colorful 3" w:semiHidden="1" w:unhideWhenUsed="1"/>
+    <w:lsdException w:name="Table Columns 1" w:semiHidden="1" w:unhideWhenUsed="1"/>
+    <w:lsdException w:name="Table Columns 2" w:semiHidden="1" w:unhideWhenUsed="1"/>
+    <w:lsdException w:name="Table Columns 3" w:semiHidden="1" w:unhideWhenUsed="1"/>
+    <w:lsdException w:name="Table Columns 4" w:semiHidden="1" w:unhideWhenUsed="1"/>
+    <w:lsdException w:name="Table Columns 5" w:semiHidden="1" w:unhideWhenUsed="1"/>
+    <w:lsdException w:name="Table Grid 1" w:semiHidden="1" w:unhideWhenUsed="1"/>
+    <w:lsdException w:name="Table Grid 2" w:semiHidden="1" w:unhideWhenUsed="1"/>
+    <w:lsdException w:name="Table Grid 3" w:semiHidden="1" w:unhideWhenUsed="1"/>
+    <w:lsdException w:name="Table Grid 4" w:semiHidden="1" w:unhideWhenUsed="1"/>
+    <w:lsdException w:name="Table Grid 5" w:semiHidden="1" w:unhideWhenUsed="1"/>
+    <w:lsdException w:name="Table Grid 6" w:semiHidden="1" w:unhideWhenUsed="1"/>
+    <w:lsdException w:name="Table Grid 7" w:semiHidden="1" w:unhideWhenUsed="1"/>
+    <w:lsdException w:name="Table Grid 8" w:semiHidden="1" w:unhideWhenUsed="1"/>
+    <w:lsdException w:name="Table List 1" w:semiHidden="1" w:unhideWhenUsed="1"/>
+    <w:lsdException w:name="Table List 2" w:semiHidden="1" w:unhideWhenUsed="1"/>
+    <w:lsdException w:name="Table List 3" w:semiHidden="1" w:unhideWhenUsed="1"/>
+    <w:lsdException w:name="Table List 4" w:semiHidden="1" w:unhideWhenUsed="1"/>
+    <w:lsdException w:name="Table List 5" w:semiHidden="1" w:unhideWhenUsed="1"/>
+    <w:lsdException w:name="Table List 6" w:semiHidden="1" w:unhideWhenUsed="1"/>
+    <w:lsdException w:name="Table List 7" w:semiHidden="1" w:unhideWhenUsed="1"/>
+    <w:lsdException w:name="Table List 8" w:semiHidden="1" w:unhideWhenUsed="1"/>
+    <w:lsdException w:name="Table 3D effects 1" w:semiHidden="1" w:unhideWhenUsed="1"/>
+    <w:lsdException w:name="Table 3D effects 2" w:semiHidden="1" w:unhideWhenUsed="1"/>
+    <w:lsdException w:name="Table 3D effects 3" w:semiHidden="1" w:unhideWhenUsed="1"/>
+    <w:lsdException w:name="Table Contemporary" w:semiHidden="1" w:unhideWhenUsed="1"/>
+    <w:lsdException w:name="Table Elegant" w:semiHidden="1" w:unhideWhenUsed="1"/>
+    <w:lsdException w:name="Table Professional" w:semiHidden="1" w:unhideWhenUsed="1"/>
+    <w:lsdException w:name="Table Subtle 1" w:semiHidden="1" w:unhideWhenUsed="1"/>
+    <w:lsdException w:name="Table Subtle 2" w:semiHidden="1" w:unhideWhenUsed="1"/>
+    <w:lsdException w:name="Table Web 1" w:semiHidden="1" w:unhideWhenUsed="1"/>
+    <w:lsdException w:name="Table Web 2" w:semiHidden="1" w:unhideWhenUsed="1"/>
+    <w:lsdException w:name="Table Web 3" w:semiHidden="1" w:unhideWhenUsed="1"/>
+    <w:lsdException w:name="Balloon Text" w:semiHidden="1" w:unhideWhenUsed="1"/>
+    <w:lsdException w:name="Table Grid" w:uiPriority="39"/>
+    <w:lsdException w:name="Table Theme" w:semiHidden="1" w:unhideWhenUsed="1"/>
+    <w:lsdException w:name="Note Level 1" w:semiHidden="1" w:unhideWhenUsed="1"/>
+    <w:lsdException w:name="Note Level 2" w:semiHidden="1" w:unhideWhenUsed="1"/>
+    <w:lsdException w:name="Note Level 3" w:semiHidden="1" w:unhideWhenUsed="1"/>
+    <w:lsdException w:name="Note Level 4" w:semiHidden="1" w:unhideWhenUsed="1"/>
+    <w:lsdException w:name="Note Level 5" w:semiHidden="1" w:unhideWhenUsed="1"/>
+    <w:lsdException w:name="Note Level 6" w:semiHidden="1" w:unhideWhenUsed="1"/>
+    <w:lsdException w:name="Note Level 7" w:semiHidden="1" w:unhideWhenUsed="1"/>
+    <w:lsdException w:name="Note Level 8" w:semiHidden="1" w:unhideWhenUsed="1"/>
+    <w:lsdException w:name="Note Level 9" w:semiHidden="1" w:unhideWhenUsed="1"/>
+    <w:lsdException w:name="Placeholder Text" w:semiHidden="1"/>
+    <w:lsdException w:name="No Spacing" w:semiHidden="1" w:uiPriority="1" w:qFormat="1"/>
+    <w:lsdException w:name="Light Shading" w:uiPriority="60"/>
+    <w:lsdException w:name="Light List" w:uiPriority="61"/>
+    <w:lsdException w:name="Light Grid" w:uiPriority="62"/>
+    <w:lsdException w:name="Medium Shading 1" w:uiPriority="63"/>
+    <w:lsdException w:name="Medium Shading 2" w:uiPriority="64"/>
+    <w:lsdException w:name="Medium List 1" w:uiPriority="65"/>
+    <w:lsdException w:name="Medium List 2" w:uiPriority="66"/>
+    <w:lsdException w:name="Medium Grid 1" w:uiPriority="67"/>
+    <w:lsdException w:name="Medium Grid 2" w:uiPriority="68"/>
+    <w:lsdException w:name="Medium Grid 3" w:uiPriority="69"/>
+    <w:lsdException w:name="Dark List" w:uiPriority="70"/>
+    <w:lsdException w:name="Colorful Shading" w:uiPriority="71"/>
+    <w:lsdException w:name="Colorful List" w:uiPriority="72"/>
+    <w:lsdException w:name="Colorful Grid" w:uiPriority="73"/>
+    <w:lsdException w:name="Light Shading Accent 1" w:uiPriority="60"/>
+    <w:lsdException w:name="Light List Accent 1" w:uiPriority="61"/>
+    <w:lsdException w:name="Light Grid Accent 1" w:uiPriority="62"/>
+    <w:lsdException w:name="Medium Shading 1 Accent 1" w:uiPriority="63"/>
+    <w:lsdException w:name="Medium Shading 2 Accent 1" w:uiPriority="64"/>
+    <w:lsdException w:name="Medium List 1 Accent 1" w:uiPriority="65"/>
+    <w:lsdException w:name="Revision" w:semiHidden="1"/>
     <w:lsdException w:name="List Paragraph" w:uiPriority="34" w:qFormat="1"/>
     <w:lsdException w:name="Quote" w:uiPriority="29" w:qFormat="1"/>
     <w:lsdException w:name="Intense Quote" w:uiPriority="30" w:qFormat="1"/>
-    <w:lsdException w:name="Medium List 2 Accent 1" w:semiHidden="0" w:uiPriority="66"/>
-    <w:lsdException w:name="Medium Grid 1 Accent 1" w:semiHidden="0" w:uiPriority="67"/>
-    <w:lsdException w:name="Medium Grid 2 Accent 1" w:semiHidden="0" w:uiPriority="68"/>
-    <w:lsdException w:name="Medium Grid 3 Accent 1" w:semiHidden="0" w:uiPriority="69"/>
-    <w:lsdException w:name="Dark List Accent 1" w:semiHidden="0" w:uiPriority="70"/>
-    <w:lsdException w:name="Colorful Shading Accent 1" w:semiHidden="0" w:uiPriority="71"/>
-    <w:lsdException w:name="Colorful List Accent 1" w:semiHidden="0" w:uiPriority="72"/>
-    <w:lsdException w:name="Colorful Grid Accent 1" w:semiHidden="0" w:uiPriority="73"/>
-    <w:lsdException w:name="Light Shading Accent 2" w:semiHidden="0" w:uiPriority="60"/>
-    <w:lsdException w:name="Light List Accent 2" w:semiHidden="0" w:uiPriority="61"/>
-    <w:lsdException w:name="Light Grid Accent 2" w:semiHidden="0" w:uiPriority="62"/>
-    <w:lsdException w:name="Medium Shading 1 Accent 2" w:semiHidden="0" w:uiPriority="63"/>
-    <w:lsdException w:name="Medium Shading 2 Accent 2" w:semiHidden="0" w:uiPriority="64"/>
-    <w:lsdException w:name="Medium List 1 Accent 2" w:semiHidden="0" w:uiPriority="65"/>
-    <w:lsdException w:name="Medium List 2 Accent 2" w:semiHidden="0" w:uiPriority="66"/>
-    <w:lsdException w:name="Medium Grid 1 Accent 2" w:semiHidden="0" w:uiPriority="67"/>
-    <w:lsdException w:name="Medium Grid 2 Accent 2" w:semiHidden="0" w:uiPriority="68"/>
-    <w:lsdException w:name="Medium Grid 3 Accent 2" w:semiHidden="0" w:uiPriority="69"/>
-    <w:lsdException w:name="Dark List Accent 2" w:semiHidden="0" w:uiPriority="70"/>
-    <w:lsdException w:name="Colorful Shading Accent 2" w:semiHidden="0" w:uiPriority="71"/>
-    <w:lsdException w:name="Colorful List Accent 2" w:semiHidden="0" w:uiPriority="72"/>
-    <w:lsdException w:name="Colorful Grid Accent 2" w:semiHidden="0" w:uiPriority="73"/>
-    <w:lsdException w:name="Light Shading Accent 3" w:semiHidden="0" w:uiPriority="60"/>
-    <w:lsdException w:name="Light List Accent 3" w:semiHidden="0" w:uiPriority="61"/>
-    <w:lsdException w:name="Light Grid Accent 3" w:semiHidden="0" w:uiPriority="62"/>
-    <w:lsdException w:name="Medium Shading 1 Accent 3" w:semiHidden="0" w:uiPriority="63"/>
-    <w:lsdException w:name="Medium Shading 2 Accent 3" w:semiHidden="0" w:uiPriority="64"/>
-    <w:lsdException w:name="Medium List 1 Accent 3" w:semiHidden="0" w:uiPriority="65"/>
-    <w:lsdException w:name="Medium List 2 Accent 3" w:semiHidden="0" w:uiPriority="66"/>
-    <w:lsdException w:name="Medium Grid 1 Accent 3" w:semiHidden="0" w:uiPriority="67"/>
-    <w:lsdException w:name="Medium Grid 2 Accent 3" w:semiHidden="0" w:uiPriority="68"/>
-    <w:lsdException w:name="Medium Grid 3 Accent 3" w:semiHidden="0" w:uiPriority="69"/>
-    <w:lsdException w:name="Dark List Accent 3" w:semiHidden="0" w:uiPriority="70"/>
-    <w:lsdException w:name="Colorful Shading Accent 3" w:semiHidden="0" w:uiPriority="71"/>
-    <w:lsdException w:name="Colorful List Accent 3" w:semiHidden="0" w:uiPriority="72"/>
-    <w:lsdException w:name="Colorful Grid Accent 3" w:semiHidden="0" w:uiPriority="73"/>
-    <w:lsdException w:name="Light Shading Accent 4" w:semiHidden="0" w:uiPriority="60"/>
-    <w:lsdException w:name="Light List Accent 4" w:semiHidden="0" w:uiPriority="61"/>
-    <w:lsdException w:name="Light Grid Accent 4" w:semiHidden="0" w:uiPriority="62"/>
-    <w:lsdException w:name="Medium Shading 1 Accent 4" w:semiHidden="0" w:uiPriority="63"/>
-    <w:lsdException w:name="Medium Shading 2 Accent 4" w:semiHidden="0" w:uiPriority="64"/>
-    <w:lsdException w:name="Medium List 1 Accent 4" w:semiHidden="0" w:uiPriority="65"/>
-    <w:lsdException w:name="Medium List 2 Accent 4" w:semiHidden="0" w:uiPriority="66"/>
-    <w:lsdException w:name="Medium Grid 1 Accent 4" w:semiHidden="0" w:uiPriority="67"/>
-    <w:lsdException w:name="Medium Grid 2 Accent 4" w:semiHidden="0" w:uiPriority="68"/>
-    <w:lsdException w:name="Medium Grid 3 Accent 4" w:semiHidden="0" w:uiPriority="69"/>
-    <w:lsdException w:name="Dark List Accent 4" w:semiHidden="0" w:uiPriority="70"/>
-    <w:lsdException w:name="Colorful Shading Accent 4" w:semiHidden="0" w:uiPriority="71"/>
-    <w:lsdException w:name="Colorful List Accent 4" w:semiHidden="0" w:uiPriority="72"/>
-    <w:lsdException w:name="Colorful Grid Accent 4" w:semiHidden="0" w:uiPriority="73"/>
-    <w:lsdException w:name="Light Shading Accent 5" w:semiHidden="0" w:uiPriority="60"/>
-    <w:lsdException w:name="Light List Accent 5" w:semiHidden="0" w:uiPriority="61"/>
-    <w:lsdException w:name="Light Grid Accent 5" w:semiHidden="0" w:uiPriority="62"/>
-    <w:lsdException w:name="Medium Shading 1 Accent 5" w:semiHidden="0" w:uiPriority="63"/>
-    <w:lsdException w:name="Medium Shading 2 Accent 5" w:semiHidden="0" w:uiPriority="64"/>
-    <w:lsdException w:name="Medium List 1 Accent 5" w:semiHidden="0" w:uiPriority="65"/>
-    <w:lsdException w:name="Medium List 2 Accent 5" w:semiHidden="0" w:uiPriority="66"/>
-    <w:lsdException w:name="Medium Grid 1 Accent 5" w:semiHidden="0" w:uiPriority="67"/>
-    <w:lsdException w:name="Medium Grid 2 Accent 5" w:semiHidden="0" w:uiPriority="68"/>
-    <w:lsdException w:name="Medium Grid 3 Accent 5" w:semiHidden="0" w:uiPriority="69"/>
-    <w:lsdException w:name="Dark List Accent 5" w:semiHidden="0" w:uiPriority="70"/>
-    <w:lsdException w:name="Colorful Shading Accent 5" w:semiHidden="0" w:uiPriority="71"/>
-    <w:lsdException w:name="Colorful List Accent 5" w:semiHidden="0" w:uiPriority="72"/>
-    <w:lsdException w:name="Colorful Grid Accent 5" w:semiHidden="0" w:uiPriority="73"/>
-    <w:lsdException w:name="Light Shading Accent 6" w:semiHidden="0" w:uiPriority="60"/>
-    <w:lsdException w:name="Light List Accent 6" w:semiHidden="0" w:uiPriority="61"/>
-    <w:lsdException w:name="Light Grid Accent 6" w:semiHidden="0" w:uiPriority="62"/>
-    <w:lsdException w:name="Medium Shading 1 Accent 6" w:semiHidden="0" w:uiPriority="63"/>
-    <w:lsdException w:name="Medium Shading 2 Accent 6" w:semiHidden="0" w:uiPriority="64"/>
-    <w:lsdException w:name="Medium List 1 Accent 6" w:semiHidden="0" w:uiPriority="65"/>
-    <w:lsdException w:name="Medium List 2 Accent 6" w:semiHidden="0" w:uiPriority="66"/>
-    <w:lsdException w:name="Medium Grid 1 Accent 6" w:semiHidden="0" w:uiPriority="67"/>
-    <w:lsdException w:name="Medium Grid 2 Accent 6" w:semiHidden="0" w:uiPriority="68"/>
-    <w:lsdException w:name="Medium Grid 3 Accent 6" w:semiHidden="0" w:uiPriority="69"/>
-    <w:lsdException w:name="Dark List Accent 6" w:semiHidden="0" w:uiPriority="70"/>
-    <w:lsdException w:name="Colorful Shading Accent 6" w:semiHidden="0" w:uiPriority="71"/>
-    <w:lsdException w:name="Colorful List Accent 6" w:semiHidden="0" w:uiPriority="72"/>
-    <w:lsdException w:name="Colorful Grid Accent 6" w:semiHidden="0" w:uiPriority="73"/>
+    <w:lsdException w:name="Medium List 2 Accent 1" w:uiPriority="66"/>
+    <w:lsdException w:name="Medium Grid 1 Accent 1" w:uiPriority="67"/>
+    <w:lsdException w:name="Medium Grid 2 Accent 1" w:uiPriority="68"/>
+    <w:lsdException w:name="Medium Grid 3 Accent 1" w:uiPriority="69"/>
+    <w:lsdException w:name="Dark List Accent 1" w:uiPriority="70"/>
+    <w:lsdException w:name="Colorful Shading Accent 1" w:uiPriority="71"/>
+    <w:lsdException w:name="Colorful List Accent 1" w:uiPriority="72"/>
+    <w:lsdException w:name="Colorful Grid Accent 1" w:uiPriority="73"/>
+    <w:lsdException w:name="Light Shading Accent 2" w:uiPriority="60"/>
+    <w:lsdException w:name="Light List Accent 2" w:uiPriority="61"/>
+    <w:lsdException w:name="Light Grid Accent 2" w:uiPriority="62"/>
+    <w:lsdException w:name="Medium Shading 1 Accent 2" w:uiPriority="63"/>
+    <w:lsdException w:name="Medium Shading 2 Accent 2" w:uiPriority="64"/>
+    <w:lsdException w:name="Medium List 1 Accent 2" w:uiPriority="65"/>
+    <w:lsdException w:name="Medium List 2 Accent 2" w:uiPriority="66"/>
+    <w:lsdException w:name="Medium Grid 1 Accent 2" w:uiPriority="67"/>
+    <w:lsdException w:name="Medium Grid 2 Accent 2" w:uiPriority="68"/>
+    <w:lsdException w:name="Medium Grid 3 Accent 2" w:uiPriority="69"/>
+    <w:lsdException w:name="Dark List Accent 2" w:uiPriority="70"/>
+    <w:lsdException w:name="Colorful Shading Accent 2" w:uiPriority="71"/>
+    <w:lsdException w:name="Colorful List Accent 2" w:uiPriority="72"/>
+    <w:lsdException w:name="Colorful Grid Accent 2" w:uiPriority="73"/>
+    <w:lsdException w:name="Light Shading Accent 3" w:uiPriority="60"/>
+    <w:lsdException w:name="Light List Accent 3" w:uiPriority="61"/>
+    <w:lsdException w:name="Light Grid Accent 3" w:uiPriority="62"/>
+    <w:lsdException w:name="Medium Shading 1 Accent 3" w:uiPriority="63"/>
+    <w:lsdException w:name="Medium Shading 2 Accent 3" w:uiPriority="64"/>
+    <w:lsdException w:name="Medium List 1 Accent 3" w:uiPriority="65"/>
+    <w:lsdException w:name="Medium List 2 Accent 3" w:uiPriority="66"/>
+    <w:lsdException w:name="Medium Grid 1 Accent 3" w:uiPriority="67"/>
+    <w:lsdException w:name="Medium Grid 2 Accent 3" w:uiPriority="68"/>
+    <w:lsdException w:name="Medium Grid 3 Accent 3" w:uiPriority="69"/>
+    <w:lsdException w:name="Dark List Accent 3" w:uiPriority="70"/>
+    <w:lsdException w:name="Colorful Shading Accent 3" w:uiPriority="71"/>
+    <w:lsdException w:name="Colorful List Accent 3" w:uiPriority="72"/>
+    <w:lsdException w:name="Colorful Grid Accent 3" w:uiPriority="73"/>
+    <w:lsdException w:name="Light Shading Accent 4" w:uiPriority="60"/>
+    <w:lsdException w:name="Light List Accent 4" w:uiPriority="61"/>
+    <w:lsdException w:name="Light Grid Accent 4" w:uiPriority="62"/>
+    <w:lsdException w:name="Medium Shading 1 Accent 4" w:uiPriority="63"/>
+    <w:lsdException w:name="Medium Shading 2 Accent 4" w:uiPriority="64"/>
+    <w:lsdException w:name="Medium List 1 Accent 4" w:uiPriority="65"/>
+    <w:lsdException w:name="Medium List 2 Accent 4" w:uiPriority="66"/>
+    <w:lsdException w:name="Medium Grid 1 Accent 4" w:uiPriority="67"/>
+    <w:lsdException w:name="Medium Grid 2 Accent 4" w:uiPriority="68"/>
+    <w:lsdException w:name="Medium Grid 3 Accent 4" w:uiPriority="69"/>
+    <w:lsdException w:name="Dark List Accent 4" w:uiPriority="70"/>
+    <w:lsdException w:name="Colorful Shading Accent 4" w:uiPriority="71"/>
+    <w:lsdException w:name="Colorful List Accent 4" w:uiPriority="72"/>
+    <w:lsdException w:name="Colorful Grid Accent 4" w:uiPriority="73"/>
+    <w:lsdException w:name="Light Shading Accent 5" w:uiPriority="60"/>
+    <w:lsdException w:name="Light List Accent 5" w:uiPriority="61"/>
+    <w:lsdException w:name="Light Grid Accent 5" w:uiPriority="62"/>
+    <w:lsdException w:name="Medium Shading 1 Accent 5" w:uiPriority="63"/>
+    <w:lsdException w:name="Medium Shading 2 Accent 5" w:uiPriority="64"/>
+    <w:lsdException w:name="Medium List 1 Accent 5" w:uiPriority="65"/>
+    <w:lsdException w:name="Medium List 2 Accent 5" w:uiPriority="66"/>
+    <w:lsdException w:name="Medium Grid 1 Accent 5" w:uiPriority="67"/>
+    <w:lsdException w:name="Medium Grid 2 Accent 5" w:uiPriority="68"/>
+    <w:lsdException w:name="Medium Grid 3 Accent 5" w:uiPriority="69"/>
+    <w:lsdException w:name="Dark List Accent 5" w:uiPriority="70"/>
+    <w:lsdException w:name="Colorful Shading Accent 5" w:uiPriority="71"/>
+    <w:lsdException w:name="Colorful List Accent 5" w:uiPriority="72"/>
+    <w:lsdException w:name="Colorful Grid Accent 5" w:uiPriority="73"/>
+    <w:lsdException w:name="Light Shading Accent 6" w:uiPriority="60"/>
+    <w:lsdException w:name="Light List Accent 6" w:uiPriority="61"/>
+    <w:lsdException w:name="Light Grid Accent 6" w:uiPriority="62"/>
+    <w:lsdException w:name="Medium Shading 1 Accent 6" w:uiPriority="63"/>
+    <w:lsdException w:name="Medium Shading 2 Accent 6" w:uiPriority="64"/>
+    <w:lsdException w:name="Medium List 1 Accent 6" w:uiPriority="65"/>
+    <w:lsdException w:name="Medium List 2 Accent 6" w:uiPriority="66"/>
+    <w:lsdException w:name="Medium Grid 1 Accent 6" w:uiPriority="67"/>
+    <w:lsdException w:name="Medium Grid 2 Accent 6" w:uiPriority="68"/>
+    <w:lsdException w:name="Medium Grid 3 Accent 6" w:uiPriority="69"/>
+    <w:lsdException w:name="Dark List Accent 6" w:uiPriority="70"/>
+    <w:lsdException w:name="Colorful Shading Accent 6" w:uiPriority="71"/>
+    <w:lsdException w:name="Colorful List Accent 6" w:uiPriority="72"/>
+    <w:lsdException w:name="Colorful Grid Accent 6" w:uiPriority="73"/>
     <w:lsdException w:name="Subtle Emphasis" w:uiPriority="19"/>
     <w:lsdException w:name="Intense Emphasis" w:uiPriority="21" w:qFormat="1"/>
     <w:lsdException w:name="Subtle Reference" w:uiPriority="31" w:qFormat="1"/>
     <w:lsdException w:name="Intense Reference" w:uiPriority="32" w:qFormat="1"/>
     <w:lsdException w:name="Book Title" w:uiPriority="33" w:qFormat="1"/>
-    <w:lsdException w:name="Bibliography" w:uiPriority="37" w:unhideWhenUsed="1"/>
-    <w:lsdException w:name="TOC Heading" w:uiPriority="39" w:unhideWhenUsed="1" w:qFormat="1"/>
+    <w:lsdException w:name="Bibliography" w:semiHidden="1" w:uiPriority="37" w:unhideWhenUsed="1"/>
+    <w:lsdException w:name="TOC Heading" w:semiHidden="1" w:uiPriority="39" w:unhideWhenUsed="1" w:qFormat="1"/>
+    <w:lsdException w:name="Plain Table 1" w:uiPriority="41"/>
+    <w:lsdException w:name="Plain Table 2" w:uiPriority="42"/>
+    <w:lsdException w:name="Plain Table 3" w:uiPriority="43"/>
+    <w:lsdException w:name="Plain Table 4" w:uiPriority="44"/>
+    <w:lsdException w:name="Plain Table 5" w:uiPriority="45"/>
+    <w:lsdException w:name="Grid Table Light" w:uiPriority="40"/>
+    <w:lsdException w:name="Grid Table 1 Light" w:uiPriority="46"/>
+    <w:lsdException w:name="Grid Table 2" w:uiPriority="47"/>
+    <w:lsdException w:name="Grid Table 3" w:uiPriority="48"/>
+    <w:lsdException w:name="Grid Table 4" w:uiPriority="49"/>
+    <w:lsdException w:name="Grid Table 5 Dark" w:uiPriority="50"/>
+    <w:lsdException w:name="Grid Table 6 Colorful" w:uiPriority="51"/>
+    <w:lsdException w:name="Grid Table 7 Colorful" w:uiPriority="52"/>
+    <w:lsdException w:name="Grid Table 1 Light Accent 1" w:uiPriority="46"/>
+    <w:lsdException w:name="Grid Table 2 Accent 1" w:uiPriority="47"/>
+    <w:lsdException w:name="Grid Table 3 Accent 1" w:uiPriority="48"/>
+    <w:lsdException w:name="Grid Table 4 Accent 1" w:uiPriority="49"/>
+    <w:lsdException w:name="Grid Table 5 Dark Accent 1" w:uiPriority="50"/>
+    <w:lsdException w:name="Grid Table 6 Colorful Accent 1" w:uiPriority="51"/>
+    <w:lsdException w:name="Grid Table 7 Colorful Accent 1" w:uiPriority="52"/>
+    <w:lsdException w:name="Grid Table 1 Light Accent 2" w:uiPriority="46"/>
+    <w:lsdException w:name="Grid Table 2 Accent 2" w:uiPriority="47"/>
+    <w:lsdException w:name="Grid Table 3 Accent 2" w:uiPriority="48"/>
+    <w:lsdException w:name="Grid Table 4 Accent 2" w:uiPriority="49"/>
+    <w:lsdException w:name="Grid Table 5 Dark Accent 2" w:uiPriority="50"/>
+    <w:lsdException w:name="Grid Table 6 Colorful Accent 2" w:uiPriority="51"/>
+    <w:lsdException w:name="Grid Table 7 Colorful Accent 2" w:uiPriority="52"/>
+    <w:lsdException w:name="Grid Table 1 Light Accent 3" w:uiPriority="46"/>
+    <w:lsdException w:name="Grid Table 2 Accent 3" w:uiPriority="47"/>
+    <w:lsdException w:name="Grid Table 3 Accent 3" w:uiPriority="48"/>
+    <w:lsdException w:name="Grid Table 4 Accent 3" w:uiPriority="49"/>
+    <w:lsdException w:name="Grid Table 5 Dark Accent 3" w:uiPriority="50"/>
+    <w:lsdException w:name="Grid Table 6 Colorful Accent 3" w:uiPriority="51"/>
+    <w:lsdException w:name="Grid Table 7 Colorful Accent 3" w:uiPriority="52"/>
+    <w:lsdException w:name="Grid Table 1 Light Accent 4" w:uiPriority="46"/>
+    <w:lsdException w:name="Grid Table 2 Accent 4" w:uiPriority="47"/>
+    <w:lsdException w:name="Grid Table 3 Accent 4" w:uiPriority="48"/>
+    <w:lsdException w:name="Grid Table 4 Accent 4" w:uiPriority="49"/>
+    <w:lsdException w:name="Grid Table 5 Dark Accent 4" w:uiPriority="50"/>
+    <w:lsdException w:name="Grid Table 6 Colorful Accent 4" w:uiPriority="51"/>
+    <w:lsdException w:name="Grid Table 7 Colorful Accent 4" w:uiPriority="52"/>
+    <w:lsdException w:name="Grid Table 1 Light Accent 5" w:uiPriority="46"/>
+    <w:lsdException w:name="Grid Table 2 Accent 5" w:uiPriority="47"/>
+    <w:lsdException w:name="Grid Table 3 Accent 5" w:uiPriority="48"/>
+    <w:lsdException w:name="Grid Table 4 Accent 5" w:uiPriority="49"/>
+    <w:lsdException w:name="Grid Table 5 Dark Accent 5" w:uiPriority="50"/>
+    <w:lsdException w:name="Grid Table 6 Colorful Accent 5" w:uiPriority="51"/>
+    <w:lsdException w:name="Grid Table 7 Colorful Accent 5" w:uiPriority="52"/>
+    <w:lsdException w:name="Grid Table 1 Light Accent 6" w:uiPriority="46"/>
+    <w:lsdException w:name="Grid Table 2 Accent 6" w:uiPriority="47"/>
+    <w:lsdException w:name="Grid Table 3 Accent 6" w:uiPriority="48"/>
+    <w:lsdException w:name="Grid Table 4 Accent 6" w:uiPriority="49"/>
+    <w:lsdException w:name="Grid Table 5 Dark Accent 6" w:uiPriority="50"/>
+    <w:lsdException w:name="Grid Table 6 Colorful Accent 6" w:uiPriority="51"/>
+    <w:lsdException w:name="Grid Table 7 Colorful Accent 6" w:uiPriority="52"/>
+    <w:lsdException w:name="List Table 1 Light" w:uiPriority="46"/>
+    <w:lsdException w:name="List Table 2" w:uiPriority="47"/>
+    <w:lsdException w:name="List Table 3" w:uiPriority="48"/>
+    <w:lsdException w:name="List Table 4" w:uiPriority="49"/>
+    <w:lsdException w:name="List Table 5 Dark" w:uiPriority="50"/>
+    <w:lsdException w:name="List Table 6 Colorful" w:uiPriority="51"/>
+    <w:lsdException w:name="List Table 7 Colorful" w:uiPriority="52"/>
+    <w:lsdException w:name="List Table 1 Light Accent 1" w:uiPriority="46"/>
+    <w:lsdException w:name="List Table 2 Accent 1" w:uiPriority="47"/>
+    <w:lsdException w:name="List Table 3 Accent 1" w:uiPriority="48"/>
+    <w:lsdException w:name="List Table 4 Accent 1" w:uiPriority="49"/>
+    <w:lsdException w:name="List Table 5 Dark Accent 1" w:uiPriority="50"/>
+    <w:lsdException w:name="List Table 6 Colorful Accent 1" w:uiPriority="51"/>
+    <w:lsdException w:name="List Table 7 Colorful Accent 1" w:uiPriority="52"/>
+    <w:lsdException w:name="List Table 1 Light Accent 2" w:uiPriority="46"/>
+    <w:lsdException w:name="List Table 2 Accent 2" w:uiPriority="47"/>
+    <w:lsdException w:name="List Table 3 Accent 2" w:uiPriority="48"/>
+    <w:lsdException w:name="List Table 4 Accent 2" w:uiPriority="49"/>
+    <w:lsdException w:name="List Table 5 Dark Accent 2" w:uiPriority="50"/>
+    <w:lsdException w:name="List Table 6 Colorful Accent 2" w:uiPriority="51"/>
+    <w:lsdException w:name="List Table 7 Colorful Accent 2" w:uiPriority="52"/>
+    <w:lsdException w:name="List Table 1 Light Accent 3" w:uiPriority="46"/>
+    <w:lsdException w:name="List Table 2 Accent 3" w:uiPriority="47"/>
+    <w:lsdException w:name="List Table 3 Accent 3" w:uiPriority="48"/>
+    <w:lsdException w:name="List Table 4 Accent 3" w:uiPriority="49"/>
+    <w:lsdException w:name="List Table 5 Dark Accent 3" w:uiPriority="50"/>
+    <w:lsdException w:name="List Table 6 Colorful Accent 3" w:uiPriority="51"/>
+    <w:lsdException w:name="List Table 7 Colorful Accent 3" w:uiPriority="52"/>
+    <w:lsdException w:name="List Table 1 Light Accent 4" w:uiPriority="46"/>
+    <w:lsdException w:name="List Table 2 Accent 4" w:uiPriority="47"/>
+    <w:lsdException w:name="List Table 3 Accent 4" w:uiPriority="48"/>
+    <w:lsdException w:name="List Table 4 Accent 4" w:uiPriority="49"/>
+    <w:lsdException w:name="List Table 5 Dark Accent 4" w:uiPriority="50"/>
+    <w:lsdException w:name="List Table 6 Colorful Accent 4" w:uiPriority="51"/>
+    <w:lsdException w:name="List Table 7 Colorful Accent 4" w:uiPriority="52"/>
+    <w:lsdException w:name="List Table 1 Light Accent 5" w:uiPriority="46"/>
+    <w:lsdException w:name="List Table 2 Accent 5" w:uiPriority="47"/>
+    <w:lsdException w:name="List Table 3 Accent 5" w:uiPriority="48"/>
+    <w:lsdException w:name="List Table 4 Accent 5" w:uiPriority="49"/>
+    <w:lsdException w:name="List Table 5 Dark Accent 5" w:uiPriority="50"/>
+    <w:lsdException w:name="List Table 6 Colorful Accent 5" w:uiPriority="51"/>
+    <w:lsdException w:name="List Table 7 Colorful Accent 5" w:uiPriority="52"/>
+    <w:lsdException w:name="List Table 1 Light Accent 6" w:uiPriority="46"/>
+    <w:lsdException w:name="List Table 2 Accent 6" w:uiPriority="47"/>
+    <w:lsdException w:name="List Table 3 Accent 6" w:uiPriority="48"/>
+    <w:lsdException w:name="List Table 4 Accent 6" w:uiPriority="49"/>
+    <w:lsdException w:name="List Table 5 Dark Accent 6" w:uiPriority="50"/>
+    <w:lsdException w:name="List Table 6 Colorful Accent 6" w:uiPriority="51"/>
+    <w:lsdException w:name="List Table 7 Colorful Accent 6" w:uiPriority="52"/>
   </w:latentStyles>
   <w:style w:type="paragraph" w:default="1" w:styleId="Normal">
     <w:name w:val="Normal"/>
@@ -4241,6 +4443,7 @@
       <w:spacing w:after="0" w:line="240" w:lineRule="auto"/>
     </w:pPr>
     <w:tblPr>
+      <w:tblInd w:w="0" w:type="dxa"/>
       <w:tblBorders>
         <w:top w:val="single" w:sz="4" w:space="0" w:color="auto"/>
         <w:left w:val="single" w:sz="4" w:space="0" w:color="auto"/>
@@ -4249,6 +4452,12 @@
         <w:insideH w:val="single" w:sz="4" w:space="0" w:color="auto"/>
         <w:insideV w:val="single" w:sz="4" w:space="0" w:color="auto"/>
       </w:tblBorders>
+      <w:tblCellMar>
+        <w:top w:w="0" w:type="dxa"/>
+        <w:left w:w="108" w:type="dxa"/>
+        <w:bottom w:w="0" w:type="dxa"/>
+        <w:right w:w="108" w:type="dxa"/>
+      </w:tblCellMar>
     </w:tblPr>
   </w:style>
   <w:style w:type="paragraph" w:customStyle="1" w:styleId="Referenceslist">
@@ -4261,626 +4470,10 @@
       <w:numPr>
         <w:numId w:val="1"/>
       </w:numPr>
-    </w:pPr>
-  </w:style>
-  <w:style w:type="paragraph" w:styleId="List">
-    <w:name w:val="List"/>
-    <w:basedOn w:val="Normal"/>
-    <w:link w:val="ListChar"/>
-    <w:uiPriority w:val="99"/>
-    <w:rsid w:val="00B219AE"/>
-    <w:pPr>
+      <w:tabs>
+        <w:tab w:val="num" w:pos="360"/>
+      </w:tabs>
       <w:ind w:left="283" w:hanging="283"/>
-      <w:contextualSpacing/>
-    </w:pPr>
-  </w:style>
-  <w:style w:type="character" w:customStyle="1" w:styleId="ListChar">
-    <w:name w:val="List Char"/>
-    <w:basedOn w:val="DefaultParagraphFont"/>
-    <w:link w:val="List"/>
-    <w:uiPriority w:val="99"/>
-    <w:rsid w:val="00C358D4"/>
-  </w:style>
-  <w:style w:type="character" w:customStyle="1" w:styleId="ReferenceslistChar">
-    <w:name w:val="References list Char"/>
-    <w:basedOn w:val="ListChar"/>
-    <w:link w:val="Referenceslist"/>
-    <w:semiHidden/>
-    <w:rsid w:val="0030662D"/>
-  </w:style>
-  <w:style w:type="paragraph" w:styleId="Header">
-    <w:name w:val="header"/>
-    <w:basedOn w:val="Normal"/>
-    <w:link w:val="HeaderChar"/>
-    <w:uiPriority w:val="99"/>
-    <w:semiHidden/>
-    <w:rsid w:val="007A0D55"/>
-    <w:pPr>
-      <w:tabs>
-        <w:tab w:val="center" w:pos="4513"/>
-        <w:tab w:val="right" w:pos="9026"/>
-      </w:tabs>
-      <w:spacing w:after="0" w:line="240" w:lineRule="auto"/>
-    </w:pPr>
-  </w:style>
-  <w:style w:type="character" w:customStyle="1" w:styleId="HeaderChar">
-    <w:name w:val="Header Char"/>
-    <w:basedOn w:val="DefaultParagraphFont"/>
-    <w:link w:val="Header"/>
-    <w:uiPriority w:val="99"/>
-    <w:semiHidden/>
-    <w:rsid w:val="00C358D4"/>
-  </w:style>
-  <w:style w:type="paragraph" w:styleId="Footer">
-    <w:name w:val="footer"/>
-    <w:basedOn w:val="Normal"/>
-    <w:link w:val="FooterChar"/>
-    <w:uiPriority w:val="99"/>
-    <w:semiHidden/>
-    <w:rsid w:val="007A0D55"/>
-    <w:pPr>
-      <w:tabs>
-        <w:tab w:val="center" w:pos="4513"/>
-        <w:tab w:val="right" w:pos="9026"/>
-      </w:tabs>
-      <w:spacing w:after="0" w:line="240" w:lineRule="auto"/>
-    </w:pPr>
-  </w:style>
-  <w:style w:type="character" w:customStyle="1" w:styleId="FooterChar">
-    <w:name w:val="Footer Char"/>
-    <w:basedOn w:val="DefaultParagraphFont"/>
-    <w:link w:val="Footer"/>
-    <w:uiPriority w:val="99"/>
-    <w:semiHidden/>
-    <w:rsid w:val="00C358D4"/>
-  </w:style>
-  <w:style w:type="character" w:customStyle="1" w:styleId="Heading1Char">
-    <w:name w:val="Heading 1 Char"/>
-    <w:basedOn w:val="DefaultParagraphFont"/>
-    <w:link w:val="Heading1"/>
-    <w:uiPriority w:val="9"/>
-    <w:rsid w:val="002B0B37"/>
-    <w:rPr>
-      <w:rFonts w:asciiTheme="majorHAnsi" w:eastAsiaTheme="majorEastAsia" w:hAnsiTheme="majorHAnsi" w:cstheme="majorBidi"/>
-      <w:b/>
-      <w:color w:val="595959" w:themeColor="text1" w:themeTint="A6"/>
-      <w:szCs w:val="32"/>
-    </w:rPr>
-  </w:style>
-  <w:style w:type="character" w:customStyle="1" w:styleId="Heading2Char">
-    <w:name w:val="Heading 2 Char"/>
-    <w:basedOn w:val="DefaultParagraphFont"/>
-    <w:link w:val="Heading2"/>
-    <w:uiPriority w:val="9"/>
-    <w:rsid w:val="002B0B37"/>
-    <w:rPr>
-      <w:rFonts w:asciiTheme="majorHAnsi" w:eastAsiaTheme="majorEastAsia" w:hAnsiTheme="majorHAnsi" w:cstheme="majorBidi"/>
-      <w:color w:val="404040" w:themeColor="text1" w:themeTint="BF"/>
-      <w:szCs w:val="26"/>
-    </w:rPr>
-  </w:style>
-  <w:style w:type="character" w:customStyle="1" w:styleId="Heading3Char">
-    <w:name w:val="Heading 3 Char"/>
-    <w:basedOn w:val="DefaultParagraphFont"/>
-    <w:link w:val="Heading3"/>
-    <w:uiPriority w:val="9"/>
-    <w:rsid w:val="00CC586D"/>
-    <w:rPr>
-      <w:rFonts w:asciiTheme="majorHAnsi" w:eastAsiaTheme="majorEastAsia" w:hAnsiTheme="majorHAnsi" w:cstheme="majorBidi"/>
-      <w:color w:val="404040" w:themeColor="text1" w:themeTint="BF"/>
-      <w:szCs w:val="24"/>
-    </w:rPr>
-  </w:style>
-  <w:style w:type="paragraph" w:customStyle="1" w:styleId="NormalfollowingH2">
-    <w:name w:val="Normal following H2"/>
-    <w:basedOn w:val="Normal"/>
-    <w:qFormat/>
-    <w:rsid w:val="002B0B37"/>
-    <w:pPr>
-      <w:ind w:left="113"/>
-    </w:pPr>
-  </w:style>
-  <w:style w:type="paragraph" w:customStyle="1" w:styleId="NormalfollowingH3">
-    <w:name w:val="Normal following H3"/>
-    <w:basedOn w:val="NormalfollowingH2"/>
-    <w:qFormat/>
-    <w:rsid w:val="002B0B37"/>
-    <w:pPr>
-      <w:ind w:left="227"/>
-    </w:pPr>
-  </w:style>
-  <w:style w:type="paragraph" w:customStyle="1" w:styleId="Authornote">
-    <w:name w:val="Author note"/>
-    <w:basedOn w:val="Normal"/>
-    <w:next w:val="Normal"/>
-    <w:qFormat/>
-    <w:rsid w:val="009E73D7"/>
-    <w:pPr>
-      <w:spacing w:after="0" w:line="240" w:lineRule="auto"/>
-      <w:ind w:left="113" w:right="113"/>
-    </w:pPr>
-    <w:rPr>
-      <w:b/>
-      <w:color w:val="385623" w:themeColor="accent6" w:themeShade="80"/>
-    </w:rPr>
-  </w:style>
-  <w:style w:type="paragraph" w:customStyle="1" w:styleId="Blockquote">
-    <w:name w:val="Block quote"/>
-    <w:basedOn w:val="Normal"/>
-    <w:next w:val="Normal"/>
-    <w:qFormat/>
-    <w:rsid w:val="007B3377"/>
-    <w:pPr>
-      <w:spacing w:after="220" w:line="240" w:lineRule="auto"/>
-      <w:ind w:left="284"/>
-    </w:pPr>
-  </w:style>
-  <w:style w:type="paragraph" w:styleId="BalloonText">
-    <w:name w:val="Balloon Text"/>
-    <w:basedOn w:val="Normal"/>
-    <w:link w:val="BalloonTextChar"/>
-    <w:uiPriority w:val="99"/>
-    <w:semiHidden/>
-    <w:rsid w:val="002F2D58"/>
-    <w:pPr>
-      <w:spacing w:after="0" w:line="240" w:lineRule="auto"/>
-    </w:pPr>
-    <w:rPr>
-      <w:rFonts w:ascii="Tahoma" w:hAnsi="Tahoma" w:cs="Tahoma"/>
-      <w:sz w:val="16"/>
-      <w:szCs w:val="16"/>
-    </w:rPr>
-  </w:style>
-  <w:style w:type="character" w:customStyle="1" w:styleId="BalloonTextChar">
-    <w:name w:val="Balloon Text Char"/>
-    <w:basedOn w:val="DefaultParagraphFont"/>
-    <w:link w:val="BalloonText"/>
-    <w:uiPriority w:val="99"/>
-    <w:semiHidden/>
-    <w:rsid w:val="002F2D58"/>
-    <w:rPr>
-      <w:rFonts w:ascii="Tahoma" w:hAnsi="Tahoma" w:cs="Tahoma"/>
-      <w:sz w:val="16"/>
-      <w:szCs w:val="16"/>
-    </w:rPr>
-  </w:style>
-  <w:style w:type="paragraph" w:customStyle="1" w:styleId="BodyA">
-    <w:name w:val="Body A"/>
-    <w:rsid w:val="00562CD0"/>
-    <w:pPr>
-      <w:pBdr>
-        <w:top w:val="nil"/>
-        <w:left w:val="nil"/>
-        <w:bottom w:val="nil"/>
-        <w:right w:val="nil"/>
-        <w:between w:val="nil"/>
-        <w:bar w:val="nil"/>
-      </w:pBdr>
-      <w:spacing w:after="200" w:line="276" w:lineRule="auto"/>
-    </w:pPr>
-    <w:rPr>
-      <w:rFonts w:ascii="Calibri" w:eastAsia="Calibri" w:hAnsi="Calibri" w:cs="Calibri"/>
-      <w:color w:val="000000"/>
-      <w:u w:color="000000"/>
-      <w:bdr w:val="nil"/>
-      <w:lang w:val="en-US"/>
-    </w:rPr>
-  </w:style>
-  <w:style w:type="character" w:customStyle="1" w:styleId="Hyperlink0">
-    <w:name w:val="Hyperlink.0"/>
-    <w:basedOn w:val="DefaultParagraphFont"/>
-    <w:rsid w:val="00562CD0"/>
-    <w:rPr>
-      <w:color w:val="0432FF"/>
-      <w:sz w:val="24"/>
-      <w:szCs w:val="24"/>
-      <w:u w:val="single" w:color="0432FF"/>
-    </w:rPr>
-  </w:style>
-  <w:style w:type="character" w:customStyle="1" w:styleId="Hyperlink1">
-    <w:name w:val="Hyperlink.1"/>
-    <w:basedOn w:val="DefaultParagraphFont"/>
-    <w:rsid w:val="00562CD0"/>
-    <w:rPr>
-      <w:sz w:val="24"/>
-      <w:szCs w:val="24"/>
-      <w:u w:val="single"/>
-      <w:lang w:val="en-US"/>
-    </w:rPr>
-  </w:style>
-  <w:style w:type="character" w:customStyle="1" w:styleId="Hyperlink2">
-    <w:name w:val="Hyperlink.2"/>
-    <w:basedOn w:val="DefaultParagraphFont"/>
-    <w:rsid w:val="00562CD0"/>
-    <w:rPr>
-      <w:rFonts w:ascii="Calibri" w:eastAsia="Calibri" w:hAnsi="Calibri" w:cs="Calibri"/>
-      <w:sz w:val="22"/>
-      <w:szCs w:val="22"/>
-      <w:u w:val="single"/>
-      <w:lang w:val="en-US"/>
-    </w:rPr>
-  </w:style>
-  <w:style w:type="character" w:customStyle="1" w:styleId="Hyperlink3">
-    <w:name w:val="Hyperlink.3"/>
-    <w:basedOn w:val="DefaultParagraphFont"/>
-    <w:rsid w:val="006454D0"/>
-    <w:rPr>
-      <w:color w:val="0000FF"/>
-      <w:sz w:val="24"/>
-      <w:szCs w:val="24"/>
-      <w:u w:val="single" w:color="0000FF"/>
-      <w:lang w:val="en-US"/>
-    </w:rPr>
-  </w:style>
-  <w:style w:type="character" w:styleId="Hyperlink">
-    <w:name w:val="Hyperlink"/>
-    <w:basedOn w:val="DefaultParagraphFont"/>
-    <w:uiPriority w:val="99"/>
-    <w:unhideWhenUsed/>
-    <w:rsid w:val="00E133D2"/>
-    <w:rPr>
-      <w:color w:val="0000FF"/>
-      <w:u w:val="single"/>
-    </w:rPr>
-  </w:style>
-  <w:style w:type="paragraph" w:styleId="Bibliography">
-    <w:name w:val="Bibliography"/>
-    <w:basedOn w:val="Normal"/>
-    <w:next w:val="Normal"/>
-    <w:uiPriority w:val="37"/>
-    <w:unhideWhenUsed/>
-    <w:rsid w:val="0099164D"/>
-  </w:style>
-</w:styles>
-</file>
-
-<file path=word/stylesWithEffects.xml><?xml version="1.0" encoding="utf-8"?>
-<w:styles xmlns:wpc="http://schemas.microsoft.com/office/word/2010/wordprocessingCanvas" xmlns:mc="http://schemas.openxmlformats.org/markup-compatibility/2006" xmlns:o="urn:schemas-microsoft-com:office:office" xmlns:r="http://schemas.openxmlformats.org/officeDocument/2006/relationships" xmlns:m="http://schemas.openxmlformats.org/officeDocument/2006/math" xmlns:v="urn:schemas-microsoft-com:vml" xmlns:wp14="http://schemas.microsoft.com/office/word/2010/wordprocessingDrawing" xmlns:wp="http://schemas.openxmlformats.org/drawingml/2006/wordprocessingDrawing" xmlns:w10="urn:schemas-microsoft-com:office:word" xmlns:w="http://schemas.openxmlformats.org/wordprocessingml/2006/main" xmlns:w14="http://schemas.microsoft.com/office/word/2010/wordml" xmlns:wpg="http://schemas.microsoft.com/office/word/2010/wordprocessingGroup" xmlns:wpi="http://schemas.microsoft.com/office/word/2010/wordprocessingInk" xmlns:wne="http://schemas.microsoft.com/office/word/2006/wordml" xmlns:wps="http://schemas.microsoft.com/office/word/2010/wordprocessingShape" mc:Ignorable="w14 wp14">
-  <w:docDefaults>
-    <w:rPrDefault>
-      <w:rPr>
-        <w:rFonts w:asciiTheme="minorHAnsi" w:eastAsiaTheme="minorHAnsi" w:hAnsiTheme="minorHAnsi" w:cstheme="minorBidi"/>
-        <w:sz w:val="22"/>
-        <w:szCs w:val="22"/>
-        <w:lang w:val="en-GB" w:eastAsia="en-US" w:bidi="ar-SA"/>
-      </w:rPr>
-    </w:rPrDefault>
-    <w:pPrDefault>
-      <w:pPr>
-        <w:spacing w:after="160" w:line="259" w:lineRule="auto"/>
-      </w:pPr>
-    </w:pPrDefault>
-  </w:docDefaults>
-  <w:latentStyles w:defLockedState="0" w:defUIPriority="99" w:defSemiHidden="1" w:defUnhideWhenUsed="0" w:defQFormat="0" w:count="267">
-    <w:lsdException w:name="Normal" w:semiHidden="0" w:uiPriority="0" w:qFormat="1"/>
-    <w:lsdException w:name="heading 1" w:semiHidden="0" w:uiPriority="9" w:qFormat="1"/>
-    <w:lsdException w:name="heading 2" w:uiPriority="9" w:unhideWhenUsed="1" w:qFormat="1"/>
-    <w:lsdException w:name="heading 3" w:uiPriority="9" w:unhideWhenUsed="1" w:qFormat="1"/>
-    <w:lsdException w:name="heading 4" w:uiPriority="9" w:unhideWhenUsed="1" w:qFormat="1"/>
-    <w:lsdException w:name="heading 5" w:uiPriority="9" w:unhideWhenUsed="1" w:qFormat="1"/>
-    <w:lsdException w:name="heading 6" w:uiPriority="9" w:unhideWhenUsed="1" w:qFormat="1"/>
-    <w:lsdException w:name="heading 7" w:uiPriority="9" w:unhideWhenUsed="1" w:qFormat="1"/>
-    <w:lsdException w:name="heading 8" w:uiPriority="9" w:unhideWhenUsed="1" w:qFormat="1"/>
-    <w:lsdException w:name="heading 9" w:uiPriority="9" w:unhideWhenUsed="1" w:qFormat="1"/>
-    <w:lsdException w:name="toc 1" w:uiPriority="39" w:unhideWhenUsed="1"/>
-    <w:lsdException w:name="toc 2" w:uiPriority="39" w:unhideWhenUsed="1"/>
-    <w:lsdException w:name="toc 3" w:uiPriority="39" w:unhideWhenUsed="1"/>
-    <w:lsdException w:name="toc 4" w:uiPriority="39" w:unhideWhenUsed="1"/>
-    <w:lsdException w:name="toc 5" w:uiPriority="39" w:unhideWhenUsed="1"/>
-    <w:lsdException w:name="toc 6" w:uiPriority="39" w:unhideWhenUsed="1"/>
-    <w:lsdException w:name="toc 7" w:uiPriority="39" w:unhideWhenUsed="1"/>
-    <w:lsdException w:name="toc 8" w:uiPriority="39" w:unhideWhenUsed="1"/>
-    <w:lsdException w:name="toc 9" w:uiPriority="39" w:unhideWhenUsed="1"/>
-    <w:lsdException w:name="Normal Indent" w:unhideWhenUsed="1"/>
-    <w:lsdException w:name="header" w:unhideWhenUsed="1"/>
-    <w:lsdException w:name="footer" w:unhideWhenUsed="1"/>
-    <w:lsdException w:name="caption" w:uiPriority="35" w:qFormat="1"/>
-    <w:lsdException w:name="List" w:unhideWhenUsed="1"/>
-    <w:lsdException w:name="List 2" w:unhideWhenUsed="1"/>
-    <w:lsdException w:name="List 3" w:unhideWhenUsed="1"/>
-    <w:lsdException w:name="List 4" w:unhideWhenUsed="1"/>
-    <w:lsdException w:name="List 5" w:unhideWhenUsed="1"/>
-    <w:lsdException w:name="Title" w:uiPriority="10" w:qFormat="1"/>
-    <w:lsdException w:name="Default Paragraph Font" w:uiPriority="1" w:unhideWhenUsed="1"/>
-    <w:lsdException w:name="Subtitle" w:uiPriority="11" w:qFormat="1"/>
-    <w:lsdException w:name="Strong" w:uiPriority="22" w:qFormat="1"/>
-    <w:lsdException w:name="Emphasis" w:uiPriority="20" w:qFormat="1"/>
-    <w:lsdException w:name="HTML Top of Form" w:unhideWhenUsed="1"/>
-    <w:lsdException w:name="HTML Bottom of Form" w:unhideWhenUsed="1"/>
-    <w:lsdException w:name="Normal Table" w:unhideWhenUsed="1"/>
-    <w:lsdException w:name="No List" w:unhideWhenUsed="1"/>
-    <w:lsdException w:name="Outline List 1" w:unhideWhenUsed="1"/>
-    <w:lsdException w:name="Outline List 2" w:unhideWhenUsed="1"/>
-    <w:lsdException w:name="Outline List 3" w:unhideWhenUsed="1"/>
-    <w:lsdException w:name="Table Simple 1" w:unhideWhenUsed="1"/>
-    <w:lsdException w:name="Table Simple 2" w:unhideWhenUsed="1"/>
-    <w:lsdException w:name="Table Simple 3" w:unhideWhenUsed="1"/>
-    <w:lsdException w:name="Table Classic 1" w:unhideWhenUsed="1"/>
-    <w:lsdException w:name="Table Classic 2" w:unhideWhenUsed="1"/>
-    <w:lsdException w:name="Table Classic 3" w:unhideWhenUsed="1"/>
-    <w:lsdException w:name="Table Classic 4" w:unhideWhenUsed="1"/>
-    <w:lsdException w:name="Table Colorful 1" w:unhideWhenUsed="1"/>
-    <w:lsdException w:name="Table Colorful 2" w:unhideWhenUsed="1"/>
-    <w:lsdException w:name="Table Colorful 3" w:unhideWhenUsed="1"/>
-    <w:lsdException w:name="Table Columns 1" w:unhideWhenUsed="1"/>
-    <w:lsdException w:name="Table Columns 2" w:unhideWhenUsed="1"/>
-    <w:lsdException w:name="Table Columns 3" w:unhideWhenUsed="1"/>
-    <w:lsdException w:name="Table Columns 4" w:unhideWhenUsed="1"/>
-    <w:lsdException w:name="Table Columns 5" w:unhideWhenUsed="1"/>
-    <w:lsdException w:name="Table Grid 1" w:unhideWhenUsed="1"/>
-    <w:lsdException w:name="Table Grid 2" w:unhideWhenUsed="1"/>
-    <w:lsdException w:name="Table Grid 3" w:unhideWhenUsed="1"/>
-    <w:lsdException w:name="Table Grid 4" w:unhideWhenUsed="1"/>
-    <w:lsdException w:name="Table Grid 5" w:unhideWhenUsed="1"/>
-    <w:lsdException w:name="Table Grid 6" w:unhideWhenUsed="1"/>
-    <w:lsdException w:name="Table Grid 7" w:unhideWhenUsed="1"/>
-    <w:lsdException w:name="Table Grid 8" w:unhideWhenUsed="1"/>
-    <w:lsdException w:name="Table List 1" w:unhideWhenUsed="1"/>
-    <w:lsdException w:name="Table List 2" w:unhideWhenUsed="1"/>
-    <w:lsdException w:name="Table List 3" w:unhideWhenUsed="1"/>
-    <w:lsdException w:name="Table List 4" w:unhideWhenUsed="1"/>
-    <w:lsdException w:name="Table List 5" w:unhideWhenUsed="1"/>
-    <w:lsdException w:name="Table List 6" w:unhideWhenUsed="1"/>
-    <w:lsdException w:name="Table List 7" w:unhideWhenUsed="1"/>
-    <w:lsdException w:name="Table List 8" w:unhideWhenUsed="1"/>
-    <w:lsdException w:name="Table 3D effects 1" w:unhideWhenUsed="1"/>
-    <w:lsdException w:name="Table 3D effects 2" w:unhideWhenUsed="1"/>
-    <w:lsdException w:name="Table 3D effects 3" w:unhideWhenUsed="1"/>
-    <w:lsdException w:name="Table Contemporary" w:unhideWhenUsed="1"/>
-    <w:lsdException w:name="Table Elegant" w:unhideWhenUsed="1"/>
-    <w:lsdException w:name="Table Professional" w:unhideWhenUsed="1"/>
-    <w:lsdException w:name="Table Subtle 1" w:unhideWhenUsed="1"/>
-    <w:lsdException w:name="Table Subtle 2" w:unhideWhenUsed="1"/>
-    <w:lsdException w:name="Table Web 1" w:unhideWhenUsed="1"/>
-    <w:lsdException w:name="Table Web 2" w:unhideWhenUsed="1"/>
-    <w:lsdException w:name="Table Web 3" w:unhideWhenUsed="1"/>
-    <w:lsdException w:name="Table Grid" w:semiHidden="0" w:uiPriority="39"/>
-    <w:lsdException w:name="Table Theme" w:unhideWhenUsed="1"/>
-    <w:lsdException w:name="No Spacing" w:uiPriority="1" w:qFormat="1"/>
-    <w:lsdException w:name="Light Shading" w:semiHidden="0" w:uiPriority="60"/>
-    <w:lsdException w:name="Light List" w:semiHidden="0" w:uiPriority="61"/>
-    <w:lsdException w:name="Light Grid" w:semiHidden="0" w:uiPriority="62"/>
-    <w:lsdException w:name="Medium Shading 1" w:semiHidden="0" w:uiPriority="63"/>
-    <w:lsdException w:name="Medium Shading 2" w:semiHidden="0" w:uiPriority="64"/>
-    <w:lsdException w:name="Medium List 1" w:semiHidden="0" w:uiPriority="65"/>
-    <w:lsdException w:name="Medium List 2" w:semiHidden="0" w:uiPriority="66"/>
-    <w:lsdException w:name="Medium Grid 1" w:semiHidden="0" w:uiPriority="67"/>
-    <w:lsdException w:name="Medium Grid 2" w:semiHidden="0" w:uiPriority="68"/>
-    <w:lsdException w:name="Medium Grid 3" w:semiHidden="0" w:uiPriority="69"/>
-    <w:lsdException w:name="Dark List" w:semiHidden="0" w:uiPriority="70"/>
-    <w:lsdException w:name="Colorful Shading" w:semiHidden="0" w:uiPriority="71"/>
-    <w:lsdException w:name="Colorful List" w:semiHidden="0" w:uiPriority="72"/>
-    <w:lsdException w:name="Colorful Grid" w:semiHidden="0" w:uiPriority="73"/>
-    <w:lsdException w:name="Light Shading Accent 1" w:semiHidden="0" w:uiPriority="60"/>
-    <w:lsdException w:name="Light List Accent 1" w:semiHidden="0" w:uiPriority="61"/>
-    <w:lsdException w:name="Light Grid Accent 1" w:semiHidden="0" w:uiPriority="62"/>
-    <w:lsdException w:name="Medium Shading 1 Accent 1" w:semiHidden="0" w:uiPriority="63"/>
-    <w:lsdException w:name="Medium Shading 2 Accent 1" w:semiHidden="0" w:uiPriority="64"/>
-    <w:lsdException w:name="Medium List 1 Accent 1" w:semiHidden="0" w:uiPriority="65"/>
-    <w:lsdException w:name="List Paragraph" w:uiPriority="34" w:qFormat="1"/>
-    <w:lsdException w:name="Quote" w:uiPriority="29" w:qFormat="1"/>
-    <w:lsdException w:name="Intense Quote" w:uiPriority="30" w:qFormat="1"/>
-    <w:lsdException w:name="Medium List 2 Accent 1" w:semiHidden="0" w:uiPriority="66"/>
-    <w:lsdException w:name="Medium Grid 1 Accent 1" w:semiHidden="0" w:uiPriority="67"/>
-    <w:lsdException w:name="Medium Grid 2 Accent 1" w:semiHidden="0" w:uiPriority="68"/>
-    <w:lsdException w:name="Medium Grid 3 Accent 1" w:semiHidden="0" w:uiPriority="69"/>
-    <w:lsdException w:name="Dark List Accent 1" w:semiHidden="0" w:uiPriority="70"/>
-    <w:lsdException w:name="Colorful Shading Accent 1" w:semiHidden="0" w:uiPriority="71"/>
-    <w:lsdException w:name="Colorful List Accent 1" w:semiHidden="0" w:uiPriority="72"/>
-    <w:lsdException w:name="Colorful Grid Accent 1" w:semiHidden="0" w:uiPriority="73"/>
-    <w:lsdException w:name="Light Shading Accent 2" w:semiHidden="0" w:uiPriority="60"/>
-    <w:lsdException w:name="Light List Accent 2" w:semiHidden="0" w:uiPriority="61"/>
-    <w:lsdException w:name="Light Grid Accent 2" w:semiHidden="0" w:uiPriority="62"/>
-    <w:lsdException w:name="Medium Shading 1 Accent 2" w:semiHidden="0" w:uiPriority="63"/>
-    <w:lsdException w:name="Medium Shading 2 Accent 2" w:semiHidden="0" w:uiPriority="64"/>
-    <w:lsdException w:name="Medium List 1 Accent 2" w:semiHidden="0" w:uiPriority="65"/>
-    <w:lsdException w:name="Medium List 2 Accent 2" w:semiHidden="0" w:uiPriority="66"/>
-    <w:lsdException w:name="Medium Grid 1 Accent 2" w:semiHidden="0" w:uiPriority="67"/>
-    <w:lsdException w:name="Medium Grid 2 Accent 2" w:semiHidden="0" w:uiPriority="68"/>
-    <w:lsdException w:name="Medium Grid 3 Accent 2" w:semiHidden="0" w:uiPriority="69"/>
-    <w:lsdException w:name="Dark List Accent 2" w:semiHidden="0" w:uiPriority="70"/>
-    <w:lsdException w:name="Colorful Shading Accent 2" w:semiHidden="0" w:uiPriority="71"/>
-    <w:lsdException w:name="Colorful List Accent 2" w:semiHidden="0" w:uiPriority="72"/>
-    <w:lsdException w:name="Colorful Grid Accent 2" w:semiHidden="0" w:uiPriority="73"/>
-    <w:lsdException w:name="Light Shading Accent 3" w:semiHidden="0" w:uiPriority="60"/>
-    <w:lsdException w:name="Light List Accent 3" w:semiHidden="0" w:uiPriority="61"/>
-    <w:lsdException w:name="Light Grid Accent 3" w:semiHidden="0" w:uiPriority="62"/>
-    <w:lsdException w:name="Medium Shading 1 Accent 3" w:semiHidden="0" w:uiPriority="63"/>
-    <w:lsdException w:name="Medium Shading 2 Accent 3" w:semiHidden="0" w:uiPriority="64"/>
-    <w:lsdException w:name="Medium List 1 Accent 3" w:semiHidden="0" w:uiPriority="65"/>
-    <w:lsdException w:name="Medium List 2 Accent 3" w:semiHidden="0" w:uiPriority="66"/>
-    <w:lsdException w:name="Medium Grid 1 Accent 3" w:semiHidden="0" w:uiPriority="67"/>
-    <w:lsdException w:name="Medium Grid 2 Accent 3" w:semiHidden="0" w:uiPriority="68"/>
-    <w:lsdException w:name="Medium Grid 3 Accent 3" w:semiHidden="0" w:uiPriority="69"/>
-    <w:lsdException w:name="Dark List Accent 3" w:semiHidden="0" w:uiPriority="70"/>
-    <w:lsdException w:name="Colorful Shading Accent 3" w:semiHidden="0" w:uiPriority="71"/>
-    <w:lsdException w:name="Colorful List Accent 3" w:semiHidden="0" w:uiPriority="72"/>
-    <w:lsdException w:name="Colorful Grid Accent 3" w:semiHidden="0" w:uiPriority="73"/>
-    <w:lsdException w:name="Light Shading Accent 4" w:semiHidden="0" w:uiPriority="60"/>
-    <w:lsdException w:name="Light List Accent 4" w:semiHidden="0" w:uiPriority="61"/>
-    <w:lsdException w:name="Light Grid Accent 4" w:semiHidden="0" w:uiPriority="62"/>
-    <w:lsdException w:name="Medium Shading 1 Accent 4" w:semiHidden="0" w:uiPriority="63"/>
-    <w:lsdException w:name="Medium Shading 2 Accent 4" w:semiHidden="0" w:uiPriority="64"/>
-    <w:lsdException w:name="Medium List 1 Accent 4" w:semiHidden="0" w:uiPriority="65"/>
-    <w:lsdException w:name="Medium List 2 Accent 4" w:semiHidden="0" w:uiPriority="66"/>
-    <w:lsdException w:name="Medium Grid 1 Accent 4" w:semiHidden="0" w:uiPriority="67"/>
-    <w:lsdException w:name="Medium Grid 2 Accent 4" w:semiHidden="0" w:uiPriority="68"/>
-    <w:lsdException w:name="Medium Grid 3 Accent 4" w:semiHidden="0" w:uiPriority="69"/>
-    <w:lsdException w:name="Dark List Accent 4" w:semiHidden="0" w:uiPriority="70"/>
-    <w:lsdException w:name="Colorful Shading Accent 4" w:semiHidden="0" w:uiPriority="71"/>
-    <w:lsdException w:name="Colorful List Accent 4" w:semiHidden="0" w:uiPriority="72"/>
-    <w:lsdException w:name="Colorful Grid Accent 4" w:semiHidden="0" w:uiPriority="73"/>
-    <w:lsdException w:name="Light Shading Accent 5" w:semiHidden="0" w:uiPriority="60"/>
-    <w:lsdException w:name="Light List Accent 5" w:semiHidden="0" w:uiPriority="61"/>
-    <w:lsdException w:name="Light Grid Accent 5" w:semiHidden="0" w:uiPriority="62"/>
-    <w:lsdException w:name="Medium Shading 1 Accent 5" w:semiHidden="0" w:uiPriority="63"/>
-    <w:lsdException w:name="Medium Shading 2 Accent 5" w:semiHidden="0" w:uiPriority="64"/>
-    <w:lsdException w:name="Medium List 1 Accent 5" w:semiHidden="0" w:uiPriority="65"/>
-    <w:lsdException w:name="Medium List 2 Accent 5" w:semiHidden="0" w:uiPriority="66"/>
-    <w:lsdException w:name="Medium Grid 1 Accent 5" w:semiHidden="0" w:uiPriority="67"/>
-    <w:lsdException w:name="Medium Grid 2 Accent 5" w:semiHidden="0" w:uiPriority="68"/>
-    <w:lsdException w:name="Medium Grid 3 Accent 5" w:semiHidden="0" w:uiPriority="69"/>
-    <w:lsdException w:name="Dark List Accent 5" w:semiHidden="0" w:uiPriority="70"/>
-    <w:lsdException w:name="Colorful Shading Accent 5" w:semiHidden="0" w:uiPriority="71"/>
-    <w:lsdException w:name="Colorful List Accent 5" w:semiHidden="0" w:uiPriority="72"/>
-    <w:lsdException w:name="Colorful Grid Accent 5" w:semiHidden="0" w:uiPriority="73"/>
-    <w:lsdException w:name="Light Shading Accent 6" w:semiHidden="0" w:uiPriority="60"/>
-    <w:lsdException w:name="Light List Accent 6" w:semiHidden="0" w:uiPriority="61"/>
-    <w:lsdException w:name="Light Grid Accent 6" w:semiHidden="0" w:uiPriority="62"/>
-    <w:lsdException w:name="Medium Shading 1 Accent 6" w:semiHidden="0" w:uiPriority="63"/>
-    <w:lsdException w:name="Medium Shading 2 Accent 6" w:semiHidden="0" w:uiPriority="64"/>
-    <w:lsdException w:name="Medium List 1 Accent 6" w:semiHidden="0" w:uiPriority="65"/>
-    <w:lsdException w:name="Medium List 2 Accent 6" w:semiHidden="0" w:uiPriority="66"/>
-    <w:lsdException w:name="Medium Grid 1 Accent 6" w:semiHidden="0" w:uiPriority="67"/>
-    <w:lsdException w:name="Medium Grid 2 Accent 6" w:semiHidden="0" w:uiPriority="68"/>
-    <w:lsdException w:name="Medium Grid 3 Accent 6" w:semiHidden="0" w:uiPriority="69"/>
-    <w:lsdException w:name="Dark List Accent 6" w:semiHidden="0" w:uiPriority="70"/>
-    <w:lsdException w:name="Colorful Shading Accent 6" w:semiHidden="0" w:uiPriority="71"/>
-    <w:lsdException w:name="Colorful List Accent 6" w:semiHidden="0" w:uiPriority="72"/>
-    <w:lsdException w:name="Colorful Grid Accent 6" w:semiHidden="0" w:uiPriority="73"/>
-    <w:lsdException w:name="Subtle Emphasis" w:uiPriority="19"/>
-    <w:lsdException w:name="Intense Emphasis" w:uiPriority="21" w:qFormat="1"/>
-    <w:lsdException w:name="Subtle Reference" w:uiPriority="31" w:qFormat="1"/>
-    <w:lsdException w:name="Intense Reference" w:uiPriority="32" w:qFormat="1"/>
-    <w:lsdException w:name="Book Title" w:uiPriority="33" w:qFormat="1"/>
-    <w:lsdException w:name="Bibliography" w:uiPriority="37" w:unhideWhenUsed="1"/>
-    <w:lsdException w:name="TOC Heading" w:uiPriority="39" w:unhideWhenUsed="1" w:qFormat="1"/>
-  </w:latentStyles>
-  <w:style w:type="paragraph" w:default="1" w:styleId="Normal">
-    <w:name w:val="Normal"/>
-    <w:qFormat/>
-    <w:rsid w:val="00846CE1"/>
-  </w:style>
-  <w:style w:type="paragraph" w:styleId="Heading1">
-    <w:name w:val="heading 1"/>
-    <w:basedOn w:val="Normal"/>
-    <w:next w:val="Normal"/>
-    <w:link w:val="Heading1Char"/>
-    <w:uiPriority w:val="9"/>
-    <w:qFormat/>
-    <w:rsid w:val="002B0B37"/>
-    <w:pPr>
-      <w:keepNext/>
-      <w:keepLines/>
-      <w:spacing w:after="220"/>
-      <w:outlineLvl w:val="0"/>
-    </w:pPr>
-    <w:rPr>
-      <w:rFonts w:asciiTheme="majorHAnsi" w:eastAsiaTheme="majorEastAsia" w:hAnsiTheme="majorHAnsi" w:cstheme="majorBidi"/>
-      <w:b/>
-      <w:color w:val="595959" w:themeColor="text1" w:themeTint="A6"/>
-      <w:szCs w:val="32"/>
-    </w:rPr>
-  </w:style>
-  <w:style w:type="paragraph" w:styleId="Heading2">
-    <w:name w:val="heading 2"/>
-    <w:basedOn w:val="Normal"/>
-    <w:next w:val="NormalfollowingH2"/>
-    <w:link w:val="Heading2Char"/>
-    <w:uiPriority w:val="9"/>
-    <w:unhideWhenUsed/>
-    <w:qFormat/>
-    <w:rsid w:val="002B0B37"/>
-    <w:pPr>
-      <w:keepNext/>
-      <w:keepLines/>
-      <w:spacing w:after="220"/>
-      <w:ind w:left="113"/>
-      <w:outlineLvl w:val="1"/>
-    </w:pPr>
-    <w:rPr>
-      <w:rFonts w:asciiTheme="majorHAnsi" w:eastAsiaTheme="majorEastAsia" w:hAnsiTheme="majorHAnsi" w:cstheme="majorBidi"/>
-      <w:color w:val="404040" w:themeColor="text1" w:themeTint="BF"/>
-      <w:szCs w:val="26"/>
-    </w:rPr>
-  </w:style>
-  <w:style w:type="paragraph" w:styleId="Heading3">
-    <w:name w:val="heading 3"/>
-    <w:basedOn w:val="Normal"/>
-    <w:next w:val="NormalfollowingH3"/>
-    <w:link w:val="Heading3Char"/>
-    <w:uiPriority w:val="9"/>
-    <w:qFormat/>
-    <w:rsid w:val="002B0B37"/>
-    <w:pPr>
-      <w:keepNext/>
-      <w:keepLines/>
-      <w:spacing w:after="220"/>
-      <w:ind w:left="227"/>
-      <w:outlineLvl w:val="2"/>
-    </w:pPr>
-    <w:rPr>
-      <w:rFonts w:asciiTheme="majorHAnsi" w:eastAsiaTheme="majorEastAsia" w:hAnsiTheme="majorHAnsi" w:cstheme="majorBidi"/>
-      <w:color w:val="404040" w:themeColor="text1" w:themeTint="BF"/>
-      <w:szCs w:val="24"/>
-    </w:rPr>
-  </w:style>
-  <w:style w:type="character" w:default="1" w:styleId="DefaultParagraphFont">
-    <w:name w:val="Default Paragraph Font"/>
-    <w:uiPriority w:val="1"/>
-    <w:semiHidden/>
-    <w:unhideWhenUsed/>
-  </w:style>
-  <w:style w:type="table" w:default="1" w:styleId="TableNormal">
-    <w:name w:val="Normal Table"/>
-    <w:uiPriority w:val="99"/>
-    <w:semiHidden/>
-    <w:unhideWhenUsed/>
-    <w:tblPr>
-      <w:tblInd w:w="0" w:type="dxa"/>
-      <w:tblCellMar>
-        <w:top w:w="0" w:type="dxa"/>
-        <w:left w:w="108" w:type="dxa"/>
-        <w:bottom w:w="0" w:type="dxa"/>
-        <w:right w:w="108" w:type="dxa"/>
-      </w:tblCellMar>
-    </w:tblPr>
-  </w:style>
-  <w:style w:type="numbering" w:default="1" w:styleId="NoList">
-    <w:name w:val="No List"/>
-    <w:uiPriority w:val="99"/>
-    <w:semiHidden/>
-    <w:unhideWhenUsed/>
-  </w:style>
-  <w:style w:type="character" w:styleId="PlaceholderText">
-    <w:name w:val="Placeholder Text"/>
-    <w:basedOn w:val="DefaultParagraphFont"/>
-    <w:uiPriority w:val="99"/>
-    <w:semiHidden/>
-    <w:rsid w:val="00EB51FD"/>
-    <w:rPr>
-      <w:color w:val="808080"/>
-    </w:rPr>
-  </w:style>
-  <w:style w:type="table" w:styleId="TableGrid">
-    <w:name w:val="Table Grid"/>
-    <w:basedOn w:val="TableNormal"/>
-    <w:uiPriority w:val="39"/>
-    <w:rsid w:val="008A5B87"/>
-    <w:pPr>
-      <w:spacing w:after="0" w:line="240" w:lineRule="auto"/>
-    </w:pPr>
-    <w:tblPr>
-      <w:tblBorders>
-        <w:top w:val="single" w:sz="4" w:space="0" w:color="auto"/>
-        <w:left w:val="single" w:sz="4" w:space="0" w:color="auto"/>
-        <w:bottom w:val="single" w:sz="4" w:space="0" w:color="auto"/>
-        <w:right w:val="single" w:sz="4" w:space="0" w:color="auto"/>
-        <w:insideH w:val="single" w:sz="4" w:space="0" w:color="auto"/>
-        <w:insideV w:val="single" w:sz="4" w:space="0" w:color="auto"/>
-      </w:tblBorders>
-    </w:tblPr>
-  </w:style>
-  <w:style w:type="paragraph" w:customStyle="1" w:styleId="Referenceslist">
-    <w:name w:val="References list"/>
-    <w:basedOn w:val="List"/>
-    <w:link w:val="ReferenceslistChar"/>
-    <w:semiHidden/>
-    <w:rsid w:val="00225C5A"/>
-    <w:pPr>
-      <w:numPr>
-        <w:numId w:val="1"/>
-      </w:numPr>
     </w:pPr>
   </w:style>
   <w:style w:type="paragraph" w:styleId="List">
@@ -5155,7 +4748,7 @@
 </file>
 
 <file path=word/glossary/document.xml><?xml version="1.0" encoding="utf-8"?>
-<w:glossaryDocument xmlns:wpc="http://schemas.microsoft.com/office/word/2010/wordprocessingCanvas" xmlns:mc="http://schemas.openxmlformats.org/markup-compatibility/2006" xmlns:o="urn:schemas-microsoft-com:office:office" xmlns:r="http://schemas.openxmlformats.org/officeDocument/2006/relationships" xmlns:m="http://schemas.openxmlformats.org/officeDocument/2006/math" xmlns:v="urn:schemas-microsoft-com:vml" xmlns:wp14="http://schemas.microsoft.com/office/word/2010/wordprocessingDrawing" xmlns:wp="http://schemas.openxmlformats.org/drawingml/2006/wordprocessingDrawing" xmlns:w10="urn:schemas-microsoft-com:office:word" xmlns:w="http://schemas.openxmlformats.org/wordprocessingml/2006/main" xmlns:w14="http://schemas.microsoft.com/office/word/2010/wordml" xmlns:wpg="http://schemas.microsoft.com/office/word/2010/wordprocessingGroup" xmlns:wpi="http://schemas.microsoft.com/office/word/2010/wordprocessingInk" xmlns:wne="http://schemas.microsoft.com/office/word/2006/wordml" xmlns:wps="http://schemas.microsoft.com/office/word/2010/wordprocessingShape" mc:Ignorable="w14 wp14">
+<w:glossaryDocument xmlns:wpc="http://schemas.microsoft.com/office/word/2010/wordprocessingCanvas" xmlns:mo="http://schemas.microsoft.com/office/mac/office/2008/main" xmlns:mc="http://schemas.openxmlformats.org/markup-compatibility/2006" xmlns:mv="urn:schemas-microsoft-com:mac:vml" xmlns:o="urn:schemas-microsoft-com:office:office" xmlns:r="http://schemas.openxmlformats.org/officeDocument/2006/relationships" xmlns:m="http://schemas.openxmlformats.org/officeDocument/2006/math" xmlns:v="urn:schemas-microsoft-com:vml" xmlns:wp14="http://schemas.microsoft.com/office/word/2010/wordprocessingDrawing" xmlns:wp="http://schemas.openxmlformats.org/drawingml/2006/wordprocessingDrawing" xmlns:w10="urn:schemas-microsoft-com:office:word" xmlns:w="http://schemas.openxmlformats.org/wordprocessingml/2006/main" xmlns:w14="http://schemas.microsoft.com/office/word/2010/wordml" xmlns:w15="http://schemas.microsoft.com/office/word/2012/wordml" xmlns:wpg="http://schemas.microsoft.com/office/word/2010/wordprocessingGroup" xmlns:wpi="http://schemas.microsoft.com/office/word/2010/wordprocessingInk" xmlns:wne="http://schemas.microsoft.com/office/word/2006/wordml" xmlns:wps="http://schemas.microsoft.com/office/word/2010/wordprocessingShape" mc:Ignorable="w14 w15 wp14">
   <w:docParts>
     <w:docPart>
       <w:docPartPr>
@@ -5526,26 +5119,26 @@
 </file>
 
 <file path=word/glossary/fontTable.xml><?xml version="1.0" encoding="utf-8"?>
-<w:fonts xmlns:mc="http://schemas.openxmlformats.org/markup-compatibility/2006" xmlns:r="http://schemas.openxmlformats.org/officeDocument/2006/relationships" xmlns:w="http://schemas.openxmlformats.org/wordprocessingml/2006/main" xmlns:w14="http://schemas.microsoft.com/office/word/2010/wordml" mc:Ignorable="w14">
+<w:fonts xmlns:mc="http://schemas.openxmlformats.org/markup-compatibility/2006" xmlns:r="http://schemas.openxmlformats.org/officeDocument/2006/relationships" xmlns:w="http://schemas.openxmlformats.org/wordprocessingml/2006/main" xmlns:w14="http://schemas.microsoft.com/office/word/2010/wordml" xmlns:w15="http://schemas.microsoft.com/office/word/2012/wordml" mc:Ignorable="w14 w15">
   <w:font w:name="Symbol">
-    <w:panose1 w:val="05050102010706020507"/>
+    <w:panose1 w:val="00000000000000000000"/>
     <w:charset w:val="02"/>
-    <w:family w:val="roman"/>
+    <w:family w:val="auto"/>
     <w:pitch w:val="variable"/>
     <w:sig w:usb0="00000000" w:usb1="10000000" w:usb2="00000000" w:usb3="00000000" w:csb0="80000000" w:csb1="00000000"/>
   </w:font>
   <w:font w:name="Times New Roman">
     <w:panose1 w:val="02020603050405020304"/>
     <w:charset w:val="00"/>
-    <w:family w:val="roman"/>
+    <w:family w:val="auto"/>
     <w:pitch w:val="variable"/>
-    <w:sig w:usb0="E0002EFF" w:usb1="C0007843" w:usb2="00000009" w:usb3="00000000" w:csb0="000001FF" w:csb1="00000000"/>
+    <w:sig w:usb0="E0002AEF" w:usb1="C0007841" w:usb2="00000009" w:usb3="00000000" w:csb0="000001FF" w:csb1="00000000"/>
   </w:font>
   <w:font w:name="Courier New">
     <w:panose1 w:val="02070309020205020404"/>
     <w:charset w:val="00"/>
-    <w:family w:val="modern"/>
-    <w:pitch w:val="fixed"/>
+    <w:family w:val="auto"/>
+    <w:pitch w:val="variable"/>
     <w:sig w:usb0="E0002AFF" w:usb1="C0007843" w:usb2="00000009" w:usb3="00000000" w:csb0="000001FF" w:csb1="00000000"/>
   </w:font>
   <w:font w:name="Wingdings">
@@ -5558,14 +5151,14 @@
   <w:font w:name="Calibri">
     <w:panose1 w:val="020F0502020204030204"/>
     <w:charset w:val="00"/>
-    <w:family w:val="swiss"/>
+    <w:family w:val="auto"/>
     <w:pitch w:val="variable"/>
     <w:sig w:usb0="E00002FF" w:usb1="4000ACFF" w:usb2="00000001" w:usb3="00000000" w:csb0="0000019F" w:csb1="00000000"/>
   </w:font>
   <w:font w:name="Calibri Light">
     <w:panose1 w:val="020F0302020204030204"/>
     <w:charset w:val="00"/>
-    <w:family w:val="swiss"/>
+    <w:family w:val="auto"/>
     <w:pitch w:val="variable"/>
     <w:sig w:usb0="A00002EF" w:usb1="4000207B" w:usb2="00000000" w:usb3="00000000" w:csb0="0000019F" w:csb1="00000000"/>
   </w:font>
@@ -5577,24 +5170,23 @@
     <w:sig w:usb0="E1002EFF" w:usb1="C000605B" w:usb2="00000029" w:usb3="00000000" w:csb0="000101FF" w:csb1="00000000"/>
   </w:font>
   <w:font w:name="Times New Roman Bold">
-    <w:panose1 w:val="02020803070505020304"/>
     <w:charset w:val="00"/>
     <w:family w:val="auto"/>
     <w:pitch w:val="variable"/>
     <w:sig w:usb0="00000003" w:usb1="00000000" w:usb2="00000000" w:usb3="00000000" w:csb0="00000001" w:csb1="00000000"/>
   </w:font>
-  <w:font w:name="Cambria">
-    <w:panose1 w:val="02040503050406030204"/>
+  <w:font w:name="Arial">
+    <w:panose1 w:val="020B0604020202020204"/>
     <w:charset w:val="00"/>
-    <w:family w:val="roman"/>
+    <w:family w:val="auto"/>
     <w:pitch w:val="variable"/>
-    <w:sig w:usb0="E00002FF" w:usb1="400004FF" w:usb2="00000000" w:usb3="00000000" w:csb0="0000019F" w:csb1="00000000"/>
+    <w:sig w:usb0="E0002AFF" w:usb1="C0007843" w:usb2="00000009" w:usb3="00000000" w:csb0="000001FF" w:csb1="00000000"/>
   </w:font>
 </w:fonts>
 </file>
 
 <file path=word/glossary/settings.xml><?xml version="1.0" encoding="utf-8"?>
-<w:settings xmlns:mc="http://schemas.openxmlformats.org/markup-compatibility/2006" xmlns:o="urn:schemas-microsoft-com:office:office" xmlns:r="http://schemas.openxmlformats.org/officeDocument/2006/relationships" xmlns:m="http://schemas.openxmlformats.org/officeDocument/2006/math" xmlns:v="urn:schemas-microsoft-com:vml" xmlns:w10="urn:schemas-microsoft-com:office:word" xmlns:w="http://schemas.openxmlformats.org/wordprocessingml/2006/main" xmlns:w14="http://schemas.microsoft.com/office/word/2010/wordml" xmlns:sl="http://schemas.openxmlformats.org/schemaLibrary/2006/main" mc:Ignorable="w14">
+<w:settings xmlns:mc="http://schemas.openxmlformats.org/markup-compatibility/2006" xmlns:o="urn:schemas-microsoft-com:office:office" xmlns:r="http://schemas.openxmlformats.org/officeDocument/2006/relationships" xmlns:m="http://schemas.openxmlformats.org/officeDocument/2006/math" xmlns:v="urn:schemas-microsoft-com:vml" xmlns:w10="urn:schemas-microsoft-com:office:word" xmlns:w="http://schemas.openxmlformats.org/wordprocessingml/2006/main" xmlns:w14="http://schemas.microsoft.com/office/word/2010/wordml" xmlns:w15="http://schemas.microsoft.com/office/word/2012/wordml" xmlns:sl="http://schemas.openxmlformats.org/schemaLibrary/2006/main" mc:Ignorable="w14 w15">
   <w:view w:val="normal"/>
   <w:defaultTabStop w:val="720"/>
   <w:characterSpacingControl w:val="doNotCompress"/>
@@ -5611,6 +5203,7 @@
     <w:rsid w:val="004645C7"/>
     <w:rsid w:val="004F1D9E"/>
     <w:rsid w:val="0057546F"/>
+    <w:rsid w:val="009441A3"/>
     <w:rsid w:val="00D738D6"/>
   </w:rsids>
   <m:mathPr>
@@ -5634,7 +5227,7 @@
 </file>
 
 <file path=word/glossary/styles.xml><?xml version="1.0" encoding="utf-8"?>
-<w:styles xmlns:mc="http://schemas.openxmlformats.org/markup-compatibility/2006" xmlns:r="http://schemas.openxmlformats.org/officeDocument/2006/relationships" xmlns:w="http://schemas.openxmlformats.org/wordprocessingml/2006/main" xmlns:w14="http://schemas.microsoft.com/office/word/2010/wordml" mc:Ignorable="w14">
+<w:styles xmlns:mc="http://schemas.openxmlformats.org/markup-compatibility/2006" xmlns:r="http://schemas.openxmlformats.org/officeDocument/2006/relationships" xmlns:w="http://schemas.openxmlformats.org/wordprocessingml/2006/main" xmlns:w14="http://schemas.microsoft.com/office/word/2010/wordml" xmlns:w15="http://schemas.microsoft.com/office/word/2012/wordml" mc:Ignorable="w14 w15">
   <w:docDefaults>
     <w:rPrDefault>
       <w:rPr>
@@ -5650,376 +5243,387 @@
       </w:pPr>
     </w:pPrDefault>
   </w:docDefaults>
-  <w:latentStyles w:defLockedState="0" w:defUIPriority="99" w:defSemiHidden="1" w:defUnhideWhenUsed="1" w:defQFormat="0" w:count="267">
-    <w:lsdException w:name="Normal" w:semiHidden="0" w:uiPriority="0" w:unhideWhenUsed="0" w:qFormat="1"/>
-    <w:lsdException w:name="heading 1" w:semiHidden="0" w:uiPriority="9" w:unhideWhenUsed="0" w:qFormat="1"/>
-    <w:lsdException w:name="heading 2" w:uiPriority="9" w:qFormat="1"/>
-    <w:lsdException w:name="heading 3" w:uiPriority="9" w:qFormat="1"/>
-    <w:lsdException w:name="heading 4" w:uiPriority="9" w:qFormat="1"/>
-    <w:lsdException w:name="heading 5" w:uiPriority="9" w:qFormat="1"/>
-    <w:lsdException w:name="heading 6" w:uiPriority="9" w:qFormat="1"/>
-    <w:lsdException w:name="heading 7" w:uiPriority="9" w:qFormat="1"/>
-    <w:lsdException w:name="heading 8" w:uiPriority="9" w:qFormat="1"/>
-    <w:lsdException w:name="heading 9" w:uiPriority="9" w:qFormat="1"/>
-    <w:lsdException w:name="toc 1" w:uiPriority="39"/>
-    <w:lsdException w:name="toc 2" w:uiPriority="39"/>
-    <w:lsdException w:name="toc 3" w:uiPriority="39"/>
-    <w:lsdException w:name="toc 4" w:uiPriority="39"/>
-    <w:lsdException w:name="toc 5" w:uiPriority="39"/>
-    <w:lsdException w:name="toc 6" w:uiPriority="39"/>
-    <w:lsdException w:name="toc 7" w:uiPriority="39"/>
-    <w:lsdException w:name="toc 8" w:uiPriority="39"/>
-    <w:lsdException w:name="toc 9" w:uiPriority="39"/>
-    <w:lsdException w:name="caption" w:uiPriority="35" w:qFormat="1"/>
-    <w:lsdException w:name="Title" w:semiHidden="0" w:uiPriority="10" w:unhideWhenUsed="0" w:qFormat="1"/>
-    <w:lsdException w:name="Default Paragraph Font" w:uiPriority="1"/>
-    <w:lsdException w:name="Subtitle" w:semiHidden="0" w:uiPriority="11" w:unhideWhenUsed="0" w:qFormat="1"/>
-    <w:lsdException w:name="Strong" w:semiHidden="0" w:uiPriority="22" w:unhideWhenUsed="0" w:qFormat="1"/>
-    <w:lsdException w:name="Emphasis" w:semiHidden="0" w:uiPriority="20" w:unhideWhenUsed="0" w:qFormat="1"/>
-    <w:lsdException w:name="Table Grid" w:semiHidden="0" w:uiPriority="59" w:unhideWhenUsed="0"/>
-    <w:lsdException w:name="Placeholder Text" w:unhideWhenUsed="0"/>
-    <w:lsdException w:name="No Spacing" w:semiHidden="0" w:uiPriority="1" w:unhideWhenUsed="0" w:qFormat="1"/>
-    <w:lsdException w:name="Light Shading" w:semiHidden="0" w:uiPriority="60" w:unhideWhenUsed="0"/>
-    <w:lsdException w:name="Light List" w:semiHidden="0" w:uiPriority="61" w:unhideWhenUsed="0"/>
-    <w:lsdException w:name="Light Grid" w:semiHidden="0" w:uiPriority="62" w:unhideWhenUsed="0"/>
-    <w:lsdException w:name="Medium Shading 1" w:semiHidden="0" w:uiPriority="63" w:unhideWhenUsed="0"/>
-    <w:lsdException w:name="Medium Shading 2" w:semiHidden="0" w:uiPriority="64" w:unhideWhenUsed="0"/>
-    <w:lsdException w:name="Medium List 1" w:semiHidden="0" w:uiPriority="65" w:unhideWhenUsed="0"/>
-    <w:lsdException w:name="Medium List 2" w:semiHidden="0" w:uiPriority="66" w:unhideWhenUsed="0"/>
-    <w:lsdException w:name="Medium Grid 1" w:semiHidden="0" w:uiPriority="67" w:unhideWhenUsed="0"/>
-    <w:lsdException w:name="Medium Grid 2" w:semiHidden="0" w:uiPriority="68" w:unhideWhenUsed="0"/>
-    <w:lsdException w:name="Medium Grid 3" w:semiHidden="0" w:uiPriority="69" w:unhideWhenUsed="0"/>
-    <w:lsdException w:name="Dark List" w:semiHidden="0" w:uiPriority="70" w:unhideWhenUsed="0"/>
-    <w:lsdException w:name="Colorful Shading" w:semiHidden="0" w:uiPriority="71" w:unhideWhenUsed="0"/>
-    <w:lsdException w:name="Colorful List" w:semiHidden="0" w:uiPriority="72" w:unhideWhenUsed="0"/>
-    <w:lsdException w:name="Colorful Grid" w:semiHidden="0" w:uiPriority="73" w:unhideWhenUsed="0"/>
-    <w:lsdException w:name="Light Shading Accent 1" w:semiHidden="0" w:uiPriority="60" w:unhideWhenUsed="0"/>
-    <w:lsdException w:name="Light List Accent 1" w:semiHidden="0" w:uiPriority="61" w:unhideWhenUsed="0"/>
-    <w:lsdException w:name="Light Grid Accent 1" w:semiHidden="0" w:uiPriority="62" w:unhideWhenUsed="0"/>
-    <w:lsdException w:name="Medium Shading 1 Accent 1" w:semiHidden="0" w:uiPriority="63" w:unhideWhenUsed="0"/>
-    <w:lsdException w:name="Medium Shading 2 Accent 1" w:semiHidden="0" w:uiPriority="64" w:unhideWhenUsed="0"/>
-    <w:lsdException w:name="Medium List 1 Accent 1" w:semiHidden="0" w:uiPriority="65" w:unhideWhenUsed="0"/>
-    <w:lsdException w:name="Revision" w:unhideWhenUsed="0"/>
-    <w:lsdException w:name="List Paragraph" w:semiHidden="0" w:uiPriority="34" w:unhideWhenUsed="0" w:qFormat="1"/>
-    <w:lsdException w:name="Quote" w:semiHidden="0" w:uiPriority="29" w:unhideWhenUsed="0" w:qFormat="1"/>
-    <w:lsdException w:name="Intense Quote" w:semiHidden="0" w:uiPriority="30" w:unhideWhenUsed="0" w:qFormat="1"/>
-    <w:lsdException w:name="Medium List 2 Accent 1" w:semiHidden="0" w:uiPriority="66" w:unhideWhenUsed="0"/>
-    <w:lsdException w:name="Medium Grid 1 Accent 1" w:semiHidden="0" w:uiPriority="67" w:unhideWhenUsed="0"/>
-    <w:lsdException w:name="Medium Grid 2 Accent 1" w:semiHidden="0" w:uiPriority="68" w:unhideWhenUsed="0"/>
-    <w:lsdException w:name="Medium Grid 3 Accent 1" w:semiHidden="0" w:uiPriority="69" w:unhideWhenUsed="0"/>
-    <w:lsdException w:name="Dark List Accent 1" w:semiHidden="0" w:uiPriority="70" w:unhideWhenUsed="0"/>
-    <w:lsdException w:name="Colorful Shading Accent 1" w:semiHidden="0" w:uiPriority="71" w:unhideWhenUsed="0"/>
-    <w:lsdException w:name="Colorful List Accent 1" w:semiHidden="0" w:uiPriority="72" w:unhideWhenUsed="0"/>
-    <w:lsdException w:name="Colorful Grid Accent 1" w:semiHidden="0" w:uiPriority="73" w:unhideWhenUsed="0"/>
-    <w:lsdException w:name="Light Shading Accent 2" w:semiHidden="0" w:uiPriority="60" w:unhideWhenUsed="0"/>
-    <w:lsdException w:name="Light List Accent 2" w:semiHidden="0" w:uiPriority="61" w:unhideWhenUsed="0"/>
-    <w:lsdException w:name="Light Grid Accent 2" w:semiHidden="0" w:uiPriority="62" w:unhideWhenUsed="0"/>
-    <w:lsdException w:name="Medium Shading 1 Accent 2" w:semiHidden="0" w:uiPriority="63" w:unhideWhenUsed="0"/>
-    <w:lsdException w:name="Medium Shading 2 Accent 2" w:semiHidden="0" w:uiPriority="64" w:unhideWhenUsed="0"/>
-    <w:lsdException w:name="Medium List 1 Accent 2" w:semiHidden="0" w:uiPriority="65" w:unhideWhenUsed="0"/>
-    <w:lsdException w:name="Medium List 2 Accent 2" w:semiHidden="0" w:uiPriority="66" w:unhideWhenUsed="0"/>
-    <w:lsdException w:name="Medium Grid 1 Accent 2" w:semiHidden="0" w:uiPriority="67" w:unhideWhenUsed="0"/>
-    <w:lsdException w:name="Medium Grid 2 Accent 2" w:semiHidden="0" w:uiPriority="68" w:unhideWhenUsed="0"/>
-    <w:lsdException w:name="Medium Grid 3 Accent 2" w:semiHidden="0" w:uiPriority="69" w:unhideWhenUsed="0"/>
-    <w:lsdException w:name="Dark List Accent 2" w:semiHidden="0" w:uiPriority="70" w:unhideWhenUsed="0"/>
-    <w:lsdException w:name="Colorful Shading Accent 2" w:semiHidden="0" w:uiPriority="71" w:unhideWhenUsed="0"/>
-    <w:lsdException w:name="Colorful List Accent 2" w:semiHidden="0" w:uiPriority="72" w:unhideWhenUsed="0"/>
-    <w:lsdException w:name="Colorful Grid Accent 2" w:semiHidden="0" w:uiPriority="73" w:unhideWhenUsed="0"/>
-    <w:lsdException w:name="Light Shading Accent 3" w:semiHidden="0" w:uiPriority="60" w:unhideWhenUsed="0"/>
-    <w:lsdException w:name="Light List Accent 3" w:semiHidden="0" w:uiPriority="61" w:unhideWhenUsed="0"/>
-    <w:lsdException w:name="Light Grid Accent 3" w:semiHidden="0" w:uiPriority="62" w:unhideWhenUsed="0"/>
-    <w:lsdException w:name="Medium Shading 1 Accent 3" w:semiHidden="0" w:uiPriority="63" w:unhideWhenUsed="0"/>
-    <w:lsdException w:name="Medium Shading 2 Accent 3" w:semiHidden="0" w:uiPriority="64" w:unhideWhenUsed="0"/>
-    <w:lsdException w:name="Medium List 1 Accent 3" w:semiHidden="0" w:uiPriority="65" w:unhideWhenUsed="0"/>
-    <w:lsdException w:name="Medium List 2 Accent 3" w:semiHidden="0" w:uiPriority="66" w:unhideWhenUsed="0"/>
-    <w:lsdException w:name="Medium Grid 1 Accent 3" w:semiHidden="0" w:uiPriority="67" w:unhideWhenUsed="0"/>
-    <w:lsdException w:name="Medium Grid 2 Accent 3" w:semiHidden="0" w:uiPriority="68" w:unhideWhenUsed="0"/>
-    <w:lsdException w:name="Medium Grid 3 Accent 3" w:semiHidden="0" w:uiPriority="69" w:unhideWhenUsed="0"/>
-    <w:lsdException w:name="Dark List Accent 3" w:semiHidden="0" w:uiPriority="70" w:unhideWhenUsed="0"/>
-    <w:lsdException w:name="Colorful Shading Accent 3" w:semiHidden="0" w:uiPriority="71" w:unhideWhenUsed="0"/>
-    <w:lsdException w:name="Colorful List Accent 3" w:semiHidden="0" w:uiPriority="72" w:unhideWhenUsed="0"/>
-    <w:lsdException w:name="Colorful Grid Accent 3" w:semiHidden="0" w:uiPriority="73" w:unhideWhenUsed="0"/>
-    <w:lsdException w:name="Light Shading Accent 4" w:semiHidden="0" w:uiPriority="60" w:unhideWhenUsed="0"/>
-    <w:lsdException w:name="Light List Accent 4" w:semiHidden="0" w:uiPriority="61" w:unhideWhenUsed="0"/>
-    <w:lsdException w:name="Light Grid Accent 4" w:semiHidden="0" w:uiPriority="62" w:unhideWhenUsed="0"/>
-    <w:lsdException w:name="Medium Shading 1 Accent 4" w:semiHidden="0" w:uiPriority="63" w:unhideWhenUsed="0"/>
-    <w:lsdException w:name="Medium Shading 2 Accent 4" w:semiHidden="0" w:uiPriority="64" w:unhideWhenUsed="0"/>
-    <w:lsdException w:name="Medium List 1 Accent 4" w:semiHidden="0" w:uiPriority="65" w:unhideWhenUsed="0"/>
-    <w:lsdException w:name="Medium List 2 Accent 4" w:semiHidden="0" w:uiPriority="66" w:unhideWhenUsed="0"/>
-    <w:lsdException w:name="Medium Grid 1 Accent 4" w:semiHidden="0" w:uiPriority="67" w:unhideWhenUsed="0"/>
-    <w:lsdException w:name="Medium Grid 2 Accent 4" w:semiHidden="0" w:uiPriority="68" w:unhideWhenUsed="0"/>
-    <w:lsdException w:name="Medium Grid 3 Accent 4" w:semiHidden="0" w:uiPriority="69" w:unhideWhenUsed="0"/>
-    <w:lsdException w:name="Dark List Accent 4" w:semiHidden="0" w:uiPriority="70" w:unhideWhenUsed="0"/>
-    <w:lsdException w:name="Colorful Shading Accent 4" w:semiHidden="0" w:uiPriority="71" w:unhideWhenUsed="0"/>
-    <w:lsdException w:name="Colorful List Accent 4" w:semiHidden="0" w:uiPriority="72" w:unhideWhenUsed="0"/>
-    <w:lsdException w:name="Colorful Grid Accent 4" w:semiHidden="0" w:uiPriority="73" w:unhideWhenUsed="0"/>
-    <w:lsdException w:name="Light Shading Accent 5" w:semiHidden="0" w:uiPriority="60" w:unhideWhenUsed="0"/>
-    <w:lsdException w:name="Light List Accent 5" w:semiHidden="0" w:uiPriority="61" w:unhideWhenUsed="0"/>
-    <w:lsdException w:name="Light Grid Accent 5" w:semiHidden="0" w:uiPriority="62" w:unhideWhenUsed="0"/>
-    <w:lsdException w:name="Medium Shading 1 Accent 5" w:semiHidden="0" w:uiPriority="63" w:unhideWhenUsed="0"/>
-    <w:lsdException w:name="Medium Shading 2 Accent 5" w:semiHidden="0" w:uiPriority="64" w:unhideWhenUsed="0"/>
-    <w:lsdException w:name="Medium List 1 Accent 5" w:semiHidden="0" w:uiPriority="65" w:unhideWhenUsed="0"/>
-    <w:lsdException w:name="Medium List 2 Accent 5" w:semiHidden="0" w:uiPriority="66" w:unhideWhenUsed="0"/>
-    <w:lsdException w:name="Medium Grid 1 Accent 5" w:semiHidden="0" w:uiPriority="67" w:unhideWhenUsed="0"/>
-    <w:lsdException w:name="Medium Grid 2 Accent 5" w:semiHidden="0" w:uiPriority="68" w:unhideWhenUsed="0"/>
-    <w:lsdException w:name="Medium Grid 3 Accent 5" w:semiHidden="0" w:uiPriority="69" w:unhideWhenUsed="0"/>
-    <w:lsdException w:name="Dark List Accent 5" w:semiHidden="0" w:uiPriority="70" w:unhideWhenUsed="0"/>
-    <w:lsdException w:name="Colorful Shading Accent 5" w:semiHidden="0" w:uiPriority="71" w:unhideWhenUsed="0"/>
-    <w:lsdException w:name="Colorful List Accent 5" w:semiHidden="0" w:uiPriority="72" w:unhideWhenUsed="0"/>
-    <w:lsdException w:name="Colorful Grid Accent 5" w:semiHidden="0" w:uiPriority="73" w:unhideWhenUsed="0"/>
-    <w:lsdException w:name="Light Shading Accent 6" w:semiHidden="0" w:uiPriority="60" w:unhideWhenUsed="0"/>
-    <w:lsdException w:name="Light List Accent 6" w:semiHidden="0" w:uiPriority="61" w:unhideWhenUsed="0"/>
-    <w:lsdException w:name="Light Grid Accent 6" w:semiHidden="0" w:uiPriority="62" w:unhideWhenUsed="0"/>
-    <w:lsdException w:name="Medium Shading 1 Accent 6" w:semiHidden="0" w:uiPriority="63" w:unhideWhenUsed="0"/>
-    <w:lsdException w:name="Medium Shading 2 Accent 6" w:semiHidden="0" w:uiPriority="64" w:unhideWhenUsed="0"/>
-    <w:lsdException w:name="Medium List 1 Accent 6" w:semiHidden="0" w:uiPriority="65" w:unhideWhenUsed="0"/>
-    <w:lsdException w:name="Medium List 2 Accent 6" w:semiHidden="0" w:uiPriority="66" w:unhideWhenUsed="0"/>
-    <w:lsdException w:name="Medium Grid 1 Accent 6" w:semiHidden="0" w:uiPriority="67" w:unhideWhenUsed="0"/>
-    <w:lsdException w:name="Medium Grid 2 Accent 6" w:semiHidden="0" w:uiPriority="68" w:unhideWhenUsed="0"/>
-    <w:lsdException w:name="Medium Grid 3 Accent 6" w:semiHidden="0" w:uiPriority="69" w:unhideWhenUsed="0"/>
-    <w:lsdException w:name="Dark List Accent 6" w:semiHidden="0" w:uiPriority="70" w:unhideWhenUsed="0"/>
-    <w:lsdException w:name="Colorful Shading Accent 6" w:semiHidden="0" w:uiPriority="71" w:unhideWhenUsed="0"/>
-    <w:lsdException w:name="Colorful List Accent 6" w:semiHidden="0" w:uiPriority="72" w:unhideWhenUsed="0"/>
-    <w:lsdException w:name="Colorful Grid Accent 6" w:semiHidden="0" w:uiPriority="73" w:unhideWhenUsed="0"/>
-    <w:lsdException w:name="Subtle Emphasis" w:semiHidden="0" w:uiPriority="19" w:unhideWhenUsed="0" w:qFormat="1"/>
-    <w:lsdException w:name="Intense Emphasis" w:semiHidden="0" w:uiPriority="21" w:unhideWhenUsed="0" w:qFormat="1"/>
-    <w:lsdException w:name="Subtle Reference" w:semiHidden="0" w:uiPriority="31" w:unhideWhenUsed="0" w:qFormat="1"/>
-    <w:lsdException w:name="Intense Reference" w:semiHidden="0" w:uiPriority="32" w:unhideWhenUsed="0" w:qFormat="1"/>
-    <w:lsdException w:name="Book Title" w:semiHidden="0" w:uiPriority="33" w:unhideWhenUsed="0" w:qFormat="1"/>
-    <w:lsdException w:name="Bibliography" w:uiPriority="37"/>
-    <w:lsdException w:name="TOC Heading" w:uiPriority="39" w:qFormat="1"/>
-  </w:latentStyles>
-  <w:style w:type="paragraph" w:default="1" w:styleId="Normal">
-    <w:name w:val="Normal"/>
-    <w:qFormat/>
-  </w:style>
-  <w:style w:type="character" w:default="1" w:styleId="DefaultParagraphFont">
-    <w:name w:val="Default Paragraph Font"/>
-    <w:uiPriority w:val="1"/>
-    <w:semiHidden/>
-    <w:unhideWhenUsed/>
-  </w:style>
-  <w:style w:type="table" w:default="1" w:styleId="TableNormal">
-    <w:name w:val="Normal Table"/>
-    <w:uiPriority w:val="99"/>
-    <w:semiHidden/>
-    <w:unhideWhenUsed/>
-    <w:tblPr>
-      <w:tblInd w:w="0" w:type="dxa"/>
-      <w:tblCellMar>
-        <w:top w:w="0" w:type="dxa"/>
-        <w:left w:w="108" w:type="dxa"/>
-        <w:bottom w:w="0" w:type="dxa"/>
-        <w:right w:w="108" w:type="dxa"/>
-      </w:tblCellMar>
-    </w:tblPr>
-  </w:style>
-  <w:style w:type="numbering" w:default="1" w:styleId="NoList">
-    <w:name w:val="No List"/>
-    <w:uiPriority w:val="99"/>
-    <w:semiHidden/>
-    <w:unhideWhenUsed/>
-  </w:style>
-  <w:style w:type="character" w:styleId="PlaceholderText">
-    <w:name w:val="Placeholder Text"/>
-    <w:basedOn w:val="DefaultParagraphFont"/>
-    <w:uiPriority w:val="99"/>
-    <w:semiHidden/>
-    <w:rPr>
-      <w:color w:val="808080"/>
-    </w:rPr>
-  </w:style>
-  <w:style w:type="paragraph" w:customStyle="1" w:styleId="F63DABD654F4469DA1F3E9FE7D8AF25D">
-    <w:name w:val="F63DABD654F4469DA1F3E9FE7D8AF25D"/>
-  </w:style>
-  <w:style w:type="paragraph" w:customStyle="1" w:styleId="9F225D019D1A447387DB1C8BC3790146">
-    <w:name w:val="9F225D019D1A447387DB1C8BC3790146"/>
-  </w:style>
-  <w:style w:type="paragraph" w:customStyle="1" w:styleId="59EF40A0DFDC4AE38922C90B917DAAC5">
-    <w:name w:val="59EF40A0DFDC4AE38922C90B917DAAC5"/>
-  </w:style>
-  <w:style w:type="paragraph" w:customStyle="1" w:styleId="17F04355D0454FC9A5BA11EEC2FF86DD">
-    <w:name w:val="17F04355D0454FC9A5BA11EEC2FF86DD"/>
-  </w:style>
-  <w:style w:type="paragraph" w:customStyle="1" w:styleId="6229A4D0825B495D9FF144D406E396FC">
-    <w:name w:val="6229A4D0825B495D9FF144D406E396FC"/>
-  </w:style>
-  <w:style w:type="paragraph" w:customStyle="1" w:styleId="FDEFCD5D3353425EA20A3BE3BC7F4DAF">
-    <w:name w:val="FDEFCD5D3353425EA20A3BE3BC7F4DAF"/>
-  </w:style>
-  <w:style w:type="paragraph" w:customStyle="1" w:styleId="B234C2EEA150496D97CB06304C5E5FDD">
-    <w:name w:val="B234C2EEA150496D97CB06304C5E5FDD"/>
-  </w:style>
-  <w:style w:type="paragraph" w:customStyle="1" w:styleId="EEAA16D4001B48C48B902A07EC742CE2">
-    <w:name w:val="EEAA16D4001B48C48B902A07EC742CE2"/>
-  </w:style>
-  <w:style w:type="paragraph" w:customStyle="1" w:styleId="7418B743C4704D029388DBD4B4F8F19F">
-    <w:name w:val="7418B743C4704D029388DBD4B4F8F19F"/>
-  </w:style>
-  <w:style w:type="paragraph" w:customStyle="1" w:styleId="DBB94F8041BE4F69974CEFC095EACF36">
-    <w:name w:val="DBB94F8041BE4F69974CEFC095EACF36"/>
-  </w:style>
-  <w:style w:type="paragraph" w:customStyle="1" w:styleId="EE020CC6EF1144059DB56B6DBA1EE70C">
-    <w:name w:val="EE020CC6EF1144059DB56B6DBA1EE70C"/>
-  </w:style>
-</w:styles>
-</file>
-
-<file path=word/glossary/stylesWithEffects.xml><?xml version="1.0" encoding="utf-8"?>
-<w:styles xmlns:wpc="http://schemas.microsoft.com/office/word/2010/wordprocessingCanvas" xmlns:mc="http://schemas.openxmlformats.org/markup-compatibility/2006" xmlns:o="urn:schemas-microsoft-com:office:office" xmlns:r="http://schemas.openxmlformats.org/officeDocument/2006/relationships" xmlns:m="http://schemas.openxmlformats.org/officeDocument/2006/math" xmlns:v="urn:schemas-microsoft-com:vml" xmlns:wp14="http://schemas.microsoft.com/office/word/2010/wordprocessingDrawing" xmlns:wp="http://schemas.openxmlformats.org/drawingml/2006/wordprocessingDrawing" xmlns:w10="urn:schemas-microsoft-com:office:word" xmlns:w="http://schemas.openxmlformats.org/wordprocessingml/2006/main" xmlns:w14="http://schemas.microsoft.com/office/word/2010/wordml" xmlns:wpg="http://schemas.microsoft.com/office/word/2010/wordprocessingGroup" xmlns:wpi="http://schemas.microsoft.com/office/word/2010/wordprocessingInk" xmlns:wne="http://schemas.microsoft.com/office/word/2006/wordml" xmlns:wps="http://schemas.microsoft.com/office/word/2010/wordprocessingShape" mc:Ignorable="w14 wp14">
-  <w:docDefaults>
-    <w:rPrDefault>
-      <w:rPr>
-        <w:rFonts w:asciiTheme="minorHAnsi" w:eastAsiaTheme="minorEastAsia" w:hAnsiTheme="minorHAnsi" w:cstheme="minorBidi"/>
-        <w:sz w:val="22"/>
-        <w:szCs w:val="22"/>
-        <w:lang w:val="en-CA" w:eastAsia="en-CA" w:bidi="ar-SA"/>
-      </w:rPr>
-    </w:rPrDefault>
-    <w:pPrDefault>
-      <w:pPr>
-        <w:spacing w:after="200" w:line="276" w:lineRule="auto"/>
-      </w:pPr>
-    </w:pPrDefault>
-  </w:docDefaults>
-  <w:latentStyles w:defLockedState="0" w:defUIPriority="99" w:defSemiHidden="1" w:defUnhideWhenUsed="1" w:defQFormat="0" w:count="267">
-    <w:lsdException w:name="Normal" w:semiHidden="0" w:uiPriority="0" w:unhideWhenUsed="0" w:qFormat="1"/>
-    <w:lsdException w:name="heading 1" w:semiHidden="0" w:uiPriority="9" w:unhideWhenUsed="0" w:qFormat="1"/>
-    <w:lsdException w:name="heading 2" w:uiPriority="9" w:qFormat="1"/>
-    <w:lsdException w:name="heading 3" w:uiPriority="9" w:qFormat="1"/>
-    <w:lsdException w:name="heading 4" w:uiPriority="9" w:qFormat="1"/>
-    <w:lsdException w:name="heading 5" w:uiPriority="9" w:qFormat="1"/>
-    <w:lsdException w:name="heading 6" w:uiPriority="9" w:qFormat="1"/>
-    <w:lsdException w:name="heading 7" w:uiPriority="9" w:qFormat="1"/>
-    <w:lsdException w:name="heading 8" w:uiPriority="9" w:qFormat="1"/>
-    <w:lsdException w:name="heading 9" w:uiPriority="9" w:qFormat="1"/>
-    <w:lsdException w:name="toc 1" w:uiPriority="39"/>
-    <w:lsdException w:name="toc 2" w:uiPriority="39"/>
-    <w:lsdException w:name="toc 3" w:uiPriority="39"/>
-    <w:lsdException w:name="toc 4" w:uiPriority="39"/>
-    <w:lsdException w:name="toc 5" w:uiPriority="39"/>
-    <w:lsdException w:name="toc 6" w:uiPriority="39"/>
-    <w:lsdException w:name="toc 7" w:uiPriority="39"/>
-    <w:lsdException w:name="toc 8" w:uiPriority="39"/>
-    <w:lsdException w:name="toc 9" w:uiPriority="39"/>
-    <w:lsdException w:name="caption" w:uiPriority="35" w:qFormat="1"/>
-    <w:lsdException w:name="Title" w:semiHidden="0" w:uiPriority="10" w:unhideWhenUsed="0" w:qFormat="1"/>
-    <w:lsdException w:name="Default Paragraph Font" w:uiPriority="1"/>
-    <w:lsdException w:name="Subtitle" w:semiHidden="0" w:uiPriority="11" w:unhideWhenUsed="0" w:qFormat="1"/>
-    <w:lsdException w:name="Strong" w:semiHidden="0" w:uiPriority="22" w:unhideWhenUsed="0" w:qFormat="1"/>
-    <w:lsdException w:name="Emphasis" w:semiHidden="0" w:uiPriority="20" w:unhideWhenUsed="0" w:qFormat="1"/>
-    <w:lsdException w:name="Table Grid" w:semiHidden="0" w:uiPriority="59" w:unhideWhenUsed="0"/>
-    <w:lsdException w:name="Placeholder Text" w:unhideWhenUsed="0"/>
-    <w:lsdException w:name="No Spacing" w:semiHidden="0" w:uiPriority="1" w:unhideWhenUsed="0" w:qFormat="1"/>
-    <w:lsdException w:name="Light Shading" w:semiHidden="0" w:uiPriority="60" w:unhideWhenUsed="0"/>
-    <w:lsdException w:name="Light List" w:semiHidden="0" w:uiPriority="61" w:unhideWhenUsed="0"/>
-    <w:lsdException w:name="Light Grid" w:semiHidden="0" w:uiPriority="62" w:unhideWhenUsed="0"/>
-    <w:lsdException w:name="Medium Shading 1" w:semiHidden="0" w:uiPriority="63" w:unhideWhenUsed="0"/>
-    <w:lsdException w:name="Medium Shading 2" w:semiHidden="0" w:uiPriority="64" w:unhideWhenUsed="0"/>
-    <w:lsdException w:name="Medium List 1" w:semiHidden="0" w:uiPriority="65" w:unhideWhenUsed="0"/>
-    <w:lsdException w:name="Medium List 2" w:semiHidden="0" w:uiPriority="66" w:unhideWhenUsed="0"/>
-    <w:lsdException w:name="Medium Grid 1" w:semiHidden="0" w:uiPriority="67" w:unhideWhenUsed="0"/>
-    <w:lsdException w:name="Medium Grid 2" w:semiHidden="0" w:uiPriority="68" w:unhideWhenUsed="0"/>
-    <w:lsdException w:name="Medium Grid 3" w:semiHidden="0" w:uiPriority="69" w:unhideWhenUsed="0"/>
-    <w:lsdException w:name="Dark List" w:semiHidden="0" w:uiPriority="70" w:unhideWhenUsed="0"/>
-    <w:lsdException w:name="Colorful Shading" w:semiHidden="0" w:uiPriority="71" w:unhideWhenUsed="0"/>
-    <w:lsdException w:name="Colorful List" w:semiHidden="0" w:uiPriority="72" w:unhideWhenUsed="0"/>
-    <w:lsdException w:name="Colorful Grid" w:semiHidden="0" w:uiPriority="73" w:unhideWhenUsed="0"/>
-    <w:lsdException w:name="Light Shading Accent 1" w:semiHidden="0" w:uiPriority="60" w:unhideWhenUsed="0"/>
-    <w:lsdException w:name="Light List Accent 1" w:semiHidden="0" w:uiPriority="61" w:unhideWhenUsed="0"/>
-    <w:lsdException w:name="Light Grid Accent 1" w:semiHidden="0" w:uiPriority="62" w:unhideWhenUsed="0"/>
-    <w:lsdException w:name="Medium Shading 1 Accent 1" w:semiHidden="0" w:uiPriority="63" w:unhideWhenUsed="0"/>
-    <w:lsdException w:name="Medium Shading 2 Accent 1" w:semiHidden="0" w:uiPriority="64" w:unhideWhenUsed="0"/>
-    <w:lsdException w:name="Medium List 1 Accent 1" w:semiHidden="0" w:uiPriority="65" w:unhideWhenUsed="0"/>
-    <w:lsdException w:name="Revision" w:unhideWhenUsed="0"/>
-    <w:lsdException w:name="List Paragraph" w:semiHidden="0" w:uiPriority="34" w:unhideWhenUsed="0" w:qFormat="1"/>
-    <w:lsdException w:name="Quote" w:semiHidden="0" w:uiPriority="29" w:unhideWhenUsed="0" w:qFormat="1"/>
-    <w:lsdException w:name="Intense Quote" w:semiHidden="0" w:uiPriority="30" w:unhideWhenUsed="0" w:qFormat="1"/>
-    <w:lsdException w:name="Medium List 2 Accent 1" w:semiHidden="0" w:uiPriority="66" w:unhideWhenUsed="0"/>
-    <w:lsdException w:name="Medium Grid 1 Accent 1" w:semiHidden="0" w:uiPriority="67" w:unhideWhenUsed="0"/>
-    <w:lsdException w:name="Medium Grid 2 Accent 1" w:semiHidden="0" w:uiPriority="68" w:unhideWhenUsed="0"/>
-    <w:lsdException w:name="Medium Grid 3 Accent 1" w:semiHidden="0" w:uiPriority="69" w:unhideWhenUsed="0"/>
-    <w:lsdException w:name="Dark List Accent 1" w:semiHidden="0" w:uiPriority="70" w:unhideWhenUsed="0"/>
-    <w:lsdException w:name="Colorful Shading Accent 1" w:semiHidden="0" w:uiPriority="71" w:unhideWhenUsed="0"/>
-    <w:lsdException w:name="Colorful List Accent 1" w:semiHidden="0" w:uiPriority="72" w:unhideWhenUsed="0"/>
-    <w:lsdException w:name="Colorful Grid Accent 1" w:semiHidden="0" w:uiPriority="73" w:unhideWhenUsed="0"/>
-    <w:lsdException w:name="Light Shading Accent 2" w:semiHidden="0" w:uiPriority="60" w:unhideWhenUsed="0"/>
-    <w:lsdException w:name="Light List Accent 2" w:semiHidden="0" w:uiPriority="61" w:unhideWhenUsed="0"/>
-    <w:lsdException w:name="Light Grid Accent 2" w:semiHidden="0" w:uiPriority="62" w:unhideWhenUsed="0"/>
-    <w:lsdException w:name="Medium Shading 1 Accent 2" w:semiHidden="0" w:uiPriority="63" w:unhideWhenUsed="0"/>
-    <w:lsdException w:name="Medium Shading 2 Accent 2" w:semiHidden="0" w:uiPriority="64" w:unhideWhenUsed="0"/>
-    <w:lsdException w:name="Medium List 1 Accent 2" w:semiHidden="0" w:uiPriority="65" w:unhideWhenUsed="0"/>
-    <w:lsdException w:name="Medium List 2 Accent 2" w:semiHidden="0" w:uiPriority="66" w:unhideWhenUsed="0"/>
-    <w:lsdException w:name="Medium Grid 1 Accent 2" w:semiHidden="0" w:uiPriority="67" w:unhideWhenUsed="0"/>
-    <w:lsdException w:name="Medium Grid 2 Accent 2" w:semiHidden="0" w:uiPriority="68" w:unhideWhenUsed="0"/>
-    <w:lsdException w:name="Medium Grid 3 Accent 2" w:semiHidden="0" w:uiPriority="69" w:unhideWhenUsed="0"/>
-    <w:lsdException w:name="Dark List Accent 2" w:semiHidden="0" w:uiPriority="70" w:unhideWhenUsed="0"/>
-    <w:lsdException w:name="Colorful Shading Accent 2" w:semiHidden="0" w:uiPriority="71" w:unhideWhenUsed="0"/>
-    <w:lsdException w:name="Colorful List Accent 2" w:semiHidden="0" w:uiPriority="72" w:unhideWhenUsed="0"/>
-    <w:lsdException w:name="Colorful Grid Accent 2" w:semiHidden="0" w:uiPriority="73" w:unhideWhenUsed="0"/>
-    <w:lsdException w:name="Light Shading Accent 3" w:semiHidden="0" w:uiPriority="60" w:unhideWhenUsed="0"/>
-    <w:lsdException w:name="Light List Accent 3" w:semiHidden="0" w:uiPriority="61" w:unhideWhenUsed="0"/>
-    <w:lsdException w:name="Light Grid Accent 3" w:semiHidden="0" w:uiPriority="62" w:unhideWhenUsed="0"/>
-    <w:lsdException w:name="Medium Shading 1 Accent 3" w:semiHidden="0" w:uiPriority="63" w:unhideWhenUsed="0"/>
-    <w:lsdException w:name="Medium Shading 2 Accent 3" w:semiHidden="0" w:uiPriority="64" w:unhideWhenUsed="0"/>
-    <w:lsdException w:name="Medium List 1 Accent 3" w:semiHidden="0" w:uiPriority="65" w:unhideWhenUsed="0"/>
-    <w:lsdException w:name="Medium List 2 Accent 3" w:semiHidden="0" w:uiPriority="66" w:unhideWhenUsed="0"/>
-    <w:lsdException w:name="Medium Grid 1 Accent 3" w:semiHidden="0" w:uiPriority="67" w:unhideWhenUsed="0"/>
-    <w:lsdException w:name="Medium Grid 2 Accent 3" w:semiHidden="0" w:uiPriority="68" w:unhideWhenUsed="0"/>
-    <w:lsdException w:name="Medium Grid 3 Accent 3" w:semiHidden="0" w:uiPriority="69" w:unhideWhenUsed="0"/>
-    <w:lsdException w:name="Dark List Accent 3" w:semiHidden="0" w:uiPriority="70" w:unhideWhenUsed="0"/>
-    <w:lsdException w:name="Colorful Shading Accent 3" w:semiHidden="0" w:uiPriority="71" w:unhideWhenUsed="0"/>
-    <w:lsdException w:name="Colorful List Accent 3" w:semiHidden="0" w:uiPriority="72" w:unhideWhenUsed="0"/>
-    <w:lsdException w:name="Colorful Grid Accent 3" w:semiHidden="0" w:uiPriority="73" w:unhideWhenUsed="0"/>
-    <w:lsdException w:name="Light Shading Accent 4" w:semiHidden="0" w:uiPriority="60" w:unhideWhenUsed="0"/>
-    <w:lsdException w:name="Light List Accent 4" w:semiHidden="0" w:uiPriority="61" w:unhideWhenUsed="0"/>
-    <w:lsdException w:name="Light Grid Accent 4" w:semiHidden="0" w:uiPriority="62" w:unhideWhenUsed="0"/>
-    <w:lsdException w:name="Medium Shading 1 Accent 4" w:semiHidden="0" w:uiPriority="63" w:unhideWhenUsed="0"/>
-    <w:lsdException w:name="Medium Shading 2 Accent 4" w:semiHidden="0" w:uiPriority="64" w:unhideWhenUsed="0"/>
-    <w:lsdException w:name="Medium List 1 Accent 4" w:semiHidden="0" w:uiPriority="65" w:unhideWhenUsed="0"/>
-    <w:lsdException w:name="Medium List 2 Accent 4" w:semiHidden="0" w:uiPriority="66" w:unhideWhenUsed="0"/>
-    <w:lsdException w:name="Medium Grid 1 Accent 4" w:semiHidden="0" w:uiPriority="67" w:unhideWhenUsed="0"/>
-    <w:lsdException w:name="Medium Grid 2 Accent 4" w:semiHidden="0" w:uiPriority="68" w:unhideWhenUsed="0"/>
-    <w:lsdException w:name="Medium Grid 3 Accent 4" w:semiHidden="0" w:uiPriority="69" w:unhideWhenUsed="0"/>
-    <w:lsdException w:name="Dark List Accent 4" w:semiHidden="0" w:uiPriority="70" w:unhideWhenUsed="0"/>
-    <w:lsdException w:name="Colorful Shading Accent 4" w:semiHidden="0" w:uiPriority="71" w:unhideWhenUsed="0"/>
-    <w:lsdException w:name="Colorful List Accent 4" w:semiHidden="0" w:uiPriority="72" w:unhideWhenUsed="0"/>
-    <w:lsdException w:name="Colorful Grid Accent 4" w:semiHidden="0" w:uiPriority="73" w:unhideWhenUsed="0"/>
-    <w:lsdException w:name="Light Shading Accent 5" w:semiHidden="0" w:uiPriority="60" w:unhideWhenUsed="0"/>
-    <w:lsdException w:name="Light List Accent 5" w:semiHidden="0" w:uiPriority="61" w:unhideWhenUsed="0"/>
-    <w:lsdException w:name="Light Grid Accent 5" w:semiHidden="0" w:uiPriority="62" w:unhideWhenUsed="0"/>
-    <w:lsdException w:name="Medium Shading 1 Accent 5" w:semiHidden="0" w:uiPriority="63" w:unhideWhenUsed="0"/>
-    <w:lsdException w:name="Medium Shading 2 Accent 5" w:semiHidden="0" w:uiPriority="64" w:unhideWhenUsed="0"/>
-    <w:lsdException w:name="Medium List 1 Accent 5" w:semiHidden="0" w:uiPriority="65" w:unhideWhenUsed="0"/>
-    <w:lsdException w:name="Medium List 2 Accent 5" w:semiHidden="0" w:uiPriority="66" w:unhideWhenUsed="0"/>
-    <w:lsdException w:name="Medium Grid 1 Accent 5" w:semiHidden="0" w:uiPriority="67" w:unhideWhenUsed="0"/>
-    <w:lsdException w:name="Medium Grid 2 Accent 5" w:semiHidden="0" w:uiPriority="68" w:unhideWhenUsed="0"/>
-    <w:lsdException w:name="Medium Grid 3 Accent 5" w:semiHidden="0" w:uiPriority="69" w:unhideWhenUsed="0"/>
-    <w:lsdException w:name="Dark List Accent 5" w:semiHidden="0" w:uiPriority="70" w:unhideWhenUsed="0"/>
-    <w:lsdException w:name="Colorful Shading Accent 5" w:semiHidden="0" w:uiPriority="71" w:unhideWhenUsed="0"/>
-    <w:lsdException w:name="Colorful List Accent 5" w:semiHidden="0" w:uiPriority="72" w:unhideWhenUsed="0"/>
-    <w:lsdException w:name="Colorful Grid Accent 5" w:semiHidden="0" w:uiPriority="73" w:unhideWhenUsed="0"/>
-    <w:lsdException w:name="Light Shading Accent 6" w:semiHidden="0" w:uiPriority="60" w:unhideWhenUsed="0"/>
-    <w:lsdException w:name="Light List Accent 6" w:semiHidden="0" w:uiPriority="61" w:unhideWhenUsed="0"/>
-    <w:lsdException w:name="Light Grid Accent 6" w:semiHidden="0" w:uiPriority="62" w:unhideWhenUsed="0"/>
-    <w:lsdException w:name="Medium Shading 1 Accent 6" w:semiHidden="0" w:uiPriority="63" w:unhideWhenUsed="0"/>
-    <w:lsdException w:name="Medium Shading 2 Accent 6" w:semiHidden="0" w:uiPriority="64" w:unhideWhenUsed="0"/>
-    <w:lsdException w:name="Medium List 1 Accent 6" w:semiHidden="0" w:uiPriority="65" w:unhideWhenUsed="0"/>
-    <w:lsdException w:name="Medium List 2 Accent 6" w:semiHidden="0" w:uiPriority="66" w:unhideWhenUsed="0"/>
-    <w:lsdException w:name="Medium Grid 1 Accent 6" w:semiHidden="0" w:uiPriority="67" w:unhideWhenUsed="0"/>
-    <w:lsdException w:name="Medium Grid 2 Accent 6" w:semiHidden="0" w:uiPriority="68" w:unhideWhenUsed="0"/>
-    <w:lsdException w:name="Medium Grid 3 Accent 6" w:semiHidden="0" w:uiPriority="69" w:unhideWhenUsed="0"/>
-    <w:lsdException w:name="Dark List Accent 6" w:semiHidden="0" w:uiPriority="70" w:unhideWhenUsed="0"/>
-    <w:lsdException w:name="Colorful Shading Accent 6" w:semiHidden="0" w:uiPriority="71" w:unhideWhenUsed="0"/>
-    <w:lsdException w:name="Colorful List Accent 6" w:semiHidden="0" w:uiPriority="72" w:unhideWhenUsed="0"/>
-    <w:lsdException w:name="Colorful Grid Accent 6" w:semiHidden="0" w:uiPriority="73" w:unhideWhenUsed="0"/>
-    <w:lsdException w:name="Subtle Emphasis" w:semiHidden="0" w:uiPriority="19" w:unhideWhenUsed="0" w:qFormat="1"/>
-    <w:lsdException w:name="Intense Emphasis" w:semiHidden="0" w:uiPriority="21" w:unhideWhenUsed="0" w:qFormat="1"/>
-    <w:lsdException w:name="Subtle Reference" w:semiHidden="0" w:uiPriority="31" w:unhideWhenUsed="0" w:qFormat="1"/>
-    <w:lsdException w:name="Intense Reference" w:semiHidden="0" w:uiPriority="32" w:unhideWhenUsed="0" w:qFormat="1"/>
-    <w:lsdException w:name="Book Title" w:semiHidden="0" w:uiPriority="33" w:unhideWhenUsed="0" w:qFormat="1"/>
-    <w:lsdException w:name="Bibliography" w:uiPriority="37"/>
-    <w:lsdException w:name="TOC Heading" w:uiPriority="39" w:qFormat="1"/>
+  <w:latentStyles w:defLockedState="0" w:defUIPriority="99" w:defSemiHidden="0" w:defUnhideWhenUsed="0" w:defQFormat="0" w:count="380">
+    <w:lsdException w:name="Normal" w:uiPriority="0" w:qFormat="1"/>
+    <w:lsdException w:name="heading 1" w:uiPriority="9" w:qFormat="1"/>
+    <w:lsdException w:name="heading 2" w:semiHidden="1" w:uiPriority="9" w:unhideWhenUsed="1" w:qFormat="1"/>
+    <w:lsdException w:name="heading 3" w:semiHidden="1" w:uiPriority="9" w:unhideWhenUsed="1" w:qFormat="1"/>
+    <w:lsdException w:name="heading 4" w:semiHidden="1" w:uiPriority="9" w:unhideWhenUsed="1" w:qFormat="1"/>
+    <w:lsdException w:name="heading 5" w:semiHidden="1" w:uiPriority="9" w:unhideWhenUsed="1" w:qFormat="1"/>
+    <w:lsdException w:name="heading 6" w:semiHidden="1" w:uiPriority="9" w:unhideWhenUsed="1" w:qFormat="1"/>
+    <w:lsdException w:name="heading 7" w:semiHidden="1" w:uiPriority="9" w:unhideWhenUsed="1" w:qFormat="1"/>
+    <w:lsdException w:name="heading 8" w:semiHidden="1" w:uiPriority="9" w:unhideWhenUsed="1" w:qFormat="1"/>
+    <w:lsdException w:name="heading 9" w:semiHidden="1" w:uiPriority="9" w:unhideWhenUsed="1" w:qFormat="1"/>
+    <w:lsdException w:name="index 1" w:semiHidden="1" w:unhideWhenUsed="1"/>
+    <w:lsdException w:name="index 2" w:semiHidden="1" w:unhideWhenUsed="1"/>
+    <w:lsdException w:name="index 3" w:semiHidden="1" w:unhideWhenUsed="1"/>
+    <w:lsdException w:name="index 4" w:semiHidden="1" w:unhideWhenUsed="1"/>
+    <w:lsdException w:name="index 5" w:semiHidden="1" w:unhideWhenUsed="1"/>
+    <w:lsdException w:name="index 6" w:semiHidden="1" w:unhideWhenUsed="1"/>
+    <w:lsdException w:name="index 7" w:semiHidden="1" w:unhideWhenUsed="1"/>
+    <w:lsdException w:name="index 8" w:semiHidden="1" w:unhideWhenUsed="1"/>
+    <w:lsdException w:name="index 9" w:semiHidden="1" w:unhideWhenUsed="1"/>
+    <w:lsdException w:name="toc 1" w:semiHidden="1" w:uiPriority="39" w:unhideWhenUsed="1"/>
+    <w:lsdException w:name="toc 2" w:semiHidden="1" w:uiPriority="39" w:unhideWhenUsed="1"/>
+    <w:lsdException w:name="toc 3" w:semiHidden="1" w:uiPriority="39" w:unhideWhenUsed="1"/>
+    <w:lsdException w:name="toc 4" w:semiHidden="1" w:uiPriority="39" w:unhideWhenUsed="1"/>
+    <w:lsdException w:name="toc 5" w:semiHidden="1" w:uiPriority="39" w:unhideWhenUsed="1"/>
+    <w:lsdException w:name="toc 6" w:semiHidden="1" w:uiPriority="39" w:unhideWhenUsed="1"/>
+    <w:lsdException w:name="toc 7" w:semiHidden="1" w:uiPriority="39" w:unhideWhenUsed="1"/>
+    <w:lsdException w:name="toc 8" w:semiHidden="1" w:uiPriority="39" w:unhideWhenUsed="1"/>
+    <w:lsdException w:name="toc 9" w:semiHidden="1" w:uiPriority="39" w:unhideWhenUsed="1"/>
+    <w:lsdException w:name="Normal Indent" w:semiHidden="1" w:unhideWhenUsed="1"/>
+    <w:lsdException w:name="footnote text" w:semiHidden="1" w:unhideWhenUsed="1"/>
+    <w:lsdException w:name="annotation text" w:semiHidden="1" w:unhideWhenUsed="1"/>
+    <w:lsdException w:name="header" w:semiHidden="1" w:unhideWhenUsed="1"/>
+    <w:lsdException w:name="footer" w:semiHidden="1" w:unhideWhenUsed="1"/>
+    <w:lsdException w:name="index heading" w:semiHidden="1" w:unhideWhenUsed="1"/>
+    <w:lsdException w:name="caption" w:semiHidden="1" w:uiPriority="35" w:unhideWhenUsed="1" w:qFormat="1"/>
+    <w:lsdException w:name="table of figures" w:semiHidden="1" w:unhideWhenUsed="1"/>
+    <w:lsdException w:name="envelope address" w:semiHidden="1" w:unhideWhenUsed="1"/>
+    <w:lsdException w:name="envelope return" w:semiHidden="1" w:unhideWhenUsed="1"/>
+    <w:lsdException w:name="footnote reference" w:semiHidden="1" w:unhideWhenUsed="1"/>
+    <w:lsdException w:name="annotation reference" w:semiHidden="1" w:unhideWhenUsed="1"/>
+    <w:lsdException w:name="line number" w:semiHidden="1" w:unhideWhenUsed="1"/>
+    <w:lsdException w:name="page number" w:semiHidden="1" w:unhideWhenUsed="1"/>
+    <w:lsdException w:name="endnote reference" w:semiHidden="1" w:unhideWhenUsed="1"/>
+    <w:lsdException w:name="endnote text" w:semiHidden="1" w:unhideWhenUsed="1"/>
+    <w:lsdException w:name="table of authorities" w:semiHidden="1" w:unhideWhenUsed="1"/>
+    <w:lsdException w:name="macro" w:semiHidden="1" w:unhideWhenUsed="1"/>
+    <w:lsdException w:name="toa heading" w:semiHidden="1" w:unhideWhenUsed="1"/>
+    <w:lsdException w:name="List" w:semiHidden="1" w:unhideWhenUsed="1"/>
+    <w:lsdException w:name="List Bullet" w:semiHidden="1" w:unhideWhenUsed="1"/>
+    <w:lsdException w:name="List Number" w:semiHidden="1" w:unhideWhenUsed="1"/>
+    <w:lsdException w:name="List 2" w:semiHidden="1" w:unhideWhenUsed="1"/>
+    <w:lsdException w:name="List 3" w:semiHidden="1" w:unhideWhenUsed="1"/>
+    <w:lsdException w:name="List 4" w:semiHidden="1" w:unhideWhenUsed="1"/>
+    <w:lsdException w:name="List 5" w:semiHidden="1" w:unhideWhenUsed="1"/>
+    <w:lsdException w:name="List Bullet 2" w:semiHidden="1" w:unhideWhenUsed="1"/>
+    <w:lsdException w:name="List Bullet 3" w:semiHidden="1" w:unhideWhenUsed="1"/>
+    <w:lsdException w:name="List Bullet 4" w:semiHidden="1" w:unhideWhenUsed="1"/>
+    <w:lsdException w:name="List Bullet 5" w:semiHidden="1" w:unhideWhenUsed="1"/>
+    <w:lsdException w:name="List Number 2" w:semiHidden="1" w:unhideWhenUsed="1"/>
+    <w:lsdException w:name="List Number 3" w:semiHidden="1" w:unhideWhenUsed="1"/>
+    <w:lsdException w:name="List Number 4" w:semiHidden="1" w:unhideWhenUsed="1"/>
+    <w:lsdException w:name="List Number 5" w:semiHidden="1" w:unhideWhenUsed="1"/>
+    <w:lsdException w:name="Title" w:uiPriority="10" w:qFormat="1"/>
+    <w:lsdException w:name="Closing" w:semiHidden="1" w:unhideWhenUsed="1"/>
+    <w:lsdException w:name="Signature" w:semiHidden="1" w:unhideWhenUsed="1"/>
+    <w:lsdException w:name="Default Paragraph Font" w:semiHidden="1" w:uiPriority="1" w:unhideWhenUsed="1"/>
+    <w:lsdException w:name="Body Text" w:semiHidden="1" w:unhideWhenUsed="1"/>
+    <w:lsdException w:name="Body Text Indent" w:semiHidden="1" w:unhideWhenUsed="1"/>
+    <w:lsdException w:name="List Continue" w:semiHidden="1" w:unhideWhenUsed="1"/>
+    <w:lsdException w:name="List Continue 2" w:semiHidden="1" w:unhideWhenUsed="1"/>
+    <w:lsdException w:name="List Continue 3" w:semiHidden="1" w:unhideWhenUsed="1"/>
+    <w:lsdException w:name="List Continue 4" w:semiHidden="1" w:unhideWhenUsed="1"/>
+    <w:lsdException w:name="List Continue 5" w:semiHidden="1" w:unhideWhenUsed="1"/>
+    <w:lsdException w:name="Message Header" w:semiHidden="1" w:unhideWhenUsed="1"/>
+    <w:lsdException w:name="Subtitle" w:uiPriority="11" w:qFormat="1"/>
+    <w:lsdException w:name="Salutation" w:semiHidden="1" w:unhideWhenUsed="1"/>
+    <w:lsdException w:name="Date" w:semiHidden="1" w:unhideWhenUsed="1"/>
+    <w:lsdException w:name="Body Text First Indent" w:semiHidden="1" w:unhideWhenUsed="1"/>
+    <w:lsdException w:name="Body Text First Indent 2" w:semiHidden="1" w:unhideWhenUsed="1"/>
+    <w:lsdException w:name="Note Heading" w:semiHidden="1" w:unhideWhenUsed="1"/>
+    <w:lsdException w:name="Body Text 2" w:semiHidden="1" w:unhideWhenUsed="1"/>
+    <w:lsdException w:name="Body Text 3" w:semiHidden="1" w:unhideWhenUsed="1"/>
+    <w:lsdException w:name="Body Text Indent 2" w:semiHidden="1" w:unhideWhenUsed="1"/>
+    <w:lsdException w:name="Body Text Indent 3" w:semiHidden="1" w:unhideWhenUsed="1"/>
+    <w:lsdException w:name="Block Text" w:semiHidden="1" w:unhideWhenUsed="1"/>
+    <w:lsdException w:name="Hyperlink" w:semiHidden="1" w:unhideWhenUsed="1"/>
+    <w:lsdException w:name="FollowedHyperlink" w:semiHidden="1" w:unhideWhenUsed="1"/>
+    <w:lsdException w:name="Strong" w:uiPriority="22" w:qFormat="1"/>
+    <w:lsdException w:name="Emphasis" w:uiPriority="20" w:qFormat="1"/>
+    <w:lsdException w:name="Document Map" w:semiHidden="1" w:unhideWhenUsed="1"/>
+    <w:lsdException w:name="Plain Text" w:semiHidden="1" w:unhideWhenUsed="1"/>
+    <w:lsdException w:name="E-mail Signature" w:semiHidden="1" w:unhideWhenUsed="1"/>
+    <w:lsdException w:name="HTML Top of Form" w:semiHidden="1" w:unhideWhenUsed="1"/>
+    <w:lsdException w:name="HTML Bottom of Form" w:semiHidden="1" w:unhideWhenUsed="1"/>
+    <w:lsdException w:name="Normal (Web)" w:semiHidden="1" w:unhideWhenUsed="1"/>
+    <w:lsdException w:name="HTML Acronym" w:semiHidden="1" w:unhideWhenUsed="1"/>
+    <w:lsdException w:name="HTML Address" w:semiHidden="1" w:unhideWhenUsed="1"/>
+    <w:lsdException w:name="HTML Cite" w:semiHidden="1" w:unhideWhenUsed="1"/>
+    <w:lsdException w:name="HTML Code" w:semiHidden="1" w:unhideWhenUsed="1"/>
+    <w:lsdException w:name="HTML Definition" w:semiHidden="1" w:unhideWhenUsed="1"/>
+    <w:lsdException w:name="HTML Keyboard" w:semiHidden="1" w:unhideWhenUsed="1"/>
+    <w:lsdException w:name="HTML Preformatted" w:semiHidden="1" w:unhideWhenUsed="1"/>
+    <w:lsdException w:name="HTML Sample" w:semiHidden="1" w:unhideWhenUsed="1"/>
+    <w:lsdException w:name="HTML Typewriter" w:semiHidden="1" w:unhideWhenUsed="1"/>
+    <w:lsdException w:name="HTML Variable" w:semiHidden="1" w:unhideWhenUsed="1"/>
+    <w:lsdException w:name="Normal Table" w:semiHidden="1" w:unhideWhenUsed="1"/>
+    <w:lsdException w:name="annotation subject" w:semiHidden="1" w:unhideWhenUsed="1"/>
+    <w:lsdException w:name="No List" w:semiHidden="1" w:unhideWhenUsed="1"/>
+    <w:lsdException w:name="Outline List 1" w:semiHidden="1" w:unhideWhenUsed="1"/>
+    <w:lsdException w:name="Outline List 2" w:semiHidden="1" w:unhideWhenUsed="1"/>
+    <w:lsdException w:name="Outline List 3" w:semiHidden="1" w:unhideWhenUsed="1"/>
+    <w:lsdException w:name="Table Simple 1" w:semiHidden="1" w:unhideWhenUsed="1"/>
+    <w:lsdException w:name="Table Simple 2" w:semiHidden="1" w:unhideWhenUsed="1"/>
+    <w:lsdException w:name="Table Simple 3" w:semiHidden="1" w:unhideWhenUsed="1"/>
+    <w:lsdException w:name="Table Classic 1" w:semiHidden="1" w:unhideWhenUsed="1"/>
+    <w:lsdException w:name="Table Classic 2" w:semiHidden="1" w:unhideWhenUsed="1"/>
+    <w:lsdException w:name="Table Classic 3" w:semiHidden="1" w:unhideWhenUsed="1"/>
+    <w:lsdException w:name="Table Classic 4" w:semiHidden="1" w:unhideWhenUsed="1"/>
+    <w:lsdException w:name="Table Colorful 1" w:semiHidden="1" w:unhideWhenUsed="1"/>
+    <w:lsdException w:name="Table Colorful 2" w:semiHidden="1" w:unhideWhenUsed="1"/>
+    <w:lsdException w:name="Table Colorful 3" w:semiHidden="1" w:unhideWhenUsed="1"/>
+    <w:lsdException w:name="Table Columns 1" w:semiHidden="1" w:unhideWhenUsed="1"/>
+    <w:lsdException w:name="Table Columns 2" w:semiHidden="1" w:unhideWhenUsed="1"/>
+    <w:lsdException w:name="Table Columns 3" w:semiHidden="1" w:unhideWhenUsed="1"/>
+    <w:lsdException w:name="Table Columns 4" w:semiHidden="1" w:unhideWhenUsed="1"/>
+    <w:lsdException w:name="Table Columns 5" w:semiHidden="1" w:unhideWhenUsed="1"/>
+    <w:lsdException w:name="Table Grid 1" w:semiHidden="1" w:unhideWhenUsed="1"/>
+    <w:lsdException w:name="Table Grid 2" w:semiHidden="1" w:unhideWhenUsed="1"/>
+    <w:lsdException w:name="Table Grid 3" w:semiHidden="1" w:unhideWhenUsed="1"/>
+    <w:lsdException w:name="Table Grid 4" w:semiHidden="1" w:unhideWhenUsed="1"/>
+    <w:lsdException w:name="Table Grid 5" w:semiHidden="1" w:unhideWhenUsed="1"/>
+    <w:lsdException w:name="Table Grid 6" w:semiHidden="1" w:unhideWhenUsed="1"/>
+    <w:lsdException w:name="Table Grid 7" w:semiHidden="1" w:unhideWhenUsed="1"/>
+    <w:lsdException w:name="Table Grid 8" w:semiHidden="1" w:unhideWhenUsed="1"/>
+    <w:lsdException w:name="Table List 1" w:semiHidden="1" w:unhideWhenUsed="1"/>
+    <w:lsdException w:name="Table List 2" w:semiHidden="1" w:unhideWhenUsed="1"/>
+    <w:lsdException w:name="Table List 3" w:semiHidden="1" w:unhideWhenUsed="1"/>
+    <w:lsdException w:name="Table List 4" w:semiHidden="1" w:unhideWhenUsed="1"/>
+    <w:lsdException w:name="Table List 5" w:semiHidden="1" w:unhideWhenUsed="1"/>
+    <w:lsdException w:name="Table List 6" w:semiHidden="1" w:unhideWhenUsed="1"/>
+    <w:lsdException w:name="Table List 7" w:semiHidden="1" w:unhideWhenUsed="1"/>
+    <w:lsdException w:name="Table List 8" w:semiHidden="1" w:unhideWhenUsed="1"/>
+    <w:lsdException w:name="Table 3D effects 1" w:semiHidden="1" w:unhideWhenUsed="1"/>
+    <w:lsdException w:name="Table 3D effects 2" w:semiHidden="1" w:unhideWhenUsed="1"/>
+    <w:lsdException w:name="Table 3D effects 3" w:semiHidden="1" w:unhideWhenUsed="1"/>
+    <w:lsdException w:name="Table Contemporary" w:semiHidden="1" w:unhideWhenUsed="1"/>
+    <w:lsdException w:name="Table Elegant" w:semiHidden="1" w:unhideWhenUsed="1"/>
+    <w:lsdException w:name="Table Professional" w:semiHidden="1" w:unhideWhenUsed="1"/>
+    <w:lsdException w:name="Table Subtle 1" w:semiHidden="1" w:unhideWhenUsed="1"/>
+    <w:lsdException w:name="Table Subtle 2" w:semiHidden="1" w:unhideWhenUsed="1"/>
+    <w:lsdException w:name="Table Web 1" w:semiHidden="1" w:unhideWhenUsed="1"/>
+    <w:lsdException w:name="Table Web 2" w:semiHidden="1" w:unhideWhenUsed="1"/>
+    <w:lsdException w:name="Table Web 3" w:semiHidden="1" w:unhideWhenUsed="1"/>
+    <w:lsdException w:name="Balloon Text" w:semiHidden="1" w:unhideWhenUsed="1"/>
+    <w:lsdException w:name="Table Grid" w:uiPriority="59"/>
+    <w:lsdException w:name="Table Theme" w:semiHidden="1" w:unhideWhenUsed="1"/>
+    <w:lsdException w:name="Note Level 1" w:semiHidden="1" w:unhideWhenUsed="1"/>
+    <w:lsdException w:name="Note Level 2" w:semiHidden="1" w:unhideWhenUsed="1"/>
+    <w:lsdException w:name="Note Level 3" w:semiHidden="1" w:unhideWhenUsed="1"/>
+    <w:lsdException w:name="Note Level 4" w:semiHidden="1" w:unhideWhenUsed="1"/>
+    <w:lsdException w:name="Note Level 5" w:semiHidden="1" w:unhideWhenUsed="1"/>
+    <w:lsdException w:name="Note Level 6" w:semiHidden="1" w:unhideWhenUsed="1"/>
+    <w:lsdException w:name="Note Level 7" w:semiHidden="1" w:unhideWhenUsed="1"/>
+    <w:lsdException w:name="Note Level 8" w:semiHidden="1" w:unhideWhenUsed="1"/>
+    <w:lsdException w:name="Note Level 9" w:semiHidden="1" w:unhideWhenUsed="1"/>
+    <w:lsdException w:name="Placeholder Text" w:semiHidden="1"/>
+    <w:lsdException w:name="No Spacing" w:uiPriority="1" w:qFormat="1"/>
+    <w:lsdException w:name="Light Shading" w:uiPriority="60"/>
+    <w:lsdException w:name="Light List" w:uiPriority="61"/>
+    <w:lsdException w:name="Light Grid" w:uiPriority="62"/>
+    <w:lsdException w:name="Medium Shading 1" w:uiPriority="63"/>
+    <w:lsdException w:name="Medium Shading 2" w:uiPriority="64"/>
+    <w:lsdException w:name="Medium List 1" w:uiPriority="65"/>
+    <w:lsdException w:name="Medium List 2" w:uiPriority="66"/>
+    <w:lsdException w:name="Medium Grid 1" w:uiPriority="67"/>
+    <w:lsdException w:name="Medium Grid 2" w:uiPriority="68"/>
+    <w:lsdException w:name="Medium Grid 3" w:uiPriority="69"/>
+    <w:lsdException w:name="Dark List" w:uiPriority="70"/>
+    <w:lsdException w:name="Colorful Shading" w:uiPriority="71"/>
+    <w:lsdException w:name="Colorful List" w:uiPriority="72"/>
+    <w:lsdException w:name="Colorful Grid" w:uiPriority="73"/>
+    <w:lsdException w:name="Light Shading Accent 1" w:uiPriority="60"/>
+    <w:lsdException w:name="Light List Accent 1" w:uiPriority="61"/>
+    <w:lsdException w:name="Light Grid Accent 1" w:uiPriority="62"/>
+    <w:lsdException w:name="Medium Shading 1 Accent 1" w:uiPriority="63"/>
+    <w:lsdException w:name="Medium Shading 2 Accent 1" w:uiPriority="64"/>
+    <w:lsdException w:name="Medium List 1 Accent 1" w:uiPriority="65"/>
+    <w:lsdException w:name="Revision" w:semiHidden="1"/>
+    <w:lsdException w:name="List Paragraph" w:uiPriority="34" w:qFormat="1"/>
+    <w:lsdException w:name="Quote" w:uiPriority="29" w:qFormat="1"/>
+    <w:lsdException w:name="Intense Quote" w:uiPriority="30" w:qFormat="1"/>
+    <w:lsdException w:name="Medium List 2 Accent 1" w:uiPriority="66"/>
+    <w:lsdException w:name="Medium Grid 1 Accent 1" w:uiPriority="67"/>
+    <w:lsdException w:name="Medium Grid 2 Accent 1" w:uiPriority="68"/>
+    <w:lsdException w:name="Medium Grid 3 Accent 1" w:uiPriority="69"/>
+    <w:lsdException w:name="Dark List Accent 1" w:uiPriority="70"/>
+    <w:lsdException w:name="Colorful Shading Accent 1" w:uiPriority="71"/>
+    <w:lsdException w:name="Colorful List Accent 1" w:uiPriority="72"/>
+    <w:lsdException w:name="Colorful Grid Accent 1" w:uiPriority="73"/>
+    <w:lsdException w:name="Light Shading Accent 2" w:uiPriority="60"/>
+    <w:lsdException w:name="Light List Accent 2" w:uiPriority="61"/>
+    <w:lsdException w:name="Light Grid Accent 2" w:uiPriority="62"/>
+    <w:lsdException w:name="Medium Shading 1 Accent 2" w:uiPriority="63"/>
+    <w:lsdException w:name="Medium Shading 2 Accent 2" w:uiPriority="64"/>
+    <w:lsdException w:name="Medium List 1 Accent 2" w:uiPriority="65"/>
+    <w:lsdException w:name="Medium List 2 Accent 2" w:uiPriority="66"/>
+    <w:lsdException w:name="Medium Grid 1 Accent 2" w:uiPriority="67"/>
+    <w:lsdException w:name="Medium Grid 2 Accent 2" w:uiPriority="68"/>
+    <w:lsdException w:name="Medium Grid 3 Accent 2" w:uiPriority="69"/>
+    <w:lsdException w:name="Dark List Accent 2" w:uiPriority="70"/>
+    <w:lsdException w:name="Colorful Shading Accent 2" w:uiPriority="71"/>
+    <w:lsdException w:name="Colorful List Accent 2" w:uiPriority="72"/>
+    <w:lsdException w:name="Colorful Grid Accent 2" w:uiPriority="73"/>
+    <w:lsdException w:name="Light Shading Accent 3" w:uiPriority="60"/>
+    <w:lsdException w:name="Light List Accent 3" w:uiPriority="61"/>
+    <w:lsdException w:name="Light Grid Accent 3" w:uiPriority="62"/>
+    <w:lsdException w:name="Medium Shading 1 Accent 3" w:uiPriority="63"/>
+    <w:lsdException w:name="Medium Shading 2 Accent 3" w:uiPriority="64"/>
+    <w:lsdException w:name="Medium List 1 Accent 3" w:uiPriority="65"/>
+    <w:lsdException w:name="Medium List 2 Accent 3" w:uiPriority="66"/>
+    <w:lsdException w:name="Medium Grid 1 Accent 3" w:uiPriority="67"/>
+    <w:lsdException w:name="Medium Grid 2 Accent 3" w:uiPriority="68"/>
+    <w:lsdException w:name="Medium Grid 3 Accent 3" w:uiPriority="69"/>
+    <w:lsdException w:name="Dark List Accent 3" w:uiPriority="70"/>
+    <w:lsdException w:name="Colorful Shading Accent 3" w:uiPriority="71"/>
+    <w:lsdException w:name="Colorful List Accent 3" w:uiPriority="72"/>
+    <w:lsdException w:name="Colorful Grid Accent 3" w:uiPriority="73"/>
+    <w:lsdException w:name="Light Shading Accent 4" w:uiPriority="60"/>
+    <w:lsdException w:name="Light List Accent 4" w:uiPriority="61"/>
+    <w:lsdException w:name="Light Grid Accent 4" w:uiPriority="62"/>
+    <w:lsdException w:name="Medium Shading 1 Accent 4" w:uiPriority="63"/>
+    <w:lsdException w:name="Medium Shading 2 Accent 4" w:uiPriority="64"/>
+    <w:lsdException w:name="Medium List 1 Accent 4" w:uiPriority="65"/>
+    <w:lsdException w:name="Medium List 2 Accent 4" w:uiPriority="66"/>
+    <w:lsdException w:name="Medium Grid 1 Accent 4" w:uiPriority="67"/>
+    <w:lsdException w:name="Medium Grid 2 Accent 4" w:uiPriority="68"/>
+    <w:lsdException w:name="Medium Grid 3 Accent 4" w:uiPriority="69"/>
+    <w:lsdException w:name="Dark List Accent 4" w:uiPriority="70"/>
+    <w:lsdException w:name="Colorful Shading Accent 4" w:uiPriority="71"/>
+    <w:lsdException w:name="Colorful List Accent 4" w:uiPriority="72"/>
+    <w:lsdException w:name="Colorful Grid Accent 4" w:uiPriority="73"/>
+    <w:lsdException w:name="Light Shading Accent 5" w:uiPriority="60"/>
+    <w:lsdException w:name="Light List Accent 5" w:uiPriority="61"/>
+    <w:lsdException w:name="Light Grid Accent 5" w:uiPriority="62"/>
+    <w:lsdException w:name="Medium Shading 1 Accent 5" w:uiPriority="63"/>
+    <w:lsdException w:name="Medium Shading 2 Accent 5" w:uiPriority="64"/>
+    <w:lsdException w:name="Medium List 1 Accent 5" w:uiPriority="65"/>
+    <w:lsdException w:name="Medium List 2 Accent 5" w:uiPriority="66"/>
+    <w:lsdException w:name="Medium Grid 1 Accent 5" w:uiPriority="67"/>
+    <w:lsdException w:name="Medium Grid 2 Accent 5" w:uiPriority="68"/>
+    <w:lsdException w:name="Medium Grid 3 Accent 5" w:uiPriority="69"/>
+    <w:lsdException w:name="Dark List Accent 5" w:uiPriority="70"/>
+    <w:lsdException w:name="Colorful Shading Accent 5" w:uiPriority="71"/>
+    <w:lsdException w:name="Colorful List Accent 5" w:uiPriority="72"/>
+    <w:lsdException w:name="Colorful Grid Accent 5" w:uiPriority="73"/>
+    <w:lsdException w:name="Light Shading Accent 6" w:uiPriority="60"/>
+    <w:lsdException w:name="Light List Accent 6" w:uiPriority="61"/>
+    <w:lsdException w:name="Light Grid Accent 6" w:uiPriority="62"/>
+    <w:lsdException w:name="Medium Shading 1 Accent 6" w:uiPriority="63"/>
+    <w:lsdException w:name="Medium Shading 2 Accent 6" w:uiPriority="64"/>
+    <w:lsdException w:name="Medium List 1 Accent 6" w:uiPriority="65"/>
+    <w:lsdException w:name="Medium List 2 Accent 6" w:uiPriority="66"/>
+    <w:lsdException w:name="Medium Grid 1 Accent 6" w:uiPriority="67"/>
+    <w:lsdException w:name="Medium Grid 2 Accent 6" w:uiPriority="68"/>
+    <w:lsdException w:name="Medium Grid 3 Accent 6" w:uiPriority="69"/>
+    <w:lsdException w:name="Dark List Accent 6" w:uiPriority="70"/>
+    <w:lsdException w:name="Colorful Shading Accent 6" w:uiPriority="71"/>
+    <w:lsdException w:name="Colorful List Accent 6" w:uiPriority="72"/>
+    <w:lsdException w:name="Colorful Grid Accent 6" w:uiPriority="73"/>
+    <w:lsdException w:name="Subtle Emphasis" w:uiPriority="19" w:qFormat="1"/>
+    <w:lsdException w:name="Intense Emphasis" w:uiPriority="21" w:qFormat="1"/>
+    <w:lsdException w:name="Subtle Reference" w:uiPriority="31" w:qFormat="1"/>
+    <w:lsdException w:name="Intense Reference" w:uiPriority="32" w:qFormat="1"/>
+    <w:lsdException w:name="Book Title" w:uiPriority="33" w:qFormat="1"/>
+    <w:lsdException w:name="Bibliography" w:semiHidden="1" w:uiPriority="37" w:unhideWhenUsed="1"/>
+    <w:lsdException w:name="TOC Heading" w:semiHidden="1" w:uiPriority="39" w:unhideWhenUsed="1" w:qFormat="1"/>
+    <w:lsdException w:name="Plain Table 1" w:uiPriority="41"/>
+    <w:lsdException w:name="Plain Table 2" w:uiPriority="42"/>
+    <w:lsdException w:name="Plain Table 3" w:uiPriority="43"/>
+    <w:lsdException w:name="Plain Table 4" w:uiPriority="44"/>
+    <w:lsdException w:name="Plain Table 5" w:uiPriority="45"/>
+    <w:lsdException w:name="Grid Table Light" w:uiPriority="40"/>
+    <w:lsdException w:name="Grid Table 1 Light" w:uiPriority="46"/>
+    <w:lsdException w:name="Grid Table 2" w:uiPriority="47"/>
+    <w:lsdException w:name="Grid Table 3" w:uiPriority="48"/>
+    <w:lsdException w:name="Grid Table 4" w:uiPriority="49"/>
+    <w:lsdException w:name="Grid Table 5 Dark" w:uiPriority="50"/>
+    <w:lsdException w:name="Grid Table 6 Colorful" w:uiPriority="51"/>
+    <w:lsdException w:name="Grid Table 7 Colorful" w:uiPriority="52"/>
+    <w:lsdException w:name="Grid Table 1 Light Accent 1" w:uiPriority="46"/>
+    <w:lsdException w:name="Grid Table 2 Accent 1" w:uiPriority="47"/>
+    <w:lsdException w:name="Grid Table 3 Accent 1" w:uiPriority="48"/>
+    <w:lsdException w:name="Grid Table 4 Accent 1" w:uiPriority="49"/>
+    <w:lsdException w:name="Grid Table 5 Dark Accent 1" w:uiPriority="50"/>
+    <w:lsdException w:name="Grid Table 6 Colorful Accent 1" w:uiPriority="51"/>
+    <w:lsdException w:name="Grid Table 7 Colorful Accent 1" w:uiPriority="52"/>
+    <w:lsdException w:name="Grid Table 1 Light Accent 2" w:uiPriority="46"/>
+    <w:lsdException w:name="Grid Table 2 Accent 2" w:uiPriority="47"/>
+    <w:lsdException w:name="Grid Table 3 Accent 2" w:uiPriority="48"/>
+    <w:lsdException w:name="Grid Table 4 Accent 2" w:uiPriority="49"/>
+    <w:lsdException w:name="Grid Table 5 Dark Accent 2" w:uiPriority="50"/>
+    <w:lsdException w:name="Grid Table 6 Colorful Accent 2" w:uiPriority="51"/>
+    <w:lsdException w:name="Grid Table 7 Colorful Accent 2" w:uiPriority="52"/>
+    <w:lsdException w:name="Grid Table 1 Light Accent 3" w:uiPriority="46"/>
+    <w:lsdException w:name="Grid Table 2 Accent 3" w:uiPriority="47"/>
+    <w:lsdException w:name="Grid Table 3 Accent 3" w:uiPriority="48"/>
+    <w:lsdException w:name="Grid Table 4 Accent 3" w:uiPriority="49"/>
+    <w:lsdException w:name="Grid Table 5 Dark Accent 3" w:uiPriority="50"/>
+    <w:lsdException w:name="Grid Table 6 Colorful Accent 3" w:uiPriority="51"/>
+    <w:lsdException w:name="Grid Table 7 Colorful Accent 3" w:uiPriority="52"/>
+    <w:lsdException w:name="Grid Table 1 Light Accent 4" w:uiPriority="46"/>
+    <w:lsdException w:name="Grid Table 2 Accent 4" w:uiPriority="47"/>
+    <w:lsdException w:name="Grid Table 3 Accent 4" w:uiPriority="48"/>
+    <w:lsdException w:name="Grid Table 4 Accent 4" w:uiPriority="49"/>
+    <w:lsdException w:name="Grid Table 5 Dark Accent 4" w:uiPriority="50"/>
+    <w:lsdException w:name="Grid Table 6 Colorful Accent 4" w:uiPriority="51"/>
+    <w:lsdException w:name="Grid Table 7 Colorful Accent 4" w:uiPriority="52"/>
+    <w:lsdException w:name="Grid Table 1 Light Accent 5" w:uiPriority="46"/>
+    <w:lsdException w:name="Grid Table 2 Accent 5" w:uiPriority="47"/>
+    <w:lsdException w:name="Grid Table 3 Accent 5" w:uiPriority="48"/>
+    <w:lsdException w:name="Grid Table 4 Accent 5" w:uiPriority="49"/>
+    <w:lsdException w:name="Grid Table 5 Dark Accent 5" w:uiPriority="50"/>
+    <w:lsdException w:name="Grid Table 6 Colorful Accent 5" w:uiPriority="51"/>
+    <w:lsdException w:name="Grid Table 7 Colorful Accent 5" w:uiPriority="52"/>
+    <w:lsdException w:name="Grid Table 1 Light Accent 6" w:uiPriority="46"/>
+    <w:lsdException w:name="Grid Table 2 Accent 6" w:uiPriority="47"/>
+    <w:lsdException w:name="Grid Table 3 Accent 6" w:uiPriority="48"/>
+    <w:lsdException w:name="Grid Table 4 Accent 6" w:uiPriority="49"/>
+    <w:lsdException w:name="Grid Table 5 Dark Accent 6" w:uiPriority="50"/>
+    <w:lsdException w:name="Grid Table 6 Colorful Accent 6" w:uiPriority="51"/>
+    <w:lsdException w:name="Grid Table 7 Colorful Accent 6" w:uiPriority="52"/>
+    <w:lsdException w:name="List Table 1 Light" w:uiPriority="46"/>
+    <w:lsdException w:name="List Table 2" w:uiPriority="47"/>
+    <w:lsdException w:name="List Table 3" w:uiPriority="48"/>
+    <w:lsdException w:name="List Table 4" w:uiPriority="49"/>
+    <w:lsdException w:name="List Table 5 Dark" w:uiPriority="50"/>
+    <w:lsdException w:name="List Table 6 Colorful" w:uiPriority="51"/>
+    <w:lsdException w:name="List Table 7 Colorful" w:uiPriority="52"/>
+    <w:lsdException w:name="List Table 1 Light Accent 1" w:uiPriority="46"/>
+    <w:lsdException w:name="List Table 2 Accent 1" w:uiPriority="47"/>
+    <w:lsdException w:name="List Table 3 Accent 1" w:uiPriority="48"/>
+    <w:lsdException w:name="List Table 4 Accent 1" w:uiPriority="49"/>
+    <w:lsdException w:name="List Table 5 Dark Accent 1" w:uiPriority="50"/>
+    <w:lsdException w:name="List Table 6 Colorful Accent 1" w:uiPriority="51"/>
+    <w:lsdException w:name="List Table 7 Colorful Accent 1" w:uiPriority="52"/>
+    <w:lsdException w:name="List Table 1 Light Accent 2" w:uiPriority="46"/>
+    <w:lsdException w:name="List Table 2 Accent 2" w:uiPriority="47"/>
+    <w:lsdException w:name="List Table 3 Accent 2" w:uiPriority="48"/>
+    <w:lsdException w:name="List Table 4 Accent 2" w:uiPriority="49"/>
+    <w:lsdException w:name="List Table 5 Dark Accent 2" w:uiPriority="50"/>
+    <w:lsdException w:name="List Table 6 Colorful Accent 2" w:uiPriority="51"/>
+    <w:lsdException w:name="List Table 7 Colorful Accent 2" w:uiPriority="52"/>
+    <w:lsdException w:name="List Table 1 Light Accent 3" w:uiPriority="46"/>
+    <w:lsdException w:name="List Table 2 Accent 3" w:uiPriority="47"/>
+    <w:lsdException w:name="List Table 3 Accent 3" w:uiPriority="48"/>
+    <w:lsdException w:name="List Table 4 Accent 3" w:uiPriority="49"/>
+    <w:lsdException w:name="List Table 5 Dark Accent 3" w:uiPriority="50"/>
+    <w:lsdException w:name="List Table 6 Colorful Accent 3" w:uiPriority="51"/>
+    <w:lsdException w:name="List Table 7 Colorful Accent 3" w:uiPriority="52"/>
+    <w:lsdException w:name="List Table 1 Light Accent 4" w:uiPriority="46"/>
+    <w:lsdException w:name="List Table 2 Accent 4" w:uiPriority="47"/>
+    <w:lsdException w:name="List Table 3 Accent 4" w:uiPriority="48"/>
+    <w:lsdException w:name="List Table 4 Accent 4" w:uiPriority="49"/>
+    <w:lsdException w:name="List Table 5 Dark Accent 4" w:uiPriority="50"/>
+    <w:lsdException w:name="List Table 6 Colorful Accent 4" w:uiPriority="51"/>
+    <w:lsdException w:name="List Table 7 Colorful Accent 4" w:uiPriority="52"/>
+    <w:lsdException w:name="List Table 1 Light Accent 5" w:uiPriority="46"/>
+    <w:lsdException w:name="List Table 2 Accent 5" w:uiPriority="47"/>
+    <w:lsdException w:name="List Table 3 Accent 5" w:uiPriority="48"/>
+    <w:lsdException w:name="List Table 4 Accent 5" w:uiPriority="49"/>
+    <w:lsdException w:name="List Table 5 Dark Accent 5" w:uiPriority="50"/>
+    <w:lsdException w:name="List Table 6 Colorful Accent 5" w:uiPriority="51"/>
+    <w:lsdException w:name="List Table 7 Colorful Accent 5" w:uiPriority="52"/>
+    <w:lsdException w:name="List Table 1 Light Accent 6" w:uiPriority="46"/>
+    <w:lsdException w:name="List Table 2 Accent 6" w:uiPriority="47"/>
+    <w:lsdException w:name="List Table 3 Accent 6" w:uiPriority="48"/>
+    <w:lsdException w:name="List Table 4 Accent 6" w:uiPriority="49"/>
+    <w:lsdException w:name="List Table 5 Dark Accent 6" w:uiPriority="50"/>
+    <w:lsdException w:name="List Table 6 Colorful Accent 6" w:uiPriority="51"/>
+    <w:lsdException w:name="List Table 7 Colorful Accent 6" w:uiPriority="52"/>
   </w:latentStyles>
   <w:style w:type="paragraph" w:default="1" w:styleId="Normal">
     <w:name w:val="Normal"/>
@@ -6098,9 +5702,10 @@
 </file>
 
 <file path=word/glossary/webSettings.xml><?xml version="1.0" encoding="utf-8"?>
-<w:webSettings xmlns:mc="http://schemas.openxmlformats.org/markup-compatibility/2006" xmlns:r="http://schemas.openxmlformats.org/officeDocument/2006/relationships" xmlns:w="http://schemas.openxmlformats.org/wordprocessingml/2006/main" xmlns:w14="http://schemas.microsoft.com/office/word/2010/wordml" mc:Ignorable="w14">
+<w:webSettings xmlns:mc="http://schemas.openxmlformats.org/markup-compatibility/2006" xmlns:r="http://schemas.openxmlformats.org/officeDocument/2006/relationships" xmlns:w="http://schemas.openxmlformats.org/wordprocessingml/2006/main" xmlns:w14="http://schemas.microsoft.com/office/word/2010/wordml" xmlns:w15="http://schemas.microsoft.com/office/word/2012/wordml" mc:Ignorable="w14 w15">
   <w:optimizeForBrowser/>
   <w:allowPNG/>
+  <w:doNotSaveAsSingleFile/>
 </w:webSettings>
 </file>
 
@@ -6359,7 +5964,7 @@
   <a:extraClrSchemeLst/>
   <a:extLst>
     <a:ext uri="{05A4C25C-085E-4340-85A3-A5531E510DB2}">
-      <thm15:themeFamily xmlns="" xmlns:thm15="http://schemas.microsoft.com/office/thememl/2012/main" name="Office Theme" id="{62F939B6-93AF-4DB8-9C6B-D6C7DFDC589F}" vid="{4A3C46E8-61CC-4603-A589-7422A47A8E4A}"/>
+      <thm15:themeFamily xmlns:thm15="http://schemas.microsoft.com/office/thememl/2012/main" name="Office Theme" id="{62F939B6-93AF-4DB8-9C6B-D6C7DFDC589F}" vid="{4A3C46E8-61CC-4603-A589-7422A47A8E4A}"/>
     </a:ext>
   </a:extLst>
 </a:theme>
@@ -6596,7 +6201,7 @@
 </file>
 
 <file path=customXml/itemProps1.xml><?xml version="1.0" encoding="utf-8"?>
-<ds:datastoreItem xmlns:ds="http://schemas.openxmlformats.org/officeDocument/2006/customXml" ds:itemID="{1937B443-3354-43C4-B52B-9E391899C250}">
+<ds:datastoreItem xmlns:ds="http://schemas.openxmlformats.org/officeDocument/2006/customXml" ds:itemID="{D4061B95-61CA-9A49-A259-354A183E5815}">
   <ds:schemaRefs>
     <ds:schemaRef ds:uri="http://schemas.openxmlformats.org/officeDocument/2006/bibliography"/>
   </ds:schemaRefs>

</xml_diff>